<commit_message>
Updated DELETE diagram. JIRA: CXX-8202
</commit_message>
<xml_diff>
--- a/misc/NetStorage Server Overview.docx
+++ b/misc/NetStorage Server Overview.docx
@@ -100,6 +100,7 @@
                 <w:dataBinding w:prefixMappings="xmlns:ns0='http://schemas.openxmlformats.org/package/2006/metadata/core-properties' xmlns:ns1='http://purl.org/dc/elements/1.1/'" w:xpath="/ns0:coreProperties[1]/ns1:title[1]" w:storeItemID="{6C3C8BC8-F283-45AE-878A-BAB7291924A1}"/>
                 <w:text/>
               </w:sdtPr>
+              <w:sdtEndPr/>
               <w:sdtContent>
                 <w:tc>
                   <w:tcPr>
@@ -157,6 +158,7 @@
                 <w:dataBinding w:prefixMappings="xmlns:ns0='http://schemas.openxmlformats.org/package/2006/metadata/core-properties' xmlns:ns1='http://purl.org/dc/elements/1.1/'" w:xpath="/ns0:coreProperties[1]/ns1:subject[1]" w:storeItemID="{6C3C8BC8-F283-45AE-878A-BAB7291924A1}"/>
                 <w:text/>
               </w:sdtPr>
+              <w:sdtEndPr/>
               <w:sdtContent>
                 <w:tc>
                   <w:tcPr>
@@ -223,6 +225,7 @@
                 <w:dataBinding w:prefixMappings="xmlns:ns0='http://schemas.openxmlformats.org/package/2006/metadata/core-properties' xmlns:ns1='http://purl.org/dc/elements/1.1/'" w:xpath="/ns0:coreProperties[1]/ns1:creator[1]" w:storeItemID="{6C3C8BC8-F283-45AE-878A-BAB7291924A1}"/>
                 <w:text/>
               </w:sdtPr>
+              <w:sdtEndPr/>
               <w:sdtContent>
                 <w:tc>
                   <w:tcPr>
@@ -271,6 +274,7 @@
                   <w:calendar w:val="gregorian"/>
                 </w:date>
               </w:sdtPr>
+              <w:sdtEndPr/>
               <w:sdtContent>
                 <w:tc>
                   <w:tcPr>
@@ -318,6 +322,7 @@
                 <w:dataBinding w:prefixMappings="xmlns:ns0='http://schemas.microsoft.com/office/2006/coverPageProps'" w:xpath="/ns0:CoverPageProperties[1]/ns0:Abstract[1]" w:storeItemID="{55AF091B-3C7A-41E3-B477-F2FDAA23CFDA}"/>
                 <w:text/>
               </w:sdtPr>
+              <w:sdtEndPr/>
               <w:sdtContent>
                 <w:tc>
                   <w:tcPr>
@@ -331,7 +336,7 @@
                       <w:t>Document version: 1.</w:t>
                     </w:r>
                     <w:r>
-                      <w:t>44</w:t>
+                      <w:t>47</w:t>
                     </w:r>
                   </w:p>
                 </w:tc>
@@ -2596,6 +2601,99 @@
           </w:p>
         </w:tc>
       </w:tr>
+      <w:tr>
+        <w:tc>
+          <w:tcPr>
+            <w:tcW w:w="1008" w:type="dxa"/>
+          </w:tcPr>
+          <w:p>
+            <w:r>
+              <w:lastRenderedPageBreak/>
+              <w:t>1.46</w:t>
+            </w:r>
+          </w:p>
+        </w:tc>
+        <w:tc>
+          <w:tcPr>
+            <w:tcW w:w="1710" w:type="dxa"/>
+          </w:tcPr>
+          <w:p>
+            <w:r>
+              <w:t>June 1, 2016</w:t>
+            </w:r>
+          </w:p>
+        </w:tc>
+        <w:tc>
+          <w:tcPr>
+            <w:tcW w:w="2250" w:type="dxa"/>
+          </w:tcPr>
+          <w:p>
+            <w:r>
+              <w:t>Sergey Satskiy</w:t>
+            </w:r>
+          </w:p>
+        </w:tc>
+        <w:tc>
+          <w:tcPr>
+            <w:tcW w:w="4608" w:type="dxa"/>
+          </w:tcPr>
+          <w:p>
+            <w:r>
+              <w:t xml:space="preserve">Adding diagrams to highlight the </w:t>
+            </w:r>
+            <w:proofErr w:type="spellStart"/>
+            <w:r>
+              <w:t>AllowBackendFallback</w:t>
+            </w:r>
+            <w:proofErr w:type="spellEnd"/>
+            <w:r>
+              <w:t xml:space="preserve"> flag in the READ, DELETE and EXISTS messages.</w:t>
+            </w:r>
+          </w:p>
+        </w:tc>
+      </w:tr>
+      <w:tr>
+        <w:tc>
+          <w:tcPr>
+            <w:tcW w:w="1008" w:type="dxa"/>
+          </w:tcPr>
+          <w:p>
+            <w:r>
+              <w:t>1.47</w:t>
+            </w:r>
+          </w:p>
+        </w:tc>
+        <w:tc>
+          <w:tcPr>
+            <w:tcW w:w="1710" w:type="dxa"/>
+          </w:tcPr>
+          <w:p>
+            <w:r>
+              <w:t>June 6, 2016</w:t>
+            </w:r>
+          </w:p>
+        </w:tc>
+        <w:tc>
+          <w:tcPr>
+            <w:tcW w:w="2250" w:type="dxa"/>
+          </w:tcPr>
+          <w:p>
+            <w:r>
+              <w:t>Sergey Satskiy</w:t>
+            </w:r>
+          </w:p>
+        </w:tc>
+        <w:tc>
+          <w:tcPr>
+            <w:tcW w:w="4608" w:type="dxa"/>
+          </w:tcPr>
+          <w:p>
+            <w:r>
+              <w:t>Updated diagram for the DELETE message</w:t>
+            </w:r>
+          </w:p>
+        </w:tc>
+      </w:tr>
     </w:tbl>
     <w:p/>
     <w:p>
@@ -2655,7 +2753,7 @@
           <w:r>
             <w:fldChar w:fldCharType="separate"/>
           </w:r>
-          <w:hyperlink w:anchor="_Toc439842759" w:history="1">
+          <w:hyperlink w:anchor="_Toc452566476" w:history="1">
             <w:r>
               <w:rPr>
                 <w:rStyle w:val="Hyperlink"/>
@@ -2682,7 +2780,7 @@
                 <w:noProof/>
                 <w:webHidden/>
               </w:rPr>
-              <w:instrText xml:space="preserve"> PAGEREF _Toc439842759 \h </w:instrText>
+              <w:instrText xml:space="preserve"> PAGEREF _Toc452566476 \h </w:instrText>
             </w:r>
             <w:r>
               <w:rPr>
@@ -2702,7 +2800,7 @@
                 <w:noProof/>
                 <w:webHidden/>
               </w:rPr>
-              <w:t>6</w:t>
+              <w:t>7</w:t>
             </w:r>
             <w:r>
               <w:rPr>
@@ -2724,7 +2822,7 @@
               <w:noProof/>
             </w:rPr>
           </w:pPr>
-          <w:hyperlink w:anchor="_Toc439842760" w:history="1">
+          <w:hyperlink w:anchor="_Toc452566477" w:history="1">
             <w:r>
               <w:rPr>
                 <w:rStyle w:val="Hyperlink"/>
@@ -2751,7 +2849,7 @@
                 <w:noProof/>
                 <w:webHidden/>
               </w:rPr>
-              <w:instrText xml:space="preserve"> PAGEREF _Toc439842760 \h </w:instrText>
+              <w:instrText xml:space="preserve"> PAGEREF _Toc452566477 \h </w:instrText>
             </w:r>
             <w:r>
               <w:rPr>
@@ -2771,7 +2869,7 @@
                 <w:noProof/>
                 <w:webHidden/>
               </w:rPr>
-              <w:t>6</w:t>
+              <w:t>7</w:t>
             </w:r>
             <w:r>
               <w:rPr>
@@ -2793,7 +2891,7 @@
               <w:noProof/>
             </w:rPr>
           </w:pPr>
-          <w:hyperlink w:anchor="_Toc439842761" w:history="1">
+          <w:hyperlink w:anchor="_Toc452566478" w:history="1">
             <w:r>
               <w:rPr>
                 <w:rStyle w:val="Hyperlink"/>
@@ -2820,7 +2918,7 @@
                 <w:noProof/>
                 <w:webHidden/>
               </w:rPr>
-              <w:instrText xml:space="preserve"> PAGEREF _Toc439842761 \h </w:instrText>
+              <w:instrText xml:space="preserve"> PAGEREF _Toc452566478 \h </w:instrText>
             </w:r>
             <w:r>
               <w:rPr>
@@ -2840,7 +2938,7 @@
                 <w:noProof/>
                 <w:webHidden/>
               </w:rPr>
-              <w:t>7</w:t>
+              <w:t>8</w:t>
             </w:r>
             <w:r>
               <w:rPr>
@@ -2862,7 +2960,7 @@
               <w:noProof/>
             </w:rPr>
           </w:pPr>
-          <w:hyperlink w:anchor="_Toc439842762" w:history="1">
+          <w:hyperlink w:anchor="_Toc452566479" w:history="1">
             <w:r>
               <w:rPr>
                 <w:rStyle w:val="Hyperlink"/>
@@ -2889,7 +2987,7 @@
                 <w:noProof/>
                 <w:webHidden/>
               </w:rPr>
-              <w:instrText xml:space="preserve"> PAGEREF _Toc439842762 \h </w:instrText>
+              <w:instrText xml:space="preserve"> PAGEREF _Toc452566479 \h </w:instrText>
             </w:r>
             <w:r>
               <w:rPr>
@@ -2909,7 +3007,7 @@
                 <w:noProof/>
                 <w:webHidden/>
               </w:rPr>
-              <w:t>7</w:t>
+              <w:t>8</w:t>
             </w:r>
             <w:r>
               <w:rPr>
@@ -2931,7 +3029,7 @@
               <w:noProof/>
             </w:rPr>
           </w:pPr>
-          <w:hyperlink w:anchor="_Toc439842763" w:history="1">
+          <w:hyperlink w:anchor="_Toc452566480" w:history="1">
             <w:r>
               <w:rPr>
                 <w:rStyle w:val="Hyperlink"/>
@@ -2958,7 +3056,7 @@
                 <w:noProof/>
                 <w:webHidden/>
               </w:rPr>
-              <w:instrText xml:space="preserve"> PAGEREF _Toc439842763 \h </w:instrText>
+              <w:instrText xml:space="preserve"> PAGEREF _Toc452566480 \h </w:instrText>
             </w:r>
             <w:r>
               <w:rPr>
@@ -2978,7 +3076,7 @@
                 <w:noProof/>
                 <w:webHidden/>
               </w:rPr>
-              <w:t>8</w:t>
+              <w:t>9</w:t>
             </w:r>
             <w:r>
               <w:rPr>
@@ -3000,7 +3098,7 @@
               <w:noProof/>
             </w:rPr>
           </w:pPr>
-          <w:hyperlink w:anchor="_Toc439842764" w:history="1">
+          <w:hyperlink w:anchor="_Toc452566481" w:history="1">
             <w:r>
               <w:rPr>
                 <w:rStyle w:val="Hyperlink"/>
@@ -3027,7 +3125,7 @@
                 <w:noProof/>
                 <w:webHidden/>
               </w:rPr>
-              <w:instrText xml:space="preserve"> PAGEREF _Toc439842764 \h </w:instrText>
+              <w:instrText xml:space="preserve"> PAGEREF _Toc452566481 \h </w:instrText>
             </w:r>
             <w:r>
               <w:rPr>
@@ -3047,7 +3145,7 @@
                 <w:noProof/>
                 <w:webHidden/>
               </w:rPr>
-              <w:t>9</w:t>
+              <w:t>10</w:t>
             </w:r>
             <w:r>
               <w:rPr>
@@ -3069,7 +3167,7 @@
               <w:noProof/>
             </w:rPr>
           </w:pPr>
-          <w:hyperlink w:anchor="_Toc439842765" w:history="1">
+          <w:hyperlink w:anchor="_Toc452566482" w:history="1">
             <w:r>
               <w:rPr>
                 <w:rStyle w:val="Hyperlink"/>
@@ -3096,7 +3194,7 @@
                 <w:noProof/>
                 <w:webHidden/>
               </w:rPr>
-              <w:instrText xml:space="preserve"> PAGEREF _Toc439842765 \h </w:instrText>
+              <w:instrText xml:space="preserve"> PAGEREF _Toc452566482 \h </w:instrText>
             </w:r>
             <w:r>
               <w:rPr>
@@ -3116,7 +3214,7 @@
                 <w:noProof/>
                 <w:webHidden/>
               </w:rPr>
-              <w:t>10</w:t>
+              <w:t>11</w:t>
             </w:r>
             <w:r>
               <w:rPr>
@@ -3138,7 +3236,7 @@
               <w:noProof/>
             </w:rPr>
           </w:pPr>
-          <w:hyperlink w:anchor="_Toc439842766" w:history="1">
+          <w:hyperlink w:anchor="_Toc452566483" w:history="1">
             <w:r>
               <w:rPr>
                 <w:rStyle w:val="Hyperlink"/>
@@ -3165,7 +3263,7 @@
                 <w:noProof/>
                 <w:webHidden/>
               </w:rPr>
-              <w:instrText xml:space="preserve"> PAGEREF _Toc439842766 \h </w:instrText>
+              <w:instrText xml:space="preserve"> PAGEREF _Toc452566483 \h </w:instrText>
             </w:r>
             <w:r>
               <w:rPr>
@@ -3185,7 +3283,7 @@
                 <w:noProof/>
                 <w:webHidden/>
               </w:rPr>
-              <w:t>12</w:t>
+              <w:t>13</w:t>
             </w:r>
             <w:r>
               <w:rPr>
@@ -3207,7 +3305,7 @@
               <w:noProof/>
             </w:rPr>
           </w:pPr>
-          <w:hyperlink w:anchor="_Toc439842767" w:history="1">
+          <w:hyperlink w:anchor="_Toc452566484" w:history="1">
             <w:r>
               <w:rPr>
                 <w:rStyle w:val="Hyperlink"/>
@@ -3234,7 +3332,7 @@
                 <w:noProof/>
                 <w:webHidden/>
               </w:rPr>
-              <w:instrText xml:space="preserve"> PAGEREF _Toc439842767 \h </w:instrText>
+              <w:instrText xml:space="preserve"> PAGEREF _Toc452566484 \h </w:instrText>
             </w:r>
             <w:r>
               <w:rPr>
@@ -3254,7 +3352,7 @@
                 <w:noProof/>
                 <w:webHidden/>
               </w:rPr>
-              <w:t>12</w:t>
+              <w:t>13</w:t>
             </w:r>
             <w:r>
               <w:rPr>
@@ -3276,7 +3374,7 @@
               <w:noProof/>
             </w:rPr>
           </w:pPr>
-          <w:hyperlink w:anchor="_Toc439842768" w:history="1">
+          <w:hyperlink w:anchor="_Toc452566485" w:history="1">
             <w:r>
               <w:rPr>
                 <w:rStyle w:val="Hyperlink"/>
@@ -3303,7 +3401,7 @@
                 <w:noProof/>
                 <w:webHidden/>
               </w:rPr>
-              <w:instrText xml:space="preserve"> PAGEREF _Toc439842768 \h </w:instrText>
+              <w:instrText xml:space="preserve"> PAGEREF _Toc452566485 \h </w:instrText>
             </w:r>
             <w:r>
               <w:rPr>
@@ -3323,7 +3421,7 @@
                 <w:noProof/>
                 <w:webHidden/>
               </w:rPr>
-              <w:t>12</w:t>
+              <w:t>13</w:t>
             </w:r>
             <w:r>
               <w:rPr>
@@ -3345,7 +3443,7 @@
               <w:noProof/>
             </w:rPr>
           </w:pPr>
-          <w:hyperlink w:anchor="_Toc439842769" w:history="1">
+          <w:hyperlink w:anchor="_Toc452566486" w:history="1">
             <w:r>
               <w:rPr>
                 <w:rStyle w:val="Hyperlink"/>
@@ -3372,7 +3470,7 @@
                 <w:noProof/>
                 <w:webHidden/>
               </w:rPr>
-              <w:instrText xml:space="preserve"> PAGEREF _Toc439842769 \h </w:instrText>
+              <w:instrText xml:space="preserve"> PAGEREF _Toc452566486 \h </w:instrText>
             </w:r>
             <w:r>
               <w:rPr>
@@ -3392,7 +3490,7 @@
                 <w:noProof/>
                 <w:webHidden/>
               </w:rPr>
-              <w:t>12</w:t>
+              <w:t>13</w:t>
             </w:r>
             <w:r>
               <w:rPr>
@@ -3414,7 +3512,7 @@
               <w:noProof/>
             </w:rPr>
           </w:pPr>
-          <w:hyperlink w:anchor="_Toc439842770" w:history="1">
+          <w:hyperlink w:anchor="_Toc452566487" w:history="1">
             <w:r>
               <w:rPr>
                 <w:rStyle w:val="Hyperlink"/>
@@ -3441,7 +3539,7 @@
                 <w:noProof/>
                 <w:webHidden/>
               </w:rPr>
-              <w:instrText xml:space="preserve"> PAGEREF _Toc439842770 \h </w:instrText>
+              <w:instrText xml:space="preserve"> PAGEREF _Toc452566487 \h </w:instrText>
             </w:r>
             <w:r>
               <w:rPr>
@@ -3461,7 +3559,7 @@
                 <w:noProof/>
                 <w:webHidden/>
               </w:rPr>
-              <w:t>12</w:t>
+              <w:t>13</w:t>
             </w:r>
             <w:r>
               <w:rPr>
@@ -3483,7 +3581,7 @@
               <w:noProof/>
             </w:rPr>
           </w:pPr>
-          <w:hyperlink w:anchor="_Toc439842771" w:history="1">
+          <w:hyperlink w:anchor="_Toc452566488" w:history="1">
             <w:r>
               <w:rPr>
                 <w:rStyle w:val="Hyperlink"/>
@@ -3510,7 +3608,7 @@
                 <w:noProof/>
                 <w:webHidden/>
               </w:rPr>
-              <w:instrText xml:space="preserve"> PAGEREF _Toc439842771 \h </w:instrText>
+              <w:instrText xml:space="preserve"> PAGEREF _Toc452566488 \h </w:instrText>
             </w:r>
             <w:r>
               <w:rPr>
@@ -3530,7 +3628,7 @@
                 <w:noProof/>
                 <w:webHidden/>
               </w:rPr>
-              <w:t>12</w:t>
+              <w:t>13</w:t>
             </w:r>
             <w:r>
               <w:rPr>
@@ -3552,7 +3650,7 @@
               <w:noProof/>
             </w:rPr>
           </w:pPr>
-          <w:hyperlink w:anchor="_Toc439842772" w:history="1">
+          <w:hyperlink w:anchor="_Toc452566489" w:history="1">
             <w:r>
               <w:rPr>
                 <w:rStyle w:val="Hyperlink"/>
@@ -3579,7 +3677,7 @@
                 <w:noProof/>
                 <w:webHidden/>
               </w:rPr>
-              <w:instrText xml:space="preserve"> PAGEREF _Toc439842772 \h </w:instrText>
+              <w:instrText xml:space="preserve"> PAGEREF _Toc452566489 \h </w:instrText>
             </w:r>
             <w:r>
               <w:rPr>
@@ -3599,7 +3697,7 @@
                 <w:noProof/>
                 <w:webHidden/>
               </w:rPr>
-              <w:t>13</w:t>
+              <w:t>14</w:t>
             </w:r>
             <w:r>
               <w:rPr>
@@ -3621,7 +3719,7 @@
               <w:noProof/>
             </w:rPr>
           </w:pPr>
-          <w:hyperlink w:anchor="_Toc439842773" w:history="1">
+          <w:hyperlink w:anchor="_Toc452566490" w:history="1">
             <w:r>
               <w:rPr>
                 <w:rStyle w:val="Hyperlink"/>
@@ -3648,7 +3746,7 @@
                 <w:noProof/>
                 <w:webHidden/>
               </w:rPr>
-              <w:instrText xml:space="preserve"> PAGEREF _Toc439842773 \h </w:instrText>
+              <w:instrText xml:space="preserve"> PAGEREF _Toc452566490 \h </w:instrText>
             </w:r>
             <w:r>
               <w:rPr>
@@ -3668,7 +3766,7 @@
                 <w:noProof/>
                 <w:webHidden/>
               </w:rPr>
-              <w:t>13</w:t>
+              <w:t>14</w:t>
             </w:r>
             <w:r>
               <w:rPr>
@@ -3690,7 +3788,7 @@
               <w:noProof/>
             </w:rPr>
           </w:pPr>
-          <w:hyperlink w:anchor="_Toc439842774" w:history="1">
+          <w:hyperlink w:anchor="_Toc452566491" w:history="1">
             <w:r>
               <w:rPr>
                 <w:rStyle w:val="Hyperlink"/>
@@ -3717,7 +3815,7 @@
                 <w:noProof/>
                 <w:webHidden/>
               </w:rPr>
-              <w:instrText xml:space="preserve"> PAGEREF _Toc439842774 \h </w:instrText>
+              <w:instrText xml:space="preserve"> PAGEREF _Toc452566491 \h </w:instrText>
             </w:r>
             <w:r>
               <w:rPr>
@@ -3737,7 +3835,7 @@
                 <w:noProof/>
                 <w:webHidden/>
               </w:rPr>
-              <w:t>13</w:t>
+              <w:t>14</w:t>
             </w:r>
             <w:r>
               <w:rPr>
@@ -3759,7 +3857,7 @@
               <w:noProof/>
             </w:rPr>
           </w:pPr>
-          <w:hyperlink w:anchor="_Toc439842775" w:history="1">
+          <w:hyperlink w:anchor="_Toc452566492" w:history="1">
             <w:r>
               <w:rPr>
                 <w:rStyle w:val="Hyperlink"/>
@@ -3786,7 +3884,7 @@
                 <w:noProof/>
                 <w:webHidden/>
               </w:rPr>
-              <w:instrText xml:space="preserve"> PAGEREF _Toc439842775 \h </w:instrText>
+              <w:instrText xml:space="preserve"> PAGEREF _Toc452566492 \h </w:instrText>
             </w:r>
             <w:r>
               <w:rPr>
@@ -3806,7 +3904,7 @@
                 <w:noProof/>
                 <w:webHidden/>
               </w:rPr>
-              <w:t>13</w:t>
+              <w:t>14</w:t>
             </w:r>
             <w:r>
               <w:rPr>
@@ -3828,7 +3926,7 @@
               <w:noProof/>
             </w:rPr>
           </w:pPr>
-          <w:hyperlink w:anchor="_Toc439842776" w:history="1">
+          <w:hyperlink w:anchor="_Toc452566493" w:history="1">
             <w:r>
               <w:rPr>
                 <w:rStyle w:val="Hyperlink"/>
@@ -3855,7 +3953,7 @@
                 <w:noProof/>
                 <w:webHidden/>
               </w:rPr>
-              <w:instrText xml:space="preserve"> PAGEREF _Toc439842776 \h </w:instrText>
+              <w:instrText xml:space="preserve"> PAGEREF _Toc452566493 \h </w:instrText>
             </w:r>
             <w:r>
               <w:rPr>
@@ -3875,7 +3973,7 @@
                 <w:noProof/>
                 <w:webHidden/>
               </w:rPr>
-              <w:t>14</w:t>
+              <w:t>15</w:t>
             </w:r>
             <w:r>
               <w:rPr>
@@ -3897,7 +3995,7 @@
               <w:noProof/>
             </w:rPr>
           </w:pPr>
-          <w:hyperlink w:anchor="_Toc439842777" w:history="1">
+          <w:hyperlink w:anchor="_Toc452566494" w:history="1">
             <w:r>
               <w:rPr>
                 <w:rStyle w:val="Hyperlink"/>
@@ -3924,7 +4022,7 @@
                 <w:noProof/>
                 <w:webHidden/>
               </w:rPr>
-              <w:instrText xml:space="preserve"> PAGEREF _Toc439842777 \h </w:instrText>
+              <w:instrText xml:space="preserve"> PAGEREF _Toc452566494 \h </w:instrText>
             </w:r>
             <w:r>
               <w:rPr>
@@ -3944,7 +4042,7 @@
                 <w:noProof/>
                 <w:webHidden/>
               </w:rPr>
-              <w:t>14</w:t>
+              <w:t>15</w:t>
             </w:r>
             <w:r>
               <w:rPr>
@@ -3966,7 +4064,7 @@
               <w:noProof/>
             </w:rPr>
           </w:pPr>
-          <w:hyperlink w:anchor="_Toc439842778" w:history="1">
+          <w:hyperlink w:anchor="_Toc452566495" w:history="1">
             <w:r>
               <w:rPr>
                 <w:rStyle w:val="Hyperlink"/>
@@ -3993,7 +4091,7 @@
                 <w:noProof/>
                 <w:webHidden/>
               </w:rPr>
-              <w:instrText xml:space="preserve"> PAGEREF _Toc439842778 \h </w:instrText>
+              <w:instrText xml:space="preserve"> PAGEREF _Toc452566495 \h </w:instrText>
             </w:r>
             <w:r>
               <w:rPr>
@@ -4013,7 +4111,7 @@
                 <w:noProof/>
                 <w:webHidden/>
               </w:rPr>
-              <w:t>14</w:t>
+              <w:t>15</w:t>
             </w:r>
             <w:r>
               <w:rPr>
@@ -4035,7 +4133,7 @@
               <w:noProof/>
             </w:rPr>
           </w:pPr>
-          <w:hyperlink w:anchor="_Toc439842779" w:history="1">
+          <w:hyperlink w:anchor="_Toc452566496" w:history="1">
             <w:r>
               <w:rPr>
                 <w:rStyle w:val="Hyperlink"/>
@@ -4062,7 +4160,7 @@
                 <w:noProof/>
                 <w:webHidden/>
               </w:rPr>
-              <w:instrText xml:space="preserve"> PAGEREF _Toc439842779 \h </w:instrText>
+              <w:instrText xml:space="preserve"> PAGEREF _Toc452566496 \h </w:instrText>
             </w:r>
             <w:r>
               <w:rPr>
@@ -4082,7 +4180,7 @@
                 <w:noProof/>
                 <w:webHidden/>
               </w:rPr>
-              <w:t>14</w:t>
+              <w:t>15</w:t>
             </w:r>
             <w:r>
               <w:rPr>
@@ -4104,7 +4202,7 @@
               <w:noProof/>
             </w:rPr>
           </w:pPr>
-          <w:hyperlink w:anchor="_Toc439842780" w:history="1">
+          <w:hyperlink w:anchor="_Toc452566497" w:history="1">
             <w:r>
               <w:rPr>
                 <w:rStyle w:val="Hyperlink"/>
@@ -4131,7 +4229,7 @@
                 <w:noProof/>
                 <w:webHidden/>
               </w:rPr>
-              <w:instrText xml:space="preserve"> PAGEREF _Toc439842780 \h </w:instrText>
+              <w:instrText xml:space="preserve"> PAGEREF _Toc452566497 \h </w:instrText>
             </w:r>
             <w:r>
               <w:rPr>
@@ -4151,7 +4249,7 @@
                 <w:noProof/>
                 <w:webHidden/>
               </w:rPr>
-              <w:t>14</w:t>
+              <w:t>15</w:t>
             </w:r>
             <w:r>
               <w:rPr>
@@ -4173,7 +4271,7 @@
               <w:noProof/>
             </w:rPr>
           </w:pPr>
-          <w:hyperlink w:anchor="_Toc439842781" w:history="1">
+          <w:hyperlink w:anchor="_Toc452566498" w:history="1">
             <w:r>
               <w:rPr>
                 <w:rStyle w:val="Hyperlink"/>
@@ -4200,7 +4298,7 @@
                 <w:noProof/>
                 <w:webHidden/>
               </w:rPr>
-              <w:instrText xml:space="preserve"> PAGEREF _Toc439842781 \h </w:instrText>
+              <w:instrText xml:space="preserve"> PAGEREF _Toc452566498 \h </w:instrText>
             </w:r>
             <w:r>
               <w:rPr>
@@ -4220,7 +4318,7 @@
                 <w:noProof/>
                 <w:webHidden/>
               </w:rPr>
-              <w:t>14</w:t>
+              <w:t>15</w:t>
             </w:r>
             <w:r>
               <w:rPr>
@@ -4242,7 +4340,7 @@
               <w:noProof/>
             </w:rPr>
           </w:pPr>
-          <w:hyperlink w:anchor="_Toc439842782" w:history="1">
+          <w:hyperlink w:anchor="_Toc452566499" w:history="1">
             <w:r>
               <w:rPr>
                 <w:rStyle w:val="Hyperlink"/>
@@ -4269,7 +4367,7 @@
                 <w:noProof/>
                 <w:webHidden/>
               </w:rPr>
-              <w:instrText xml:space="preserve"> PAGEREF _Toc439842782 \h </w:instrText>
+              <w:instrText xml:space="preserve"> PAGEREF _Toc452566499 \h </w:instrText>
             </w:r>
             <w:r>
               <w:rPr>
@@ -4289,7 +4387,7 @@
                 <w:noProof/>
                 <w:webHidden/>
               </w:rPr>
-              <w:t>14</w:t>
+              <w:t>15</w:t>
             </w:r>
             <w:r>
               <w:rPr>
@@ -4311,7 +4409,7 @@
               <w:noProof/>
             </w:rPr>
           </w:pPr>
-          <w:hyperlink w:anchor="_Toc439842783" w:history="1">
+          <w:hyperlink w:anchor="_Toc452566500" w:history="1">
             <w:r>
               <w:rPr>
                 <w:rStyle w:val="Hyperlink"/>
@@ -4338,7 +4436,7 @@
                 <w:noProof/>
                 <w:webHidden/>
               </w:rPr>
-              <w:instrText xml:space="preserve"> PAGEREF _Toc439842783 \h </w:instrText>
+              <w:instrText xml:space="preserve"> PAGEREF _Toc452566500 \h </w:instrText>
             </w:r>
             <w:r>
               <w:rPr>
@@ -4358,7 +4456,7 @@
                 <w:noProof/>
                 <w:webHidden/>
               </w:rPr>
-              <w:t>16</w:t>
+              <w:t>17</w:t>
             </w:r>
             <w:r>
               <w:rPr>
@@ -4380,7 +4478,7 @@
               <w:noProof/>
             </w:rPr>
           </w:pPr>
-          <w:hyperlink w:anchor="_Toc439842784" w:history="1">
+          <w:hyperlink w:anchor="_Toc452566501" w:history="1">
             <w:r>
               <w:rPr>
                 <w:rStyle w:val="Hyperlink"/>
@@ -4407,7 +4505,7 @@
                 <w:noProof/>
                 <w:webHidden/>
               </w:rPr>
-              <w:instrText xml:space="preserve"> PAGEREF _Toc439842784 \h </w:instrText>
+              <w:instrText xml:space="preserve"> PAGEREF _Toc452566501 \h </w:instrText>
             </w:r>
             <w:r>
               <w:rPr>
@@ -4427,7 +4525,7 @@
                 <w:noProof/>
                 <w:webHidden/>
               </w:rPr>
-              <w:t>16</w:t>
+              <w:t>17</w:t>
             </w:r>
             <w:r>
               <w:rPr>
@@ -4449,7 +4547,7 @@
               <w:noProof/>
             </w:rPr>
           </w:pPr>
-          <w:hyperlink w:anchor="_Toc439842785" w:history="1">
+          <w:hyperlink w:anchor="_Toc452566502" w:history="1">
             <w:r>
               <w:rPr>
                 <w:rStyle w:val="Hyperlink"/>
@@ -4476,7 +4574,7 @@
                 <w:noProof/>
                 <w:webHidden/>
               </w:rPr>
-              <w:instrText xml:space="preserve"> PAGEREF _Toc439842785 \h </w:instrText>
+              <w:instrText xml:space="preserve"> PAGEREF _Toc452566502 \h </w:instrText>
             </w:r>
             <w:r>
               <w:rPr>
@@ -4496,7 +4594,7 @@
                 <w:noProof/>
                 <w:webHidden/>
               </w:rPr>
-              <w:t>16</w:t>
+              <w:t>17</w:t>
             </w:r>
             <w:r>
               <w:rPr>
@@ -4518,7 +4616,7 @@
               <w:noProof/>
             </w:rPr>
           </w:pPr>
-          <w:hyperlink w:anchor="_Toc439842786" w:history="1">
+          <w:hyperlink w:anchor="_Toc452566503" w:history="1">
             <w:r>
               <w:rPr>
                 <w:rStyle w:val="Hyperlink"/>
@@ -4545,7 +4643,7 @@
                 <w:noProof/>
                 <w:webHidden/>
               </w:rPr>
-              <w:instrText xml:space="preserve"> PAGEREF _Toc439842786 \h </w:instrText>
+              <w:instrText xml:space="preserve"> PAGEREF _Toc452566503 \h </w:instrText>
             </w:r>
             <w:r>
               <w:rPr>
@@ -4565,7 +4663,7 @@
                 <w:noProof/>
                 <w:webHidden/>
               </w:rPr>
-              <w:t>17</w:t>
+              <w:t>18</w:t>
             </w:r>
             <w:r>
               <w:rPr>
@@ -4587,7 +4685,7 @@
               <w:noProof/>
             </w:rPr>
           </w:pPr>
-          <w:hyperlink w:anchor="_Toc439842787" w:history="1">
+          <w:hyperlink w:anchor="_Toc452566504" w:history="1">
             <w:r>
               <w:rPr>
                 <w:rStyle w:val="Hyperlink"/>
@@ -4614,7 +4712,7 @@
                 <w:noProof/>
                 <w:webHidden/>
               </w:rPr>
-              <w:instrText xml:space="preserve"> PAGEREF _Toc439842787 \h </w:instrText>
+              <w:instrText xml:space="preserve"> PAGEREF _Toc452566504 \h </w:instrText>
             </w:r>
             <w:r>
               <w:rPr>
@@ -4634,7 +4732,7 @@
                 <w:noProof/>
                 <w:webHidden/>
               </w:rPr>
-              <w:t>17</w:t>
+              <w:t>18</w:t>
             </w:r>
             <w:r>
               <w:rPr>
@@ -4656,7 +4754,7 @@
               <w:noProof/>
             </w:rPr>
           </w:pPr>
-          <w:hyperlink w:anchor="_Toc439842788" w:history="1">
+          <w:hyperlink w:anchor="_Toc452566505" w:history="1">
             <w:r>
               <w:rPr>
                 <w:rStyle w:val="Hyperlink"/>
@@ -4683,7 +4781,7 @@
                 <w:noProof/>
                 <w:webHidden/>
               </w:rPr>
-              <w:instrText xml:space="preserve"> PAGEREF _Toc439842788 \h </w:instrText>
+              <w:instrText xml:space="preserve"> PAGEREF _Toc452566505 \h </w:instrText>
             </w:r>
             <w:r>
               <w:rPr>
@@ -4703,7 +4801,7 @@
                 <w:noProof/>
                 <w:webHidden/>
               </w:rPr>
-              <w:t>18</w:t>
+              <w:t>19</w:t>
             </w:r>
             <w:r>
               <w:rPr>
@@ -4725,7 +4823,7 @@
               <w:noProof/>
             </w:rPr>
           </w:pPr>
-          <w:hyperlink w:anchor="_Toc439842789" w:history="1">
+          <w:hyperlink w:anchor="_Toc452566506" w:history="1">
             <w:r>
               <w:rPr>
                 <w:rStyle w:val="Hyperlink"/>
@@ -4752,7 +4850,7 @@
                 <w:noProof/>
                 <w:webHidden/>
               </w:rPr>
-              <w:instrText xml:space="preserve"> PAGEREF _Toc439842789 \h </w:instrText>
+              <w:instrText xml:space="preserve"> PAGEREF _Toc452566506 \h </w:instrText>
             </w:r>
             <w:r>
               <w:rPr>
@@ -4772,7 +4870,7 @@
                 <w:noProof/>
                 <w:webHidden/>
               </w:rPr>
-              <w:t>19</w:t>
+              <w:t>20</w:t>
             </w:r>
             <w:r>
               <w:rPr>
@@ -4794,7 +4892,7 @@
               <w:noProof/>
             </w:rPr>
           </w:pPr>
-          <w:hyperlink w:anchor="_Toc439842790" w:history="1">
+          <w:hyperlink w:anchor="_Toc452566507" w:history="1">
             <w:r>
               <w:rPr>
                 <w:rStyle w:val="Hyperlink"/>
@@ -4821,7 +4919,7 @@
                 <w:noProof/>
                 <w:webHidden/>
               </w:rPr>
-              <w:instrText xml:space="preserve"> PAGEREF _Toc439842790 \h </w:instrText>
+              <w:instrText xml:space="preserve"> PAGEREF _Toc452566507 \h </w:instrText>
             </w:r>
             <w:r>
               <w:rPr>
@@ -4841,7 +4939,7 @@
                 <w:noProof/>
                 <w:webHidden/>
               </w:rPr>
-              <w:t>20</w:t>
+              <w:t>21</w:t>
             </w:r>
             <w:r>
               <w:rPr>
@@ -4863,7 +4961,7 @@
               <w:noProof/>
             </w:rPr>
           </w:pPr>
-          <w:hyperlink w:anchor="_Toc439842791" w:history="1">
+          <w:hyperlink w:anchor="_Toc452566508" w:history="1">
             <w:r>
               <w:rPr>
                 <w:rStyle w:val="Hyperlink"/>
@@ -4890,7 +4988,7 @@
                 <w:noProof/>
                 <w:webHidden/>
               </w:rPr>
-              <w:instrText xml:space="preserve"> PAGEREF _Toc439842791 \h </w:instrText>
+              <w:instrText xml:space="preserve"> PAGEREF _Toc452566508 \h </w:instrText>
             </w:r>
             <w:r>
               <w:rPr>
@@ -4910,7 +5008,7 @@
                 <w:noProof/>
                 <w:webHidden/>
               </w:rPr>
-              <w:t>20</w:t>
+              <w:t>22</w:t>
             </w:r>
             <w:r>
               <w:rPr>
@@ -4932,7 +5030,7 @@
               <w:noProof/>
             </w:rPr>
           </w:pPr>
-          <w:hyperlink w:anchor="_Toc439842792" w:history="1">
+          <w:hyperlink w:anchor="_Toc452566509" w:history="1">
             <w:r>
               <w:rPr>
                 <w:rStyle w:val="Hyperlink"/>
@@ -4959,7 +5057,7 @@
                 <w:noProof/>
                 <w:webHidden/>
               </w:rPr>
-              <w:instrText xml:space="preserve"> PAGEREF _Toc439842792 \h </w:instrText>
+              <w:instrText xml:space="preserve"> PAGEREF _Toc452566509 \h </w:instrText>
             </w:r>
             <w:r>
               <w:rPr>
@@ -4979,7 +5077,7 @@
                 <w:noProof/>
                 <w:webHidden/>
               </w:rPr>
-              <w:t>21</w:t>
+              <w:t>23</w:t>
             </w:r>
             <w:r>
               <w:rPr>
@@ -5001,7 +5099,7 @@
               <w:noProof/>
             </w:rPr>
           </w:pPr>
-          <w:hyperlink w:anchor="_Toc439842793" w:history="1">
+          <w:hyperlink w:anchor="_Toc452566510" w:history="1">
             <w:r>
               <w:rPr>
                 <w:rStyle w:val="Hyperlink"/>
@@ -5028,7 +5126,7 @@
                 <w:noProof/>
                 <w:webHidden/>
               </w:rPr>
-              <w:instrText xml:space="preserve"> PAGEREF _Toc439842793 \h </w:instrText>
+              <w:instrText xml:space="preserve"> PAGEREF _Toc452566510 \h </w:instrText>
             </w:r>
             <w:r>
               <w:rPr>
@@ -5048,7 +5146,7 @@
                 <w:noProof/>
                 <w:webHidden/>
               </w:rPr>
-              <w:t>22</w:t>
+              <w:t>23</w:t>
             </w:r>
             <w:r>
               <w:rPr>
@@ -5070,7 +5168,7 @@
               <w:noProof/>
             </w:rPr>
           </w:pPr>
-          <w:hyperlink w:anchor="_Toc439842794" w:history="1">
+          <w:hyperlink w:anchor="_Toc452566511" w:history="1">
             <w:r>
               <w:rPr>
                 <w:rStyle w:val="Hyperlink"/>
@@ -5097,7 +5195,7 @@
                 <w:noProof/>
                 <w:webHidden/>
               </w:rPr>
-              <w:instrText xml:space="preserve"> PAGEREF _Toc439842794 \h </w:instrText>
+              <w:instrText xml:space="preserve"> PAGEREF _Toc452566511 \h </w:instrText>
             </w:r>
             <w:r>
               <w:rPr>
@@ -5117,7 +5215,7 @@
                 <w:noProof/>
                 <w:webHidden/>
               </w:rPr>
-              <w:t>22</w:t>
+              <w:t>24</w:t>
             </w:r>
             <w:r>
               <w:rPr>
@@ -5139,7 +5237,7 @@
               <w:noProof/>
             </w:rPr>
           </w:pPr>
-          <w:hyperlink w:anchor="_Toc439842795" w:history="1">
+          <w:hyperlink w:anchor="_Toc452566512" w:history="1">
             <w:r>
               <w:rPr>
                 <w:rStyle w:val="Hyperlink"/>
@@ -5166,7 +5264,7 @@
                 <w:noProof/>
                 <w:webHidden/>
               </w:rPr>
-              <w:instrText xml:space="preserve"> PAGEREF _Toc439842795 \h </w:instrText>
+              <w:instrText xml:space="preserve"> PAGEREF _Toc452566512 \h </w:instrText>
             </w:r>
             <w:r>
               <w:rPr>
@@ -5186,7 +5284,7 @@
                 <w:noProof/>
                 <w:webHidden/>
               </w:rPr>
-              <w:t>23</w:t>
+              <w:t>24</w:t>
             </w:r>
             <w:r>
               <w:rPr>
@@ -5208,7 +5306,7 @@
               <w:noProof/>
             </w:rPr>
           </w:pPr>
-          <w:hyperlink w:anchor="_Toc439842796" w:history="1">
+          <w:hyperlink w:anchor="_Toc452566513" w:history="1">
             <w:r>
               <w:rPr>
                 <w:rStyle w:val="Hyperlink"/>
@@ -5235,7 +5333,7 @@
                 <w:noProof/>
                 <w:webHidden/>
               </w:rPr>
-              <w:instrText xml:space="preserve"> PAGEREF _Toc439842796 \h </w:instrText>
+              <w:instrText xml:space="preserve"> PAGEREF _Toc452566513 \h </w:instrText>
             </w:r>
             <w:r>
               <w:rPr>
@@ -5255,7 +5353,7 @@
                 <w:noProof/>
                 <w:webHidden/>
               </w:rPr>
-              <w:t>23</w:t>
+              <w:t>25</w:t>
             </w:r>
             <w:r>
               <w:rPr>
@@ -5277,7 +5375,7 @@
               <w:noProof/>
             </w:rPr>
           </w:pPr>
-          <w:hyperlink w:anchor="_Toc439842797" w:history="1">
+          <w:hyperlink w:anchor="_Toc452566514" w:history="1">
             <w:r>
               <w:rPr>
                 <w:rStyle w:val="Hyperlink"/>
@@ -5304,7 +5402,7 @@
                 <w:noProof/>
                 <w:webHidden/>
               </w:rPr>
-              <w:instrText xml:space="preserve"> PAGEREF _Toc439842797 \h </w:instrText>
+              <w:instrText xml:space="preserve"> PAGEREF _Toc452566514 \h </w:instrText>
             </w:r>
             <w:r>
               <w:rPr>
@@ -5324,7 +5422,7 @@
                 <w:noProof/>
                 <w:webHidden/>
               </w:rPr>
-              <w:t>24</w:t>
+              <w:t>25</w:t>
             </w:r>
             <w:r>
               <w:rPr>
@@ -5346,7 +5444,7 @@
               <w:noProof/>
             </w:rPr>
           </w:pPr>
-          <w:hyperlink w:anchor="_Toc439842798" w:history="1">
+          <w:hyperlink w:anchor="_Toc452566515" w:history="1">
             <w:r>
               <w:rPr>
                 <w:rStyle w:val="Hyperlink"/>
@@ -5373,7 +5471,7 @@
                 <w:noProof/>
                 <w:webHidden/>
               </w:rPr>
-              <w:instrText xml:space="preserve"> PAGEREF _Toc439842798 \h </w:instrText>
+              <w:instrText xml:space="preserve"> PAGEREF _Toc452566515 \h </w:instrText>
             </w:r>
             <w:r>
               <w:rPr>
@@ -5393,7 +5491,7 @@
                 <w:noProof/>
                 <w:webHidden/>
               </w:rPr>
-              <w:t>24</w:t>
+              <w:t>26</w:t>
             </w:r>
             <w:r>
               <w:rPr>
@@ -5415,7 +5513,7 @@
               <w:noProof/>
             </w:rPr>
           </w:pPr>
-          <w:hyperlink w:anchor="_Toc439842799" w:history="1">
+          <w:hyperlink w:anchor="_Toc452566516" w:history="1">
             <w:r>
               <w:rPr>
                 <w:rStyle w:val="Hyperlink"/>
@@ -5442,7 +5540,7 @@
                 <w:noProof/>
                 <w:webHidden/>
               </w:rPr>
-              <w:instrText xml:space="preserve"> PAGEREF _Toc439842799 \h </w:instrText>
+              <w:instrText xml:space="preserve"> PAGEREF _Toc452566516 \h </w:instrText>
             </w:r>
             <w:r>
               <w:rPr>
@@ -5462,7 +5560,7 @@
                 <w:noProof/>
                 <w:webHidden/>
               </w:rPr>
-              <w:t>25</w:t>
+              <w:t>26</w:t>
             </w:r>
             <w:r>
               <w:rPr>
@@ -5484,7 +5582,7 @@
               <w:noProof/>
             </w:rPr>
           </w:pPr>
-          <w:hyperlink w:anchor="_Toc439842800" w:history="1">
+          <w:hyperlink w:anchor="_Toc452566517" w:history="1">
             <w:r>
               <w:rPr>
                 <w:rStyle w:val="Hyperlink"/>
@@ -5511,7 +5609,7 @@
                 <w:noProof/>
                 <w:webHidden/>
               </w:rPr>
-              <w:instrText xml:space="preserve"> PAGEREF _Toc439842800 \h </w:instrText>
+              <w:instrText xml:space="preserve"> PAGEREF _Toc452566517 \h </w:instrText>
             </w:r>
             <w:r>
               <w:rPr>
@@ -5531,7 +5629,7 @@
                 <w:noProof/>
                 <w:webHidden/>
               </w:rPr>
-              <w:t>26</w:t>
+              <w:t>27</w:t>
             </w:r>
             <w:r>
               <w:rPr>
@@ -5553,7 +5651,7 @@
               <w:noProof/>
             </w:rPr>
           </w:pPr>
-          <w:hyperlink w:anchor="_Toc439842801" w:history="1">
+          <w:hyperlink w:anchor="_Toc452566518" w:history="1">
             <w:r>
               <w:rPr>
                 <w:rStyle w:val="Hyperlink"/>
@@ -5580,7 +5678,7 @@
                 <w:noProof/>
                 <w:webHidden/>
               </w:rPr>
-              <w:instrText xml:space="preserve"> PAGEREF _Toc439842801 \h </w:instrText>
+              <w:instrText xml:space="preserve"> PAGEREF _Toc452566518 \h </w:instrText>
             </w:r>
             <w:r>
               <w:rPr>
@@ -5600,7 +5698,7 @@
                 <w:noProof/>
                 <w:webHidden/>
               </w:rPr>
-              <w:t>27</w:t>
+              <w:t>28</w:t>
             </w:r>
             <w:r>
               <w:rPr>
@@ -5622,7 +5720,7 @@
               <w:noProof/>
             </w:rPr>
           </w:pPr>
-          <w:hyperlink w:anchor="_Toc439842802" w:history="1">
+          <w:hyperlink w:anchor="_Toc452566519" w:history="1">
             <w:r>
               <w:rPr>
                 <w:rStyle w:val="Hyperlink"/>
@@ -5649,7 +5747,7 @@
                 <w:noProof/>
                 <w:webHidden/>
               </w:rPr>
-              <w:instrText xml:space="preserve"> PAGEREF _Toc439842802 \h </w:instrText>
+              <w:instrText xml:space="preserve"> PAGEREF _Toc452566519 \h </w:instrText>
             </w:r>
             <w:r>
               <w:rPr>
@@ -5669,7 +5767,7 @@
                 <w:noProof/>
                 <w:webHidden/>
               </w:rPr>
-              <w:t>28</w:t>
+              <w:t>29</w:t>
             </w:r>
             <w:r>
               <w:rPr>
@@ -5691,7 +5789,7 @@
               <w:noProof/>
             </w:rPr>
           </w:pPr>
-          <w:hyperlink w:anchor="_Toc439842803" w:history="1">
+          <w:hyperlink w:anchor="_Toc452566520" w:history="1">
             <w:r>
               <w:rPr>
                 <w:rStyle w:val="Hyperlink"/>
@@ -5718,7 +5816,7 @@
                 <w:noProof/>
                 <w:webHidden/>
               </w:rPr>
-              <w:instrText xml:space="preserve"> PAGEREF _Toc439842803 \h </w:instrText>
+              <w:instrText xml:space="preserve"> PAGEREF _Toc452566520 \h </w:instrText>
             </w:r>
             <w:r>
               <w:rPr>
@@ -5738,7 +5836,7 @@
                 <w:noProof/>
                 <w:webHidden/>
               </w:rPr>
-              <w:t>29</w:t>
+              <w:t>30</w:t>
             </w:r>
             <w:r>
               <w:rPr>
@@ -5760,7 +5858,7 @@
               <w:noProof/>
             </w:rPr>
           </w:pPr>
-          <w:hyperlink w:anchor="_Toc439842804" w:history="1">
+          <w:hyperlink w:anchor="_Toc452566521" w:history="1">
             <w:r>
               <w:rPr>
                 <w:rStyle w:val="Hyperlink"/>
@@ -5787,7 +5885,7 @@
                 <w:noProof/>
                 <w:webHidden/>
               </w:rPr>
-              <w:instrText xml:space="preserve"> PAGEREF _Toc439842804 \h </w:instrText>
+              <w:instrText xml:space="preserve"> PAGEREF _Toc452566521 \h </w:instrText>
             </w:r>
             <w:r>
               <w:rPr>
@@ -5807,7 +5905,7 @@
                 <w:noProof/>
                 <w:webHidden/>
               </w:rPr>
-              <w:t>29</w:t>
+              <w:t>31</w:t>
             </w:r>
             <w:r>
               <w:rPr>
@@ -5829,7 +5927,7 @@
               <w:noProof/>
             </w:rPr>
           </w:pPr>
-          <w:hyperlink w:anchor="_Toc439842805" w:history="1">
+          <w:hyperlink w:anchor="_Toc452566522" w:history="1">
             <w:r>
               <w:rPr>
                 <w:rStyle w:val="Hyperlink"/>
@@ -5856,7 +5954,7 @@
                 <w:noProof/>
                 <w:webHidden/>
               </w:rPr>
-              <w:instrText xml:space="preserve"> PAGEREF _Toc439842805 \h </w:instrText>
+              <w:instrText xml:space="preserve"> PAGEREF _Toc452566522 \h </w:instrText>
             </w:r>
             <w:r>
               <w:rPr>
@@ -5876,7 +5974,7 @@
                 <w:noProof/>
                 <w:webHidden/>
               </w:rPr>
-              <w:t>30</w:t>
+              <w:t>33</w:t>
             </w:r>
             <w:r>
               <w:rPr>
@@ -5898,7 +5996,7 @@
               <w:noProof/>
             </w:rPr>
           </w:pPr>
-          <w:hyperlink w:anchor="_Toc439842806" w:history="1">
+          <w:hyperlink w:anchor="_Toc452566523" w:history="1">
             <w:r>
               <w:rPr>
                 <w:rStyle w:val="Hyperlink"/>
@@ -5925,7 +6023,7 @@
                 <w:noProof/>
                 <w:webHidden/>
               </w:rPr>
-              <w:instrText xml:space="preserve"> PAGEREF _Toc439842806 \h </w:instrText>
+              <w:instrText xml:space="preserve"> PAGEREF _Toc452566523 \h </w:instrText>
             </w:r>
             <w:r>
               <w:rPr>
@@ -5945,7 +6043,7 @@
                 <w:noProof/>
                 <w:webHidden/>
               </w:rPr>
-              <w:t>31</w:t>
+              <w:t>34</w:t>
             </w:r>
             <w:r>
               <w:rPr>
@@ -5967,7 +6065,7 @@
               <w:noProof/>
             </w:rPr>
           </w:pPr>
-          <w:hyperlink w:anchor="_Toc439842807" w:history="1">
+          <w:hyperlink w:anchor="_Toc452566524" w:history="1">
             <w:r>
               <w:rPr>
                 <w:rStyle w:val="Hyperlink"/>
@@ -5994,7 +6092,7 @@
                 <w:noProof/>
                 <w:webHidden/>
               </w:rPr>
-              <w:instrText xml:space="preserve"> PAGEREF _Toc439842807 \h </w:instrText>
+              <w:instrText xml:space="preserve"> PAGEREF _Toc452566524 \h </w:instrText>
             </w:r>
             <w:r>
               <w:rPr>
@@ -6014,7 +6112,7 @@
                 <w:noProof/>
                 <w:webHidden/>
               </w:rPr>
-              <w:t>31</w:t>
+              <w:t>35</w:t>
             </w:r>
             <w:r>
               <w:rPr>
@@ -6036,7 +6134,7 @@
               <w:noProof/>
             </w:rPr>
           </w:pPr>
-          <w:hyperlink w:anchor="_Toc439842808" w:history="1">
+          <w:hyperlink w:anchor="_Toc452566525" w:history="1">
             <w:r>
               <w:rPr>
                 <w:rStyle w:val="Hyperlink"/>
@@ -6063,7 +6161,7 @@
                 <w:noProof/>
                 <w:webHidden/>
               </w:rPr>
-              <w:instrText xml:space="preserve"> PAGEREF _Toc439842808 \h </w:instrText>
+              <w:instrText xml:space="preserve"> PAGEREF _Toc452566525 \h </w:instrText>
             </w:r>
             <w:r>
               <w:rPr>
@@ -6083,7 +6181,7 @@
                 <w:noProof/>
                 <w:webHidden/>
               </w:rPr>
-              <w:t>31</w:t>
+              <w:t>36</w:t>
             </w:r>
             <w:r>
               <w:rPr>
@@ -6105,7 +6203,7 @@
               <w:noProof/>
             </w:rPr>
           </w:pPr>
-          <w:hyperlink w:anchor="_Toc439842809" w:history="1">
+          <w:hyperlink w:anchor="_Toc452566526" w:history="1">
             <w:r>
               <w:rPr>
                 <w:rStyle w:val="Hyperlink"/>
@@ -6132,7 +6230,7 @@
                 <w:noProof/>
                 <w:webHidden/>
               </w:rPr>
-              <w:instrText xml:space="preserve"> PAGEREF _Toc439842809 \h </w:instrText>
+              <w:instrText xml:space="preserve"> PAGEREF _Toc452566526 \h </w:instrText>
             </w:r>
             <w:r>
               <w:rPr>
@@ -6152,7 +6250,7 @@
                 <w:noProof/>
                 <w:webHidden/>
               </w:rPr>
-              <w:t>32</w:t>
+              <w:t>36</w:t>
             </w:r>
             <w:r>
               <w:rPr>
@@ -6174,7 +6272,7 @@
               <w:noProof/>
             </w:rPr>
           </w:pPr>
-          <w:hyperlink w:anchor="_Toc439842810" w:history="1">
+          <w:hyperlink w:anchor="_Toc452566527" w:history="1">
             <w:r>
               <w:rPr>
                 <w:rStyle w:val="Hyperlink"/>
@@ -6201,7 +6299,7 @@
                 <w:noProof/>
                 <w:webHidden/>
               </w:rPr>
-              <w:instrText xml:space="preserve"> PAGEREF _Toc439842810 \h </w:instrText>
+              <w:instrText xml:space="preserve"> PAGEREF _Toc452566527 \h </w:instrText>
             </w:r>
             <w:r>
               <w:rPr>
@@ -6221,7 +6319,7 @@
                 <w:noProof/>
                 <w:webHidden/>
               </w:rPr>
-              <w:t>32</w:t>
+              <w:t>37</w:t>
             </w:r>
             <w:r>
               <w:rPr>
@@ -6243,7 +6341,7 @@
               <w:noProof/>
             </w:rPr>
           </w:pPr>
-          <w:hyperlink w:anchor="_Toc439842811" w:history="1">
+          <w:hyperlink w:anchor="_Toc452566528" w:history="1">
             <w:r>
               <w:rPr>
                 <w:rStyle w:val="Hyperlink"/>
@@ -6270,7 +6368,7 @@
                 <w:noProof/>
                 <w:webHidden/>
               </w:rPr>
-              <w:instrText xml:space="preserve"> PAGEREF _Toc439842811 \h </w:instrText>
+              <w:instrText xml:space="preserve"> PAGEREF _Toc452566528 \h </w:instrText>
             </w:r>
             <w:r>
               <w:rPr>
@@ -6290,7 +6388,7 @@
                 <w:noProof/>
                 <w:webHidden/>
               </w:rPr>
-              <w:t>33</w:t>
+              <w:t>37</w:t>
             </w:r>
             <w:r>
               <w:rPr>
@@ -6312,7 +6410,7 @@
               <w:noProof/>
             </w:rPr>
           </w:pPr>
-          <w:hyperlink w:anchor="_Toc439842812" w:history="1">
+          <w:hyperlink w:anchor="_Toc452566529" w:history="1">
             <w:r>
               <w:rPr>
                 <w:rStyle w:val="Hyperlink"/>
@@ -6339,7 +6437,7 @@
                 <w:noProof/>
                 <w:webHidden/>
               </w:rPr>
-              <w:instrText xml:space="preserve"> PAGEREF _Toc439842812 \h </w:instrText>
+              <w:instrText xml:space="preserve"> PAGEREF _Toc452566529 \h </w:instrText>
             </w:r>
             <w:r>
               <w:rPr>
@@ -6359,7 +6457,7 @@
                 <w:noProof/>
                 <w:webHidden/>
               </w:rPr>
-              <w:t>33</w:t>
+              <w:t>37</w:t>
             </w:r>
             <w:r>
               <w:rPr>
@@ -6381,7 +6479,7 @@
               <w:noProof/>
             </w:rPr>
           </w:pPr>
-          <w:hyperlink w:anchor="_Toc439842813" w:history="1">
+          <w:hyperlink w:anchor="_Toc452566530" w:history="1">
             <w:r>
               <w:rPr>
                 <w:rStyle w:val="Hyperlink"/>
@@ -6408,7 +6506,7 @@
                 <w:noProof/>
                 <w:webHidden/>
               </w:rPr>
-              <w:instrText xml:space="preserve"> PAGEREF _Toc439842813 \h </w:instrText>
+              <w:instrText xml:space="preserve"> PAGEREF _Toc452566530 \h </w:instrText>
             </w:r>
             <w:r>
               <w:rPr>
@@ -6428,7 +6526,7 @@
                 <w:noProof/>
                 <w:webHidden/>
               </w:rPr>
-              <w:t>34</w:t>
+              <w:t>38</w:t>
             </w:r>
             <w:r>
               <w:rPr>
@@ -6450,7 +6548,7 @@
               <w:noProof/>
             </w:rPr>
           </w:pPr>
-          <w:hyperlink w:anchor="_Toc439842814" w:history="1">
+          <w:hyperlink w:anchor="_Toc452566531" w:history="1">
             <w:r>
               <w:rPr>
                 <w:rStyle w:val="Hyperlink"/>
@@ -6477,7 +6575,7 @@
                 <w:noProof/>
                 <w:webHidden/>
               </w:rPr>
-              <w:instrText xml:space="preserve"> PAGEREF _Toc439842814 \h </w:instrText>
+              <w:instrText xml:space="preserve"> PAGEREF _Toc452566531 \h </w:instrText>
             </w:r>
             <w:r>
               <w:rPr>
@@ -6497,7 +6595,7 @@
                 <w:noProof/>
                 <w:webHidden/>
               </w:rPr>
-              <w:t>34</w:t>
+              <w:t>38</w:t>
             </w:r>
             <w:r>
               <w:rPr>
@@ -6519,7 +6617,7 @@
               <w:noProof/>
             </w:rPr>
           </w:pPr>
-          <w:hyperlink w:anchor="_Toc439842815" w:history="1">
+          <w:hyperlink w:anchor="_Toc452566532" w:history="1">
             <w:r>
               <w:rPr>
                 <w:rStyle w:val="Hyperlink"/>
@@ -6546,7 +6644,7 @@
                 <w:noProof/>
                 <w:webHidden/>
               </w:rPr>
-              <w:instrText xml:space="preserve"> PAGEREF _Toc439842815 \h </w:instrText>
+              <w:instrText xml:space="preserve"> PAGEREF _Toc452566532 \h </w:instrText>
             </w:r>
             <w:r>
               <w:rPr>
@@ -6566,7 +6664,7 @@
                 <w:noProof/>
                 <w:webHidden/>
               </w:rPr>
-              <w:t>34</w:t>
+              <w:t>38</w:t>
             </w:r>
             <w:r>
               <w:rPr>
@@ -6588,7 +6686,7 @@
               <w:noProof/>
             </w:rPr>
           </w:pPr>
-          <w:hyperlink w:anchor="_Toc439842816" w:history="1">
+          <w:hyperlink w:anchor="_Toc452566533" w:history="1">
             <w:r>
               <w:rPr>
                 <w:rStyle w:val="Hyperlink"/>
@@ -6615,7 +6713,7 @@
                 <w:noProof/>
                 <w:webHidden/>
               </w:rPr>
-              <w:instrText xml:space="preserve"> PAGEREF _Toc439842816 \h </w:instrText>
+              <w:instrText xml:space="preserve"> PAGEREF _Toc452566533 \h </w:instrText>
             </w:r>
             <w:r>
               <w:rPr>
@@ -6635,7 +6733,7 @@
                 <w:noProof/>
                 <w:webHidden/>
               </w:rPr>
-              <w:t>34</w:t>
+              <w:t>39</w:t>
             </w:r>
             <w:r>
               <w:rPr>
@@ -6657,7 +6755,7 @@
               <w:noProof/>
             </w:rPr>
           </w:pPr>
-          <w:hyperlink w:anchor="_Toc439842817" w:history="1">
+          <w:hyperlink w:anchor="_Toc452566534" w:history="1">
             <w:r>
               <w:rPr>
                 <w:rStyle w:val="Hyperlink"/>
@@ -6684,7 +6782,7 @@
                 <w:noProof/>
                 <w:webHidden/>
               </w:rPr>
-              <w:instrText xml:space="preserve"> PAGEREF _Toc439842817 \h </w:instrText>
+              <w:instrText xml:space="preserve"> PAGEREF _Toc452566534 \h </w:instrText>
             </w:r>
             <w:r>
               <w:rPr>
@@ -6704,7 +6802,7 @@
                 <w:noProof/>
                 <w:webHidden/>
               </w:rPr>
-              <w:t>34</w:t>
+              <w:t>39</w:t>
             </w:r>
             <w:r>
               <w:rPr>
@@ -6726,7 +6824,7 @@
               <w:noProof/>
             </w:rPr>
           </w:pPr>
-          <w:hyperlink w:anchor="_Toc439842818" w:history="1">
+          <w:hyperlink w:anchor="_Toc452566535" w:history="1">
             <w:r>
               <w:rPr>
                 <w:rStyle w:val="Hyperlink"/>
@@ -6753,7 +6851,7 @@
                 <w:noProof/>
                 <w:webHidden/>
               </w:rPr>
-              <w:instrText xml:space="preserve"> PAGEREF _Toc439842818 \h </w:instrText>
+              <w:instrText xml:space="preserve"> PAGEREF _Toc452566535 \h </w:instrText>
             </w:r>
             <w:r>
               <w:rPr>
@@ -6773,7 +6871,7 @@
                 <w:noProof/>
                 <w:webHidden/>
               </w:rPr>
-              <w:t>35</w:t>
+              <w:t>40</w:t>
             </w:r>
             <w:r>
               <w:rPr>
@@ -6795,7 +6893,7 @@
               <w:noProof/>
             </w:rPr>
           </w:pPr>
-          <w:hyperlink w:anchor="_Toc439842819" w:history="1">
+          <w:hyperlink w:anchor="_Toc452566536" w:history="1">
             <w:r>
               <w:rPr>
                 <w:rStyle w:val="Hyperlink"/>
@@ -6822,7 +6920,7 @@
                 <w:noProof/>
                 <w:webHidden/>
               </w:rPr>
-              <w:instrText xml:space="preserve"> PAGEREF _Toc439842819 \h </w:instrText>
+              <w:instrText xml:space="preserve"> PAGEREF _Toc452566536 \h </w:instrText>
             </w:r>
             <w:r>
               <w:rPr>
@@ -6842,7 +6940,7 @@
                 <w:noProof/>
                 <w:webHidden/>
               </w:rPr>
-              <w:t>35</w:t>
+              <w:t>40</w:t>
             </w:r>
             <w:r>
               <w:rPr>
@@ -6864,7 +6962,7 @@
               <w:noProof/>
             </w:rPr>
           </w:pPr>
-          <w:hyperlink w:anchor="_Toc439842820" w:history="1">
+          <w:hyperlink w:anchor="_Toc452566537" w:history="1">
             <w:r>
               <w:rPr>
                 <w:rStyle w:val="Hyperlink"/>
@@ -6891,7 +6989,7 @@
                 <w:noProof/>
                 <w:webHidden/>
               </w:rPr>
-              <w:instrText xml:space="preserve"> PAGEREF _Toc439842820 \h </w:instrText>
+              <w:instrText xml:space="preserve"> PAGEREF _Toc452566537 \h </w:instrText>
             </w:r>
             <w:r>
               <w:rPr>
@@ -6911,7 +7009,7 @@
                 <w:noProof/>
                 <w:webHidden/>
               </w:rPr>
-              <w:t>36</w:t>
+              <w:t>41</w:t>
             </w:r>
             <w:r>
               <w:rPr>
@@ -6941,8 +7039,9 @@
       <w:pPr>
         <w:pStyle w:val="Heading1"/>
       </w:pPr>
-      <w:bookmarkStart w:id="0" w:name="_Toc439842759"/>
-      <w:r>
+      <w:bookmarkStart w:id="0" w:name="_Toc452566476"/>
+      <w:r>
+        <w:lastRenderedPageBreak/>
         <w:t>NetS</w:t>
       </w:r>
       <w:r>
@@ -7004,7 +7103,7 @@
       <w:pPr>
         <w:pStyle w:val="Heading1"/>
       </w:pPr>
-      <w:bookmarkStart w:id="1" w:name="_Toc439842760"/>
+      <w:bookmarkStart w:id="1" w:name="_Toc452566477"/>
       <w:r>
         <w:t>Requirements</w:t>
       </w:r>
@@ -7342,8 +7441,9 @@
       <w:pPr>
         <w:pStyle w:val="Heading1"/>
       </w:pPr>
-      <w:bookmarkStart w:id="2" w:name="_Toc439842761"/>
-      <w:r>
+      <w:bookmarkStart w:id="2" w:name="_Toc452566478"/>
+      <w:r>
+        <w:lastRenderedPageBreak/>
         <w:t>Overview</w:t>
       </w:r>
       <w:bookmarkEnd w:id="2"/>
@@ -7383,10 +7483,10 @@
             <v:path o:extrusionok="f" gradientshapeok="t" o:connecttype="rect"/>
             <o:lock v:ext="edit" aspectratio="t"/>
           </v:shapetype>
-          <v:shape id="_x0000_i1025" type="#_x0000_t75" style="width:382.45pt;height:217.75pt" o:ole="">
+          <v:shape id="_x0000_i1025" type="#_x0000_t75" style="width:382.5pt;height:217.5pt" o:ole="">
             <v:imagedata r:id="rId11" o:title=""/>
           </v:shape>
-          <o:OLEObject Type="Embed" ProgID="Visio.Drawing.15" ShapeID="_x0000_i1025" DrawAspect="Content" ObjectID="_1526308161" r:id="rId12"/>
+          <o:OLEObject Type="Embed" ProgID="Visio.Drawing.15" ShapeID="_x0000_i1025" DrawAspect="Content" ObjectID="_1526719474" r:id="rId12"/>
         </w:object>
       </w:r>
     </w:p>
@@ -7429,7 +7529,7 @@
       <w:pPr>
         <w:pStyle w:val="Heading2"/>
       </w:pPr>
-      <w:bookmarkStart w:id="3" w:name="_Toc439842762"/>
+      <w:bookmarkStart w:id="3" w:name="_Toc452566479"/>
       <w:r>
         <w:t>Basic S</w:t>
       </w:r>
@@ -7464,10 +7564,10 @@
       </w:pPr>
       <w:r>
         <w:object w:dxaOrig="1755" w:dyaOrig="2625" w14:anchorId="1060768C">
-          <v:shape id="_x0000_i1026" type="#_x0000_t75" style="width:87.55pt;height:131.35pt" o:ole="">
+          <v:shape id="_x0000_i1026" type="#_x0000_t75" style="width:87.75pt;height:131.25pt" o:ole="">
             <v:imagedata r:id="rId13" o:title=""/>
           </v:shape>
-          <o:OLEObject Type="Embed" ProgID="Visio.Drawing.15" ShapeID="_x0000_i1026" DrawAspect="Content" ObjectID="_1526308162" r:id="rId14"/>
+          <o:OLEObject Type="Embed" ProgID="Visio.Drawing.15" ShapeID="_x0000_i1026" DrawAspect="Content" ObjectID="_1526719475" r:id="rId14"/>
         </w:object>
       </w:r>
     </w:p>
@@ -7479,7 +7579,11 @@
         <w:t xml:space="preserve">The first thing the NetStorage server expects from a client is its identification information. This information is used to keep track of the client activity. The information is provided in the HELLO message. Generally speaking a client may send as many HELLO messages as needed within one </w:t>
       </w:r>
       <w:r>
-        <w:t>connection session. There is no need to send HELLO before each data exchange operation if nothing needs to be changed in the HELLO parameters. A general rule is that the latest HELLO parameters will be used for all the consequent operations.</w:t>
+        <w:t xml:space="preserve">connection session. </w:t>
+      </w:r>
+      <w:r>
+        <w:lastRenderedPageBreak/>
+        <w:t>There is no need to send HELLO before each data exchange operation if nothing needs to be changed in the HELLO parameters. A general rule is that the latest HELLO parameters will be used for all the consequent operations.</w:t>
       </w:r>
     </w:p>
     <w:p>
@@ -7513,7 +7617,7 @@
       <w:pPr>
         <w:pStyle w:val="Heading2"/>
       </w:pPr>
-      <w:bookmarkStart w:id="4" w:name="_Toc439842763"/>
+      <w:bookmarkStart w:id="4" w:name="_Toc452566480"/>
       <w:r>
         <w:t>Metadata</w:t>
       </w:r>
@@ -7618,8 +7722,9 @@
       <w:pPr>
         <w:pStyle w:val="Heading1"/>
       </w:pPr>
-      <w:bookmarkStart w:id="5" w:name="_Toc439842764"/>
-      <w:r>
+      <w:bookmarkStart w:id="5" w:name="_Toc452566481"/>
+      <w:r>
+        <w:lastRenderedPageBreak/>
         <w:t>Communication Protocol</w:t>
       </w:r>
       <w:bookmarkEnd w:id="5"/>
@@ -7977,8 +8082,9 @@
       <w:pPr>
         <w:pStyle w:val="Heading2"/>
       </w:pPr>
-      <w:bookmarkStart w:id="6" w:name="_Toc439842765"/>
-      <w:r>
+      <w:bookmarkStart w:id="6" w:name="_Toc452566482"/>
+      <w:r>
+        <w:lastRenderedPageBreak/>
         <w:t xml:space="preserve">Conventions Used in This </w:t>
       </w:r>
       <w:r>
@@ -8723,6 +8829,7 @@
         <w:rPr>
           <w:rFonts w:ascii="Courier New" w:hAnsi="Courier New" w:cs="Courier New"/>
         </w:rPr>
+        <w:lastRenderedPageBreak/>
         <w:t>&lt;</w:t>
       </w:r>
       <w:r>
@@ -8835,8 +8942,9 @@
       <w:pPr>
         <w:pStyle w:val="Heading2"/>
       </w:pPr>
-      <w:bookmarkStart w:id="7" w:name="_Toc439842766"/>
-      <w:r>
+      <w:bookmarkStart w:id="7" w:name="_Toc452566483"/>
+      <w:r>
+        <w:lastRenderedPageBreak/>
         <w:t>Protocol Definition</w:t>
       </w:r>
       <w:bookmarkEnd w:id="7"/>
@@ -8845,7 +8953,7 @@
       <w:pPr>
         <w:pStyle w:val="Heading3"/>
       </w:pPr>
-      <w:bookmarkStart w:id="8" w:name="_Toc439842767"/>
+      <w:bookmarkStart w:id="8" w:name="_Toc452566484"/>
       <w:r>
         <w:t xml:space="preserve">Common </w:t>
       </w:r>
@@ -8858,7 +8966,7 @@
       <w:pPr>
         <w:pStyle w:val="Heading4"/>
       </w:pPr>
-      <w:bookmarkStart w:id="9" w:name="_Toc439842768"/>
+      <w:bookmarkStart w:id="9" w:name="_Toc452566485"/>
       <w:r>
         <w:t>SN – Serial Number</w:t>
       </w:r>
@@ -8918,7 +9026,7 @@
       <w:pPr>
         <w:pStyle w:val="Heading4"/>
       </w:pPr>
-      <w:bookmarkStart w:id="10" w:name="_Toc439842769"/>
+      <w:bookmarkStart w:id="10" w:name="_Toc452566486"/>
       <w:r>
         <w:t>CLIENT_IDENTIFICATION – Indirect Client Tracking</w:t>
       </w:r>
@@ -9100,7 +9208,7 @@
       <w:pPr>
         <w:pStyle w:val="Heading4"/>
       </w:pPr>
-      <w:bookmarkStart w:id="11" w:name="_Toc439842770"/>
+      <w:bookmarkStart w:id="11" w:name="_Toc452566487"/>
       <w:r>
         <w:t>STD_REQUEST</w:t>
       </w:r>
@@ -9174,7 +9282,7 @@
       <w:pPr>
         <w:pStyle w:val="Heading4"/>
       </w:pPr>
-      <w:bookmarkStart w:id="12" w:name="_Toc439842771"/>
+      <w:bookmarkStart w:id="12" w:name="_Toc452566488"/>
       <w:r>
         <w:t>STORAGE_FLAGS</w:t>
       </w:r>
@@ -9458,6 +9566,7 @@
         <w:rPr>
           <w:rFonts w:ascii="Courier New" w:hAnsi="Courier New" w:cs="Courier New"/>
         </w:rPr>
+        <w:lastRenderedPageBreak/>
         <w:t xml:space="preserve">    ?("</w:t>
       </w:r>
       <w:r>
@@ -9619,7 +9728,7 @@
       <w:pPr>
         <w:pStyle w:val="Heading4"/>
       </w:pPr>
-      <w:bookmarkStart w:id="13" w:name="_Toc439842772"/>
+      <w:bookmarkStart w:id="13" w:name="_Toc452566489"/>
       <w:r>
         <w:t>ICACHE – NetCache Settings</w:t>
       </w:r>
@@ -9733,7 +9842,7 @@
       <w:pPr>
         <w:pStyle w:val="Heading4"/>
       </w:pPr>
-      <w:bookmarkStart w:id="14" w:name="_Toc439842773"/>
+      <w:bookmarkStart w:id="14" w:name="_Toc452566490"/>
       <w:r>
         <w:t>USER_KEY – User-Defined Key</w:t>
       </w:r>
@@ -9849,7 +9958,7 @@
       <w:pPr>
         <w:pStyle w:val="Heading4"/>
       </w:pPr>
-      <w:bookmarkStart w:id="15" w:name="_Toc439842774"/>
+      <w:bookmarkStart w:id="15" w:name="_Toc452566491"/>
       <w:r>
         <w:t>OBJECT</w:t>
       </w:r>
@@ -9982,7 +10091,7 @@
       <w:pPr>
         <w:pStyle w:val="Heading4"/>
       </w:pPr>
-      <w:bookmarkStart w:id="16" w:name="_Toc439842775"/>
+      <w:bookmarkStart w:id="16" w:name="_Toc452566492"/>
       <w:r>
         <w:t>OBJECT_IDENTIFICATION –</w:t>
       </w:r>
@@ -10164,8 +10273,9 @@
       <w:pPr>
         <w:pStyle w:val="Heading3"/>
       </w:pPr>
-      <w:bookmarkStart w:id="17" w:name="_Toc439842776"/>
-      <w:r>
+      <w:bookmarkStart w:id="17" w:name="_Toc452566493"/>
+      <w:r>
+        <w:lastRenderedPageBreak/>
         <w:t>Common Fields of Server Replies</w:t>
       </w:r>
       <w:bookmarkEnd w:id="17"/>
@@ -10174,7 +10284,7 @@
       <w:pPr>
         <w:pStyle w:val="Heading4"/>
       </w:pPr>
-      <w:bookmarkStart w:id="18" w:name="_Toc439842777"/>
+      <w:bookmarkStart w:id="18" w:name="_Toc452566494"/>
       <w:r>
         <w:t>STATUS – Operation Result Status</w:t>
       </w:r>
@@ -10238,7 +10348,7 @@
       <w:pPr>
         <w:pStyle w:val="Heading4"/>
       </w:pPr>
-      <w:bookmarkStart w:id="19" w:name="_Toc439842778"/>
+      <w:bookmarkStart w:id="19" w:name="_Toc452566495"/>
       <w:r>
         <w:t>RE – Incoming Message Reference</w:t>
       </w:r>
@@ -10298,7 +10408,7 @@
       <w:pPr>
         <w:pStyle w:val="Heading4"/>
       </w:pPr>
-      <w:bookmarkStart w:id="20" w:name="_Toc439842779"/>
+      <w:bookmarkStart w:id="20" w:name="_Toc452566496"/>
       <w:r>
         <w:t>ISSUE</w:t>
       </w:r>
@@ -10668,7 +10778,7 @@
       <w:pPr>
         <w:pStyle w:val="Heading4"/>
       </w:pPr>
-      <w:bookmarkStart w:id="21" w:name="_Toc439842780"/>
+      <w:bookmarkStart w:id="21" w:name="_Toc452566497"/>
       <w:r>
         <w:t>WARNINGS</w:t>
       </w:r>
@@ -10739,7 +10849,7 @@
       <w:pPr>
         <w:pStyle w:val="Heading4"/>
       </w:pPr>
-      <w:bookmarkStart w:id="22" w:name="_Toc439842781"/>
+      <w:bookmarkStart w:id="22" w:name="_Toc452566498"/>
       <w:r>
         <w:t>ERRORS – Conditions That Prevented Request from Being Processed</w:t>
       </w:r>
@@ -10813,7 +10923,7 @@
       <w:pPr>
         <w:pStyle w:val="Heading4"/>
       </w:pPr>
-      <w:bookmarkStart w:id="23" w:name="_Toc439842782"/>
+      <w:bookmarkStart w:id="23" w:name="_Toc452566499"/>
       <w:r>
         <w:t>STD_REPLY</w:t>
       </w:r>
@@ -10957,8 +11067,9 @@
       <w:pPr>
         <w:pStyle w:val="Heading3"/>
       </w:pPr>
-      <w:bookmarkStart w:id="24" w:name="_Toc439842783"/>
-      <w:r>
+      <w:bookmarkStart w:id="24" w:name="_Toc452566500"/>
+      <w:r>
+        <w:lastRenderedPageBreak/>
         <w:t>Client Requests and Server Responses</w:t>
       </w:r>
       <w:bookmarkEnd w:id="24"/>
@@ -10967,7 +11078,7 @@
       <w:pPr>
         <w:pStyle w:val="Heading4"/>
       </w:pPr>
-      <w:bookmarkStart w:id="25" w:name="_Toc439842784"/>
+      <w:bookmarkStart w:id="25" w:name="_Toc452566501"/>
       <w:r>
         <w:t>INFO</w:t>
       </w:r>
@@ -11400,7 +11511,7 @@
       <w:pPr>
         <w:pStyle w:val="Heading4"/>
       </w:pPr>
-      <w:bookmarkStart w:id="26" w:name="_Toc439842785"/>
+      <w:bookmarkStart w:id="26" w:name="_Toc452566502"/>
       <w:r>
         <w:t>CONFIGURATION</w:t>
       </w:r>
@@ -11587,6 +11698,7 @@
         <w:rPr>
           <w:rFonts w:ascii="Courier New" w:hAnsi="Courier New" w:cs="Courier New"/>
         </w:rPr>
+        <w:lastRenderedPageBreak/>
         <w:t>&lt;</w:t>
       </w:r>
       <w:r>
@@ -11723,7 +11835,7 @@
       <w:pPr>
         <w:pStyle w:val="Heading4"/>
       </w:pPr>
-      <w:bookmarkStart w:id="27" w:name="_Toc439842786"/>
+      <w:bookmarkStart w:id="27" w:name="_Toc452566503"/>
       <w:r>
         <w:t>SHUTDOWN</w:t>
       </w:r>
@@ -12026,7 +12138,7 @@
       <w:pPr>
         <w:pStyle w:val="Heading4"/>
       </w:pPr>
-      <w:bookmarkStart w:id="28" w:name="_Toc439842787"/>
+      <w:bookmarkStart w:id="28" w:name="_Toc452566504"/>
       <w:r>
         <w:t>HELLO</w:t>
       </w:r>
@@ -12118,6 +12230,12 @@
           <w:rFonts w:ascii="Courier New" w:hAnsi="Courier New" w:cs="Courier New"/>
         </w:rPr>
         <w:br/>
+      </w:r>
+      <w:r>
+        <w:rPr>
+          <w:rFonts w:ascii="Courier New" w:hAnsi="Courier New" w:cs="Courier New"/>
+        </w:rPr>
+        <w:lastRenderedPageBreak/>
         <w:t xml:space="preserve">    </w:t>
       </w:r>
       <w:r>
@@ -12681,7 +12799,7 @@
       <w:pPr>
         <w:pStyle w:val="Heading4"/>
       </w:pPr>
-      <w:bookmarkStart w:id="29" w:name="_Toc439842788"/>
+      <w:bookmarkStart w:id="29" w:name="_Toc452566505"/>
       <w:r>
         <w:t>BYE</w:t>
       </w:r>
@@ -12717,6 +12835,7 @@
         <w:rPr>
           <w:b/>
         </w:rPr>
+        <w:lastRenderedPageBreak/>
         <w:t xml:space="preserve">Input </w:t>
       </w:r>
       <w:r>
@@ -12915,7 +13034,7 @@
       <w:pPr>
         <w:pStyle w:val="Heading4"/>
       </w:pPr>
-      <w:bookmarkStart w:id="30" w:name="_Toc439842789"/>
+      <w:bookmarkStart w:id="30" w:name="_Toc452566506"/>
       <w:r>
         <w:t>GETCLIENTSINFO</w:t>
       </w:r>
@@ -13589,6 +13708,7 @@
         <w:rPr>
           <w:rFonts w:ascii="Courier New" w:hAnsi="Courier New" w:cs="Courier New"/>
         </w:rPr>
+        <w:lastRenderedPageBreak/>
         <w:t xml:space="preserve">        }?,</w:t>
       </w:r>
       <w:r>
@@ -13916,7 +14036,7 @@
       <w:pPr>
         <w:pStyle w:val="Heading4"/>
       </w:pPr>
-      <w:bookmarkStart w:id="31" w:name="_Toc439842790"/>
+      <w:bookmarkStart w:id="31" w:name="_Toc452566507"/>
       <w:r>
         <w:t>GETMETADATAINFO</w:t>
       </w:r>
@@ -14195,8 +14315,9 @@
       <w:pPr>
         <w:pStyle w:val="Heading4"/>
       </w:pPr>
-      <w:bookmarkStart w:id="32" w:name="_Toc439842791"/>
-      <w:r>
+      <w:bookmarkStart w:id="32" w:name="_Toc452566508"/>
+      <w:r>
+        <w:lastRenderedPageBreak/>
         <w:t>GETOBJECTINFO</w:t>
       </w:r>
       <w:bookmarkEnd w:id="32"/>
@@ -15131,7 +15252,7 @@
       <w:pPr>
         <w:pStyle w:val="Heading4"/>
       </w:pPr>
-      <w:bookmarkStart w:id="33" w:name="_Toc439842792"/>
+      <w:bookmarkStart w:id="33" w:name="_Toc452566509"/>
       <w:r>
         <w:t>GETATTRLIST</w:t>
       </w:r>
@@ -15416,7 +15537,7 @@
       <w:pPr>
         <w:pStyle w:val="Heading4"/>
       </w:pPr>
-      <w:bookmarkStart w:id="34" w:name="_Toc439842793"/>
+      <w:bookmarkStart w:id="34" w:name="_Toc452566510"/>
       <w:r>
         <w:t>GE</w:t>
       </w:r>
@@ -15741,6 +15862,12 @@
           <w:rFonts w:ascii="Courier New" w:hAnsi="Courier New" w:cs="Courier New"/>
         </w:rPr>
         <w:br/>
+      </w:r>
+      <w:r>
+        <w:rPr>
+          <w:rFonts w:ascii="Courier New" w:hAnsi="Courier New" w:cs="Courier New"/>
+        </w:rPr>
+        <w:lastRenderedPageBreak/>
         <w:t xml:space="preserve">    </w:t>
       </w:r>
       <w:r>
@@ -15833,7 +15960,7 @@
       <w:pPr>
         <w:pStyle w:val="Heading4"/>
       </w:pPr>
-      <w:bookmarkStart w:id="35" w:name="_Toc439842794"/>
+      <w:bookmarkStart w:id="35" w:name="_Toc452566511"/>
       <w:r>
         <w:t>GETATTR</w:t>
       </w:r>
@@ -16138,7 +16265,7 @@
       <w:pPr>
         <w:pStyle w:val="Heading4"/>
       </w:pPr>
-      <w:bookmarkStart w:id="36" w:name="_Toc439842795"/>
+      <w:bookmarkStart w:id="36" w:name="_Toc452566512"/>
       <w:r>
         <w:t>SETATTR</w:t>
       </w:r>
@@ -16424,6 +16551,7 @@
         <w:rPr>
           <w:rFonts w:ascii="Courier New" w:hAnsi="Courier New" w:cs="Courier New"/>
         </w:rPr>
+        <w:lastRenderedPageBreak/>
         <w:t>&lt;</w:t>
       </w:r>
       <w:r>
@@ -16469,7 +16597,7 @@
       <w:pPr>
         <w:pStyle w:val="Heading4"/>
       </w:pPr>
-      <w:bookmarkStart w:id="37" w:name="_Toc439842796"/>
+      <w:bookmarkStart w:id="37" w:name="_Toc452566513"/>
       <w:r>
         <w:t>DELATTR</w:t>
       </w:r>
@@ -16735,7 +16863,7 @@
       <w:pPr>
         <w:pStyle w:val="Heading4"/>
       </w:pPr>
-      <w:bookmarkStart w:id="38" w:name="_Toc439842797"/>
+      <w:bookmarkStart w:id="38" w:name="_Toc452566514"/>
       <w:r>
         <w:t>HEALTH</w:t>
       </w:r>
@@ -17112,6 +17240,12 @@
           <w:rFonts w:ascii="Courier New" w:hAnsi="Courier New" w:cs="Courier New"/>
         </w:rPr>
         <w:br/>
+      </w:r>
+      <w:r>
+        <w:rPr>
+          <w:rFonts w:ascii="Courier New" w:hAnsi="Courier New" w:cs="Courier New"/>
+        </w:rPr>
+        <w:lastRenderedPageBreak/>
         <w:t xml:space="preserve">        }?,</w:t>
       </w:r>
       <w:r>
@@ -17150,7 +17284,7 @@
       <w:pPr>
         <w:pStyle w:val="Heading4"/>
       </w:pPr>
-      <w:bookmarkStart w:id="39" w:name="_Toc439842798"/>
+      <w:bookmarkStart w:id="39" w:name="_Toc452566515"/>
       <w:r>
         <w:t>ACKALERT</w:t>
       </w:r>
@@ -17444,7 +17578,7 @@
       <w:pPr>
         <w:pStyle w:val="Heading4"/>
       </w:pPr>
-      <w:bookmarkStart w:id="40" w:name="_Toc439842799"/>
+      <w:bookmarkStart w:id="40" w:name="_Toc452566516"/>
       <w:r>
         <w:t>SET</w:t>
       </w:r>
@@ -17669,6 +17803,7 @@
         <w:rPr>
           <w:rFonts w:ascii="Courier New" w:hAnsi="Courier New" w:cs="Courier New"/>
         </w:rPr>
+        <w:lastRenderedPageBreak/>
         <w:t>&lt;</w:t>
       </w:r>
       <w:r>
@@ -17772,7 +17907,7 @@
       <w:pPr>
         <w:pStyle w:val="Heading4"/>
       </w:pPr>
-      <w:bookmarkStart w:id="41" w:name="_Toc439842800"/>
+      <w:bookmarkStart w:id="41" w:name="_Toc452566517"/>
       <w:r>
         <w:t>RECONFIGURE</w:t>
       </w:r>
@@ -18059,8 +18194,9 @@
       <w:pPr>
         <w:pStyle w:val="Heading4"/>
       </w:pPr>
-      <w:bookmarkStart w:id="42" w:name="_Toc439842801"/>
-      <w:r>
+      <w:bookmarkStart w:id="42" w:name="_Toc452566518"/>
+      <w:r>
+        <w:lastRenderedPageBreak/>
         <w:t>CREATE</w:t>
       </w:r>
       <w:bookmarkEnd w:id="42"/>
@@ -18465,6 +18601,7 @@
         <w:rPr>
           <w:rFonts w:ascii="Courier New" w:hAnsi="Courier New" w:cs="Courier New"/>
         </w:rPr>
+        <w:lastRenderedPageBreak/>
         <w:t>&lt;</w:t>
       </w:r>
       <w:r>
@@ -18504,7 +18641,7 @@
       <w:pPr>
         <w:pStyle w:val="Heading4"/>
       </w:pPr>
-      <w:bookmarkStart w:id="43" w:name="_Toc439842802"/>
+      <w:bookmarkStart w:id="43" w:name="_Toc452566519"/>
       <w:r>
         <w:t>WRITE</w:t>
       </w:r>
@@ -19123,8 +19260,9 @@
       <w:pPr>
         <w:pStyle w:val="Heading4"/>
       </w:pPr>
-      <w:bookmarkStart w:id="44" w:name="_Toc439842803"/>
-      <w:r>
+      <w:bookmarkStart w:id="44" w:name="_Toc452566520"/>
+      <w:r>
+        <w:lastRenderedPageBreak/>
         <w:t>READ</w:t>
       </w:r>
       <w:bookmarkEnd w:id="44"/>
@@ -19575,6 +19713,7 @@
         <w:rPr>
           <w:noProof/>
         </w:rPr>
+        <w:lastRenderedPageBreak/>
         <w:drawing>
           <wp:inline distT="0" distB="0" distL="0" distR="0" wp14:anchorId="2067578E" wp14:editId="3796B622">
             <wp:extent cx="5939790" cy="6415405"/>
@@ -19635,7 +19774,7 @@
       <w:pPr>
         <w:pStyle w:val="Heading4"/>
       </w:pPr>
-      <w:bookmarkStart w:id="45" w:name="_Toc439842804"/>
+      <w:bookmarkStart w:id="45" w:name="_Toc452566521"/>
       <w:r>
         <w:t>DELETE</w:t>
       </w:r>
@@ -19670,6 +19809,7 @@
         <w:rPr>
           <w:rFonts w:ascii="Courier New" w:hAnsi="Courier New" w:cs="Courier New"/>
         </w:rPr>
+        <w:lastRenderedPageBreak/>
         <w:t>&lt;DELETE_REQUEST</w:t>
       </w:r>
       <w:proofErr w:type="gramStart"/>
@@ -19960,15 +20100,19 @@
       </w:r>
     </w:p>
     <w:p>
+      <w:pPr>
+        <w:jc w:val="center"/>
+      </w:pPr>
       <w:r>
         <w:rPr>
           <w:noProof/>
         </w:rPr>
+        <w:lastRenderedPageBreak/>
         <w:drawing>
-          <wp:inline distT="0" distB="0" distL="0" distR="0" wp14:anchorId="2795181F" wp14:editId="1DCB2352">
-            <wp:extent cx="5925185" cy="7088505"/>
-            <wp:effectExtent l="0" t="0" r="0" b="0"/>
-            <wp:docPr id="3" name="Picture 3"/>
+          <wp:inline distT="0" distB="0" distL="0" distR="0" wp14:anchorId="5CD11FD7" wp14:editId="58FDF93B">
+            <wp:extent cx="5724525" cy="6353175"/>
+            <wp:effectExtent l="0" t="0" r="9525" b="9525"/>
+            <wp:docPr id="5" name="Picture 5"/>
             <wp:cNvGraphicFramePr>
               <a:graphicFrameLocks xmlns:a="http://schemas.openxmlformats.org/drawingml/2006/main" noChangeAspect="1"/>
             </wp:cNvGraphicFramePr>
@@ -19976,7 +20120,7 @@
               <a:graphicData uri="http://schemas.openxmlformats.org/drawingml/2006/picture">
                 <pic:pic xmlns:pic="http://schemas.openxmlformats.org/drawingml/2006/picture">
                   <pic:nvPicPr>
-                    <pic:cNvPr id="0" name="Picture 1"/>
+                    <pic:cNvPr id="0" name="Picture 5"/>
                     <pic:cNvPicPr>
                       <a:picLocks noChangeAspect="1" noChangeArrowheads="1"/>
                     </pic:cNvPicPr>
@@ -19997,7 +20141,7 @@
                   <pic:spPr bwMode="auto">
                     <a:xfrm>
                       <a:off x="0" y="0"/>
-                      <a:ext cx="5925185" cy="7088505"/>
+                      <a:ext cx="5724525" cy="6353175"/>
                     </a:xfrm>
                     <a:prstGeom prst="rect">
                       <a:avLst/>
@@ -20019,7 +20163,7 @@
       <w:pPr>
         <w:pStyle w:val="Heading4"/>
       </w:pPr>
-      <w:bookmarkStart w:id="46" w:name="_Toc439842805"/>
+      <w:bookmarkStart w:id="46" w:name="_Toc452566522"/>
       <w:r>
         <w:t>RELOCATE</w:t>
       </w:r>
@@ -20127,6 +20271,7 @@
         <w:rPr>
           <w:rFonts w:ascii="Courier New" w:hAnsi="Courier New" w:cs="Courier New"/>
         </w:rPr>
+        <w:lastRenderedPageBreak/>
         <w:t xml:space="preserve">    </w:t>
       </w:r>
       <w:r>
@@ -20414,7 +20559,7 @@
       <w:pPr>
         <w:pStyle w:val="Heading4"/>
       </w:pPr>
-      <w:bookmarkStart w:id="47" w:name="_Toc439842806"/>
+      <w:bookmarkStart w:id="47" w:name="_Toc452566523"/>
       <w:r>
         <w:t>EXISTS</w:t>
       </w:r>
@@ -20702,12 +20847,7 @@
     </w:p>
     <w:p>
       <w:r>
-        <w:t>The diagram below highlights the</w:t>
-      </w:r>
-      <w:bookmarkStart w:id="48" w:name="_GoBack"/>
-      <w:bookmarkEnd w:id="48"/>
-      <w:r>
-        <w:t xml:space="preserve"> message implementation details including the </w:t>
+        <w:t xml:space="preserve">The diagram below highlights the message implementation details including the </w:t>
       </w:r>
       <w:proofErr w:type="spellStart"/>
       <w:r>
@@ -20726,6 +20866,7 @@
         <w:rPr>
           <w:noProof/>
         </w:rPr>
+        <w:lastRenderedPageBreak/>
         <w:drawing>
           <wp:inline distT="0" distB="0" distL="0" distR="0" wp14:anchorId="5491FD2E" wp14:editId="7FAA9E8E">
             <wp:extent cx="4484370" cy="5779135"/>
@@ -20786,36 +20927,313 @@
       <w:pPr>
         <w:pStyle w:val="Heading4"/>
       </w:pPr>
-      <w:bookmarkStart w:id="49" w:name="_Toc439842807"/>
+      <w:bookmarkStart w:id="48" w:name="_Toc452566524"/>
       <w:r>
         <w:t>GETSIZE</w:t>
       </w:r>
+      <w:bookmarkEnd w:id="48"/>
+    </w:p>
+    <w:p>
+      <w:r>
+        <w:t>Returns object size from</w:t>
+      </w:r>
+      <w:r>
+        <w:t xml:space="preserve"> the underlying storage.</w:t>
+      </w:r>
+    </w:p>
+    <w:p>
+      <w:r>
+        <w:t>The request can appear at any moment.</w:t>
+      </w:r>
+    </w:p>
+    <w:p>
+      <w:pPr>
+        <w:rPr>
+          <w:rFonts w:ascii="Courier New" w:hAnsi="Courier New" w:cs="Courier New"/>
+        </w:rPr>
+      </w:pPr>
+      <w:r>
+        <w:rPr>
+          <w:rFonts w:ascii="Courier New" w:hAnsi="Courier New" w:cs="Courier New"/>
+        </w:rPr>
+        <w:t>&lt;GETSIZE_REQUEST</w:t>
+      </w:r>
+      <w:proofErr w:type="gramStart"/>
+      <w:r>
+        <w:rPr>
+          <w:rFonts w:ascii="Courier New" w:hAnsi="Courier New" w:cs="Courier New"/>
+        </w:rPr>
+        <w:t>&gt; :</w:t>
+      </w:r>
+      <w:proofErr w:type="gramEnd"/>
+      <w:r>
+        <w:rPr>
+          <w:rFonts w:ascii="Courier New" w:hAnsi="Courier New" w:cs="Courier New"/>
+        </w:rPr>
+        <w:t>:=</w:t>
+      </w:r>
+      <w:r>
+        <w:rPr>
+          <w:rFonts w:ascii="Courier New" w:hAnsi="Courier New" w:cs="Courier New"/>
+        </w:rPr>
+        <w:br/>
+        <w:t>{</w:t>
+      </w:r>
+      <w:r>
+        <w:rPr>
+          <w:rFonts w:ascii="Courier New" w:hAnsi="Courier New" w:cs="Courier New"/>
+        </w:rPr>
+        <w:br/>
+        <w:t xml:space="preserve">    </w:t>
+      </w:r>
+      <w:r>
+        <w:rPr>
+          <w:rFonts w:ascii="Courier New" w:hAnsi="Courier New" w:cs="Courier New"/>
+        </w:rPr>
+        <w:t>"</w:t>
+      </w:r>
+      <w:r>
+        <w:rPr>
+          <w:rFonts w:ascii="Courier New" w:hAnsi="Courier New" w:cs="Courier New"/>
+        </w:rPr>
+        <w:t>Type</w:t>
+      </w:r>
+      <w:r>
+        <w:rPr>
+          <w:rFonts w:ascii="Courier New" w:hAnsi="Courier New" w:cs="Courier New"/>
+        </w:rPr>
+        <w:t xml:space="preserve">": </w:t>
+      </w:r>
+      <w:r>
+        <w:rPr>
+          <w:rFonts w:ascii="Courier New" w:hAnsi="Courier New" w:cs="Courier New"/>
+        </w:rPr>
+        <w:t>"GETSIZE",</w:t>
+      </w:r>
+      <w:r>
+        <w:rPr>
+          <w:rFonts w:ascii="Courier New" w:hAnsi="Courier New" w:cs="Courier New"/>
+        </w:rPr>
+        <w:br/>
+        <w:t xml:space="preserve">    "</w:t>
+      </w:r>
+      <w:proofErr w:type="spellStart"/>
+      <w:r>
+        <w:rPr>
+          <w:rFonts w:ascii="Courier New" w:hAnsi="Courier New" w:cs="Courier New"/>
+        </w:rPr>
+        <w:t>ConsultBackendIfNoDBRecord</w:t>
+      </w:r>
+      <w:proofErr w:type="spellEnd"/>
+      <w:r>
+        <w:rPr>
+          <w:rFonts w:ascii="Courier New" w:hAnsi="Courier New" w:cs="Courier New"/>
+        </w:rPr>
+        <w:t>": [Boolean, default: True,</w:t>
+      </w:r>
+      <w:r>
+        <w:rPr>
+          <w:rFonts w:ascii="Courier New" w:hAnsi="Courier New" w:cs="Courier New"/>
+        </w:rPr>
+        <w:br/>
+        <w:t xml:space="preserve">                                            since NST 2.2.0]</w:t>
+      </w:r>
+      <w:r>
+        <w:rPr>
+          <w:rFonts w:ascii="Courier New" w:hAnsi="Courier New" w:cs="Courier New"/>
+        </w:rPr>
+        <w:br/>
+      </w:r>
+      <w:r>
+        <w:rPr>
+          <w:rFonts w:ascii="Courier New" w:hAnsi="Courier New" w:cs="Courier New"/>
+        </w:rPr>
+        <w:lastRenderedPageBreak/>
+        <w:t xml:space="preserve">    </w:t>
+      </w:r>
+      <w:r>
+        <w:rPr>
+          <w:rFonts w:ascii="Courier New" w:hAnsi="Courier New" w:cs="Courier New"/>
+        </w:rPr>
+        <w:t>&lt;STD_REQUEST&gt;,</w:t>
+      </w:r>
+      <w:r>
+        <w:rPr>
+          <w:rFonts w:ascii="Courier New" w:hAnsi="Courier New" w:cs="Courier New"/>
+        </w:rPr>
+        <w:br/>
+        <w:t xml:space="preserve">    </w:t>
+      </w:r>
+      <w:r>
+        <w:rPr>
+          <w:rFonts w:ascii="Courier New" w:hAnsi="Courier New" w:cs="Courier New"/>
+        </w:rPr>
+        <w:t>&lt;OBJECT_IDENTIFICATION&gt;</w:t>
+      </w:r>
+      <w:r>
+        <w:rPr>
+          <w:rFonts w:ascii="Courier New" w:hAnsi="Courier New" w:cs="Courier New"/>
+        </w:rPr>
+        <w:br/>
+        <w:t>}</w:t>
+      </w:r>
+    </w:p>
+    <w:p>
+      <w:pPr>
+        <w:jc w:val="both"/>
+        <w:rPr>
+          <w:b/>
+        </w:rPr>
+      </w:pPr>
+      <w:r>
+        <w:rPr>
+          <w:b/>
+        </w:rPr>
+        <w:t xml:space="preserve">Output </w:t>
+      </w:r>
+      <w:r>
+        <w:rPr>
+          <w:b/>
+        </w:rPr>
+        <w:t>message</w:t>
+      </w:r>
+      <w:r>
+        <w:rPr>
+          <w:b/>
+        </w:rPr>
+        <w:t>:</w:t>
+      </w:r>
+    </w:p>
+    <w:p>
+      <w:pPr>
+        <w:rPr>
+          <w:rFonts w:ascii="Courier New" w:hAnsi="Courier New" w:cs="Courier New"/>
+        </w:rPr>
+      </w:pPr>
+      <w:r>
+        <w:rPr>
+          <w:rFonts w:ascii="Courier New" w:hAnsi="Courier New" w:cs="Courier New"/>
+        </w:rPr>
+        <w:t>&lt;</w:t>
+      </w:r>
+      <w:r>
+        <w:rPr>
+          <w:rFonts w:ascii="Courier New" w:hAnsi="Courier New" w:cs="Courier New"/>
+        </w:rPr>
+        <w:t>GETSIZE</w:t>
+      </w:r>
+      <w:r>
+        <w:rPr>
+          <w:rFonts w:ascii="Courier New" w:hAnsi="Courier New" w:cs="Courier New"/>
+        </w:rPr>
+        <w:t>_RESPONSE</w:t>
+      </w:r>
+      <w:proofErr w:type="gramStart"/>
+      <w:r>
+        <w:rPr>
+          <w:rFonts w:ascii="Courier New" w:hAnsi="Courier New" w:cs="Courier New"/>
+        </w:rPr>
+        <w:t>&gt; :</w:t>
+      </w:r>
+      <w:proofErr w:type="gramEnd"/>
+      <w:r>
+        <w:rPr>
+          <w:rFonts w:ascii="Courier New" w:hAnsi="Courier New" w:cs="Courier New"/>
+        </w:rPr>
+        <w:t>:=</w:t>
+      </w:r>
+      <w:r>
+        <w:rPr>
+          <w:rFonts w:ascii="Courier New" w:hAnsi="Courier New" w:cs="Courier New"/>
+        </w:rPr>
+        <w:br/>
+        <w:t>{</w:t>
+      </w:r>
+      <w:r>
+        <w:rPr>
+          <w:rFonts w:ascii="Courier New" w:hAnsi="Courier New" w:cs="Courier New"/>
+        </w:rPr>
+        <w:br/>
+        <w:t xml:space="preserve">    &lt;STD_REPLY&gt;,</w:t>
+      </w:r>
+      <w:r>
+        <w:rPr>
+          <w:rFonts w:ascii="Courier New" w:hAnsi="Courier New" w:cs="Courier New"/>
+        </w:rPr>
+        <w:br/>
+        <w:t xml:space="preserve">    "</w:t>
+      </w:r>
+      <w:r>
+        <w:rPr>
+          <w:rFonts w:ascii="Courier New" w:hAnsi="Courier New" w:cs="Courier New"/>
+        </w:rPr>
+        <w:t>Size</w:t>
+      </w:r>
+      <w:r>
+        <w:rPr>
+          <w:rFonts w:ascii="Courier New" w:hAnsi="Courier New" w:cs="Courier New"/>
+        </w:rPr>
+        <w:t>": &lt;</w:t>
+      </w:r>
+      <w:proofErr w:type="spellStart"/>
+      <w:r>
+        <w:rPr>
+          <w:rFonts w:ascii="Courier New" w:hAnsi="Courier New" w:cs="Courier New"/>
+        </w:rPr>
+        <w:t>int</w:t>
+      </w:r>
+      <w:proofErr w:type="spellEnd"/>
+      <w:r>
+        <w:rPr>
+          <w:rFonts w:ascii="Courier New" w:hAnsi="Courier New" w:cs="Courier New"/>
+        </w:rPr>
+        <w:t>: unsigned</w:t>
+      </w:r>
+      <w:r>
+        <w:rPr>
+          <w:rFonts w:ascii="Courier New" w:hAnsi="Courier New" w:cs="Courier New"/>
+        </w:rPr>
+        <w:t>&gt;</w:t>
+      </w:r>
+      <w:r>
+        <w:rPr>
+          <w:rFonts w:ascii="Courier New" w:hAnsi="Courier New" w:cs="Courier New"/>
+        </w:rPr>
+        <w:br/>
+        <w:t>}</w:t>
+      </w:r>
+    </w:p>
+    <w:p>
+      <w:pPr>
+        <w:pStyle w:val="Heading4"/>
+      </w:pPr>
+      <w:bookmarkStart w:id="49" w:name="_Toc452566525"/>
+      <w:r>
+        <w:t>LOCKFTPATH</w:t>
+      </w:r>
       <w:bookmarkEnd w:id="49"/>
     </w:p>
     <w:p>
       <w:r>
-        <w:t>Returns object size from</w:t>
-      </w:r>
-      <w:r>
-        <w:t xml:space="preserve"> the underlying storage.</w:t>
-      </w:r>
-    </w:p>
-    <w:p>
-      <w:r>
-        <w:t>The request can appear at any moment.</w:t>
-      </w:r>
-    </w:p>
-    <w:p>
-      <w:pPr>
-        <w:rPr>
-          <w:rFonts w:ascii="Courier New" w:hAnsi="Courier New" w:cs="Courier New"/>
-        </w:rPr>
-      </w:pPr>
-      <w:r>
-        <w:rPr>
-          <w:rFonts w:ascii="Courier New" w:hAnsi="Courier New" w:cs="Courier New"/>
-        </w:rPr>
-        <w:t>&lt;GETSIZE_REQUEST</w:t>
+        <w:t>Locks or unlocks file track objects.</w:t>
+      </w:r>
+    </w:p>
+    <w:p>
+      <w:r>
+        <w:t>The request can appear at any moment. Implemented in NST 2.2.0 and up.</w:t>
+      </w:r>
+    </w:p>
+    <w:p>
+      <w:pPr>
+        <w:rPr>
+          <w:rFonts w:ascii="Courier New" w:hAnsi="Courier New" w:cs="Courier New"/>
+        </w:rPr>
+      </w:pPr>
+      <w:r>
+        <w:rPr>
+          <w:rFonts w:ascii="Courier New" w:hAnsi="Courier New" w:cs="Courier New"/>
+        </w:rPr>
+        <w:t>&lt;LOCKFTPATH_REQUEST</w:t>
       </w:r>
       <w:proofErr w:type="gramStart"/>
       <w:r>
@@ -20867,35 +21285,7 @@
         <w:rPr>
           <w:rFonts w:ascii="Courier New" w:hAnsi="Courier New" w:cs="Courier New"/>
         </w:rPr>
-        <w:t>"GETSIZE",</w:t>
-      </w:r>
-      <w:r>
-        <w:rPr>
-          <w:rFonts w:ascii="Courier New" w:hAnsi="Courier New" w:cs="Courier New"/>
-        </w:rPr>
-        <w:br/>
-        <w:t xml:space="preserve">    "</w:t>
-      </w:r>
-      <w:proofErr w:type="spellStart"/>
-      <w:r>
-        <w:rPr>
-          <w:rFonts w:ascii="Courier New" w:hAnsi="Courier New" w:cs="Courier New"/>
-        </w:rPr>
-        <w:t>ConsultBackendIfNoDBRecord</w:t>
-      </w:r>
-      <w:proofErr w:type="spellEnd"/>
-      <w:r>
-        <w:rPr>
-          <w:rFonts w:ascii="Courier New" w:hAnsi="Courier New" w:cs="Courier New"/>
-        </w:rPr>
-        <w:t>": [Boolean, default: True,</w:t>
-      </w:r>
-      <w:r>
-        <w:rPr>
-          <w:rFonts w:ascii="Courier New" w:hAnsi="Courier New" w:cs="Courier New"/>
-        </w:rPr>
-        <w:br/>
-        <w:t xml:space="preserve">                                            since NST 2.2.0]</w:t>
+        <w:t>"LOCKFTPATH",</w:t>
       </w:r>
       <w:r>
         <w:rPr>
@@ -20920,13 +21310,7 @@
           <w:rFonts w:ascii="Courier New" w:hAnsi="Courier New" w:cs="Courier New"/>
         </w:rPr>
         <w:br/>
-        <w:t xml:space="preserve">    </w:t>
-      </w:r>
-      <w:r>
-        <w:rPr>
-          <w:rFonts w:ascii="Courier New" w:hAnsi="Courier New" w:cs="Courier New"/>
-        </w:rPr>
-        <w:t>&lt;OBJECT_IDENTIFICATION&gt;</w:t>
+        <w:t xml:space="preserve">    &lt;OBJECT_IDENTIFICATION&gt;</w:t>
       </w:r>
       <w:r>
         <w:rPr>
@@ -20978,13 +21362,7 @@
         <w:rPr>
           <w:rFonts w:ascii="Courier New" w:hAnsi="Courier New" w:cs="Courier New"/>
         </w:rPr>
-        <w:t>GETSIZE</w:t>
-      </w:r>
-      <w:r>
-        <w:rPr>
-          <w:rFonts w:ascii="Courier New" w:hAnsi="Courier New" w:cs="Courier New"/>
-        </w:rPr>
-        <w:t>_RESPONSE</w:t>
+        <w:t>LOCKFTPATH_RESPONSE</w:t>
       </w:r>
       <w:proofErr w:type="gramStart"/>
       <w:r>
@@ -21012,40 +21390,20 @@
           <w:rFonts w:ascii="Courier New" w:hAnsi="Courier New" w:cs="Courier New"/>
         </w:rPr>
         <w:br/>
-        <w:t xml:space="preserve">    &lt;STD_REPLY&gt;,</w:t>
-      </w:r>
-      <w:r>
-        <w:rPr>
-          <w:rFonts w:ascii="Courier New" w:hAnsi="Courier New" w:cs="Courier New"/>
-        </w:rPr>
-        <w:br/>
-        <w:t xml:space="preserve">    "</w:t>
-      </w:r>
-      <w:r>
-        <w:rPr>
-          <w:rFonts w:ascii="Courier New" w:hAnsi="Courier New" w:cs="Courier New"/>
-        </w:rPr>
-        <w:t>Size</w:t>
-      </w:r>
-      <w:r>
-        <w:rPr>
-          <w:rFonts w:ascii="Courier New" w:hAnsi="Courier New" w:cs="Courier New"/>
-        </w:rPr>
-        <w:t>": &lt;</w:t>
-      </w:r>
-      <w:proofErr w:type="spellStart"/>
-      <w:r>
-        <w:rPr>
-          <w:rFonts w:ascii="Courier New" w:hAnsi="Courier New" w:cs="Courier New"/>
-        </w:rPr>
-        <w:t>int</w:t>
-      </w:r>
-      <w:proofErr w:type="spellEnd"/>
-      <w:r>
-        <w:rPr>
-          <w:rFonts w:ascii="Courier New" w:hAnsi="Courier New" w:cs="Courier New"/>
-        </w:rPr>
-        <w:t>: unsigned</w:t>
+        <w:t xml:space="preserve">    &lt;</w:t>
+      </w:r>
+      <w:r>
+        <w:rPr>
+          <w:rFonts w:ascii="Courier New" w:hAnsi="Courier New" w:cs="Courier New"/>
+        </w:rPr>
+        <w:t>STD_REPLY&gt;,</w:t>
+      </w:r>
+      <w:r>
+        <w:rPr>
+          <w:rFonts w:ascii="Courier New" w:hAnsi="Courier New" w:cs="Courier New"/>
+        </w:rPr>
+        <w:br/>
+        <w:t xml:space="preserve">    "Path": &lt;string</w:t>
       </w:r>
       <w:r>
         <w:rPr>
@@ -21063,240 +21421,24 @@
     </w:p>
     <w:p>
       <w:pPr>
-        <w:pStyle w:val="Heading4"/>
-      </w:pPr>
-      <w:bookmarkStart w:id="50" w:name="_Toc439842808"/>
-      <w:r>
-        <w:t>LOCKFTPATH</w:t>
+        <w:jc w:val="both"/>
+      </w:pPr>
+    </w:p>
+    <w:p>
+      <w:pPr>
+        <w:pStyle w:val="Heading1"/>
+      </w:pPr>
+      <w:bookmarkStart w:id="50" w:name="_Toc452566526"/>
+      <w:r>
+        <w:t xml:space="preserve">Files </w:t>
+      </w:r>
+      <w:r>
+        <w:t>Architecture</w:t>
       </w:r>
       <w:bookmarkEnd w:id="50"/>
     </w:p>
     <w:p>
       <w:r>
-        <w:t>Locks or unlocks file track objects.</w:t>
-      </w:r>
-    </w:p>
-    <w:p>
-      <w:r>
-        <w:t>The request can appear at any moment. Implemented in NST 2.2.0 and up.</w:t>
-      </w:r>
-    </w:p>
-    <w:p>
-      <w:pPr>
-        <w:rPr>
-          <w:rFonts w:ascii="Courier New" w:hAnsi="Courier New" w:cs="Courier New"/>
-        </w:rPr>
-      </w:pPr>
-      <w:r>
-        <w:rPr>
-          <w:rFonts w:ascii="Courier New" w:hAnsi="Courier New" w:cs="Courier New"/>
-        </w:rPr>
-        <w:t>&lt;LOCKFTPATH_REQUEST</w:t>
-      </w:r>
-      <w:proofErr w:type="gramStart"/>
-      <w:r>
-        <w:rPr>
-          <w:rFonts w:ascii="Courier New" w:hAnsi="Courier New" w:cs="Courier New"/>
-        </w:rPr>
-        <w:t>&gt; :</w:t>
-      </w:r>
-      <w:proofErr w:type="gramEnd"/>
-      <w:r>
-        <w:rPr>
-          <w:rFonts w:ascii="Courier New" w:hAnsi="Courier New" w:cs="Courier New"/>
-        </w:rPr>
-        <w:t>:=</w:t>
-      </w:r>
-      <w:r>
-        <w:rPr>
-          <w:rFonts w:ascii="Courier New" w:hAnsi="Courier New" w:cs="Courier New"/>
-        </w:rPr>
-        <w:br/>
-        <w:t>{</w:t>
-      </w:r>
-      <w:r>
-        <w:rPr>
-          <w:rFonts w:ascii="Courier New" w:hAnsi="Courier New" w:cs="Courier New"/>
-        </w:rPr>
-        <w:br/>
-        <w:t xml:space="preserve">    </w:t>
-      </w:r>
-      <w:r>
-        <w:rPr>
-          <w:rFonts w:ascii="Courier New" w:hAnsi="Courier New" w:cs="Courier New"/>
-        </w:rPr>
-        <w:t>"</w:t>
-      </w:r>
-      <w:r>
-        <w:rPr>
-          <w:rFonts w:ascii="Courier New" w:hAnsi="Courier New" w:cs="Courier New"/>
-        </w:rPr>
-        <w:t>Type</w:t>
-      </w:r>
-      <w:r>
-        <w:rPr>
-          <w:rFonts w:ascii="Courier New" w:hAnsi="Courier New" w:cs="Courier New"/>
-        </w:rPr>
-        <w:t xml:space="preserve">": </w:t>
-      </w:r>
-      <w:r>
-        <w:rPr>
-          <w:rFonts w:ascii="Courier New" w:hAnsi="Courier New" w:cs="Courier New"/>
-        </w:rPr>
-        <w:t>"LOCKFTPATH",</w:t>
-      </w:r>
-      <w:r>
-        <w:rPr>
-          <w:rFonts w:ascii="Courier New" w:hAnsi="Courier New" w:cs="Courier New"/>
-        </w:rPr>
-        <w:br/>
-      </w:r>
-      <w:r>
-        <w:rPr>
-          <w:rFonts w:ascii="Courier New" w:hAnsi="Courier New" w:cs="Courier New"/>
-        </w:rPr>
-        <w:t xml:space="preserve">    </w:t>
-      </w:r>
-      <w:r>
-        <w:rPr>
-          <w:rFonts w:ascii="Courier New" w:hAnsi="Courier New" w:cs="Courier New"/>
-        </w:rPr>
-        <w:t>&lt;STD_REQUEST&gt;,</w:t>
-      </w:r>
-      <w:r>
-        <w:rPr>
-          <w:rFonts w:ascii="Courier New" w:hAnsi="Courier New" w:cs="Courier New"/>
-        </w:rPr>
-        <w:br/>
-        <w:t xml:space="preserve">    &lt;OBJECT_IDENTIFICATION&gt;</w:t>
-      </w:r>
-      <w:r>
-        <w:rPr>
-          <w:rFonts w:ascii="Courier New" w:hAnsi="Courier New" w:cs="Courier New"/>
-        </w:rPr>
-        <w:br/>
-        <w:t>}</w:t>
-      </w:r>
-    </w:p>
-    <w:p>
-      <w:pPr>
-        <w:jc w:val="both"/>
-        <w:rPr>
-          <w:b/>
-        </w:rPr>
-      </w:pPr>
-      <w:r>
-        <w:rPr>
-          <w:b/>
-        </w:rPr>
-        <w:t xml:space="preserve">Output </w:t>
-      </w:r>
-      <w:r>
-        <w:rPr>
-          <w:b/>
-        </w:rPr>
-        <w:t>message</w:t>
-      </w:r>
-      <w:r>
-        <w:rPr>
-          <w:b/>
-        </w:rPr>
-        <w:t>:</w:t>
-      </w:r>
-    </w:p>
-    <w:p>
-      <w:pPr>
-        <w:rPr>
-          <w:rFonts w:ascii="Courier New" w:hAnsi="Courier New" w:cs="Courier New"/>
-        </w:rPr>
-      </w:pPr>
-      <w:r>
-        <w:rPr>
-          <w:rFonts w:ascii="Courier New" w:hAnsi="Courier New" w:cs="Courier New"/>
-        </w:rPr>
-        <w:t>&lt;</w:t>
-      </w:r>
-      <w:r>
-        <w:rPr>
-          <w:rFonts w:ascii="Courier New" w:hAnsi="Courier New" w:cs="Courier New"/>
-        </w:rPr>
-        <w:t>LOCKFTPATH_RESPONSE</w:t>
-      </w:r>
-      <w:proofErr w:type="gramStart"/>
-      <w:r>
-        <w:rPr>
-          <w:rFonts w:ascii="Courier New" w:hAnsi="Courier New" w:cs="Courier New"/>
-        </w:rPr>
-        <w:t>&gt; :</w:t>
-      </w:r>
-      <w:proofErr w:type="gramEnd"/>
-      <w:r>
-        <w:rPr>
-          <w:rFonts w:ascii="Courier New" w:hAnsi="Courier New" w:cs="Courier New"/>
-        </w:rPr>
-        <w:t>:=</w:t>
-      </w:r>
-      <w:r>
-        <w:rPr>
-          <w:rFonts w:ascii="Courier New" w:hAnsi="Courier New" w:cs="Courier New"/>
-        </w:rPr>
-        <w:br/>
-        <w:t>{</w:t>
-      </w:r>
-      <w:r>
-        <w:rPr>
-          <w:rFonts w:ascii="Courier New" w:hAnsi="Courier New" w:cs="Courier New"/>
-        </w:rPr>
-        <w:br/>
-        <w:t xml:space="preserve">    &lt;</w:t>
-      </w:r>
-      <w:r>
-        <w:rPr>
-          <w:rFonts w:ascii="Courier New" w:hAnsi="Courier New" w:cs="Courier New"/>
-        </w:rPr>
-        <w:t>STD_REPLY&gt;,</w:t>
-      </w:r>
-      <w:r>
-        <w:rPr>
-          <w:rFonts w:ascii="Courier New" w:hAnsi="Courier New" w:cs="Courier New"/>
-        </w:rPr>
-        <w:br/>
-        <w:t xml:space="preserve">    "Path": &lt;string</w:t>
-      </w:r>
-      <w:r>
-        <w:rPr>
-          <w:rFonts w:ascii="Courier New" w:hAnsi="Courier New" w:cs="Courier New"/>
-        </w:rPr>
-        <w:t>&gt;</w:t>
-      </w:r>
-      <w:r>
-        <w:rPr>
-          <w:rFonts w:ascii="Courier New" w:hAnsi="Courier New" w:cs="Courier New"/>
-        </w:rPr>
-        <w:br/>
-        <w:t>}</w:t>
-      </w:r>
-    </w:p>
-    <w:p>
-      <w:pPr>
-        <w:jc w:val="both"/>
-      </w:pPr>
-    </w:p>
-    <w:p>
-      <w:pPr>
-        <w:pStyle w:val="Heading1"/>
-      </w:pPr>
-      <w:bookmarkStart w:id="51" w:name="_Toc439842809"/>
-      <w:r>
-        <w:t xml:space="preserve">Files </w:t>
-      </w:r>
-      <w:r>
-        <w:t>Architecture</w:t>
-      </w:r>
-      <w:bookmarkEnd w:id="51"/>
-    </w:p>
-    <w:p>
-      <w:r>
         <w:t>The diagram below shows the files used by NetS</w:t>
       </w:r>
       <w:r>
@@ -21312,10 +21454,10 @@
       </w:pPr>
       <w:r>
         <w:object w:dxaOrig="7121" w:dyaOrig="2683" w14:anchorId="1567DD2D">
-          <v:shape id="_x0000_i1027" type="#_x0000_t75" style="width:357.7pt;height:134.2pt" o:ole="">
+          <v:shape id="_x0000_i1027" type="#_x0000_t75" style="width:357.75pt;height:134.25pt" o:ole="">
             <v:imagedata r:id="rId19" o:title=""/>
           </v:shape>
-          <o:OLEObject Type="Embed" ProgID="Visio.Drawing.11" ShapeID="_x0000_i1027" DrawAspect="Content" ObjectID="_1526308163" r:id="rId20"/>
+          <o:OLEObject Type="Embed" ProgID="Visio.Drawing.11" ShapeID="_x0000_i1027" DrawAspect="Content" ObjectID="_1526719476" r:id="rId20"/>
         </w:object>
       </w:r>
     </w:p>
@@ -21379,11 +21521,11 @@
         <w:pStyle w:val="Heading1"/>
         <w:jc w:val="both"/>
       </w:pPr>
-      <w:bookmarkStart w:id="52" w:name="_Toc439842810"/>
+      <w:bookmarkStart w:id="51" w:name="_Toc452566527"/>
       <w:r>
         <w:t>Monitoring and Maintenance</w:t>
       </w:r>
-      <w:bookmarkEnd w:id="52"/>
+      <w:bookmarkEnd w:id="51"/>
     </w:p>
     <w:p>
       <w:pPr>
@@ -21407,11 +21549,11 @@
         <w:pStyle w:val="Heading2"/>
         <w:jc w:val="both"/>
       </w:pPr>
-      <w:bookmarkStart w:id="53" w:name="_Toc439842811"/>
+      <w:bookmarkStart w:id="52" w:name="_Toc452566528"/>
       <w:r>
         <w:t>Commands</w:t>
       </w:r>
-      <w:bookmarkEnd w:id="53"/>
+      <w:bookmarkEnd w:id="52"/>
     </w:p>
     <w:p>
       <w:pPr>
@@ -21620,12 +21762,12 @@
         <w:pStyle w:val="Heading2"/>
         <w:jc w:val="both"/>
       </w:pPr>
-      <w:bookmarkStart w:id="54" w:name="_Toc439842812"/>
+      <w:bookmarkStart w:id="53" w:name="_Toc452566529"/>
       <w:proofErr w:type="spellStart"/>
       <w:r>
         <w:t>AppLog</w:t>
       </w:r>
-      <w:bookmarkEnd w:id="54"/>
+      <w:bookmarkEnd w:id="53"/>
       <w:proofErr w:type="spellEnd"/>
     </w:p>
     <w:p>
@@ -21705,6 +21847,7 @@
         <w:rPr>
           <w:noProof/>
         </w:rPr>
+        <w:lastRenderedPageBreak/>
         <w:drawing>
           <wp:inline distT="0" distB="0" distL="0" distR="0" wp14:anchorId="2D60C3AC" wp14:editId="394D24B8">
             <wp:extent cx="5943600" cy="2505710"/>
@@ -21774,7 +21917,7 @@
       <w:pPr>
         <w:pStyle w:val="Heading2"/>
       </w:pPr>
-      <w:bookmarkStart w:id="55" w:name="_Toc439842813"/>
+      <w:bookmarkStart w:id="54" w:name="_Toc452566530"/>
       <w:proofErr w:type="spellStart"/>
       <w:proofErr w:type="gramStart"/>
       <w:r>
@@ -21785,6 +21928,79 @@
       <w:r>
         <w:t xml:space="preserve"> Utility</w:t>
       </w:r>
+      <w:bookmarkEnd w:id="54"/>
+    </w:p>
+    <w:p>
+      <w:pPr>
+        <w:jc w:val="both"/>
+      </w:pPr>
+      <w:r>
+        <w:t xml:space="preserve">The </w:t>
+      </w:r>
+      <w:proofErr w:type="spellStart"/>
+      <w:r>
+        <w:t>grid_cli</w:t>
+      </w:r>
+      <w:proofErr w:type="spellEnd"/>
+      <w:r>
+        <w:t xml:space="preserve"> command line utility is planned to be extended with commands specific to NetStorage. These commands however have not been implemented yet at the time of writing. </w:t>
+      </w:r>
+      <w:r>
+        <w:t xml:space="preserve">To see the </w:t>
+      </w:r>
+      <w:proofErr w:type="spellStart"/>
+      <w:r>
+        <w:t>grid_cli</w:t>
+      </w:r>
+      <w:proofErr w:type="spellEnd"/>
+      <w:r>
+        <w:t xml:space="preserve"> utility commands type:</w:t>
+      </w:r>
+    </w:p>
+    <w:p>
+      <w:pPr>
+        <w:jc w:val="both"/>
+        <w:rPr>
+          <w:rFonts w:ascii="Courier New" w:hAnsi="Courier New" w:cs="Courier New"/>
+        </w:rPr>
+      </w:pPr>
+      <w:proofErr w:type="spellStart"/>
+      <w:r>
+        <w:rPr>
+          <w:rFonts w:ascii="Courier New" w:hAnsi="Courier New" w:cs="Courier New"/>
+        </w:rPr>
+        <w:t>grid_</w:t>
+      </w:r>
+      <w:proofErr w:type="gramStart"/>
+      <w:r>
+        <w:rPr>
+          <w:rFonts w:ascii="Courier New" w:hAnsi="Courier New" w:cs="Courier New"/>
+        </w:rPr>
+        <w:t>cli</w:t>
+      </w:r>
+      <w:proofErr w:type="spellEnd"/>
+      <w:r>
+        <w:rPr>
+          <w:rFonts w:ascii="Courier New" w:hAnsi="Courier New" w:cs="Courier New"/>
+        </w:rPr>
+        <w:t xml:space="preserve">  --</w:t>
+      </w:r>
+      <w:proofErr w:type="gramEnd"/>
+      <w:r>
+        <w:rPr>
+          <w:rFonts w:ascii="Courier New" w:hAnsi="Courier New" w:cs="Courier New"/>
+        </w:rPr>
+        <w:t>help</w:t>
+      </w:r>
+    </w:p>
+    <w:p>
+      <w:pPr>
+        <w:pStyle w:val="Heading2"/>
+      </w:pPr>
+      <w:bookmarkStart w:id="55" w:name="_Toc452566531"/>
+      <w:r>
+        <w:t>Python Module</w:t>
+      </w:r>
       <w:bookmarkEnd w:id="55"/>
     </w:p>
     <w:p>
@@ -21792,91 +22008,18 @@
         <w:jc w:val="both"/>
       </w:pPr>
       <w:r>
-        <w:t xml:space="preserve">The </w:t>
-      </w:r>
-      <w:proofErr w:type="spellStart"/>
-      <w:r>
-        <w:t>grid_cli</w:t>
-      </w:r>
-      <w:proofErr w:type="spellEnd"/>
-      <w:r>
-        <w:t xml:space="preserve"> command line utility is planned to be extended with commands specific to NetStorage. These commands however have not been implemented yet at the time of writing. </w:t>
-      </w:r>
-      <w:r>
-        <w:t xml:space="preserve">To see the </w:t>
-      </w:r>
-      <w:proofErr w:type="spellStart"/>
-      <w:r>
-        <w:t>grid_cli</w:t>
-      </w:r>
-      <w:proofErr w:type="spellEnd"/>
-      <w:r>
-        <w:t xml:space="preserve"> utility commands type:</w:t>
-      </w:r>
-    </w:p>
-    <w:p>
-      <w:pPr>
-        <w:jc w:val="both"/>
-        <w:rPr>
-          <w:rFonts w:ascii="Courier New" w:hAnsi="Courier New" w:cs="Courier New"/>
-        </w:rPr>
-      </w:pPr>
-      <w:proofErr w:type="spellStart"/>
-      <w:r>
-        <w:rPr>
-          <w:rFonts w:ascii="Courier New" w:hAnsi="Courier New" w:cs="Courier New"/>
-        </w:rPr>
-        <w:t>grid_</w:t>
-      </w:r>
-      <w:proofErr w:type="gramStart"/>
-      <w:r>
-        <w:rPr>
-          <w:rFonts w:ascii="Courier New" w:hAnsi="Courier New" w:cs="Courier New"/>
-        </w:rPr>
-        <w:t>cli</w:t>
-      </w:r>
-      <w:proofErr w:type="spellEnd"/>
-      <w:r>
-        <w:rPr>
-          <w:rFonts w:ascii="Courier New" w:hAnsi="Courier New" w:cs="Courier New"/>
-        </w:rPr>
-        <w:t xml:space="preserve">  --</w:t>
-      </w:r>
-      <w:proofErr w:type="gramEnd"/>
-      <w:r>
-        <w:rPr>
-          <w:rFonts w:ascii="Courier New" w:hAnsi="Courier New" w:cs="Courier New"/>
-        </w:rPr>
-        <w:t>help</w:t>
-      </w:r>
-    </w:p>
-    <w:p>
-      <w:pPr>
-        <w:pStyle w:val="Heading2"/>
-      </w:pPr>
-      <w:bookmarkStart w:id="56" w:name="_Toc439842814"/>
-      <w:r>
-        <w:t>Python Module</w:t>
+        <w:t>A python module which currently serves connectivity to NetSchedule and partially to NetCache could potentially be extended with connectivity to NetStorage. There no plans however when and whether such support will be introduced.</w:t>
+      </w:r>
+    </w:p>
+    <w:p>
+      <w:pPr>
+        <w:pStyle w:val="Heading1"/>
+      </w:pPr>
+      <w:bookmarkStart w:id="56" w:name="_Toc452566532"/>
+      <w:r>
+        <w:t>Command Line Arguments</w:t>
       </w:r>
       <w:bookmarkEnd w:id="56"/>
-    </w:p>
-    <w:p>
-      <w:pPr>
-        <w:jc w:val="both"/>
-      </w:pPr>
-      <w:r>
-        <w:t>A python module which currently serves connectivity to NetSchedule and partially to NetCache could potentially be extended with connectivity to NetStorage. There no plans however when and whether such support will be introduced.</w:t>
-      </w:r>
-    </w:p>
-    <w:p>
-      <w:pPr>
-        <w:pStyle w:val="Heading1"/>
-      </w:pPr>
-      <w:bookmarkStart w:id="57" w:name="_Toc439842815"/>
-      <w:r>
-        <w:t>Command Line Arguments</w:t>
-      </w:r>
-      <w:bookmarkEnd w:id="57"/>
     </w:p>
     <w:p>
       <w:r>
@@ -22108,93 +22251,94 @@
       <w:pPr>
         <w:pStyle w:val="Heading1"/>
       </w:pPr>
-      <w:bookmarkStart w:id="58" w:name="_Toc439842816"/>
-      <w:r>
+      <w:bookmarkStart w:id="57" w:name="_Toc452566533"/>
+      <w:r>
+        <w:lastRenderedPageBreak/>
         <w:t>Configuration Parameters</w:t>
       </w:r>
+      <w:bookmarkEnd w:id="57"/>
+    </w:p>
+    <w:p>
+      <w:pPr>
+        <w:jc w:val="both"/>
+      </w:pPr>
+      <w:r>
+        <w:t>NetStorage</w:t>
+      </w:r>
+      <w:r>
+        <w:t xml:space="preserve"> reads the configuration from a file. The default name of the server is </w:t>
+      </w:r>
+      <w:proofErr w:type="spellStart"/>
+      <w:r>
+        <w:t>nets</w:t>
+      </w:r>
+      <w:r>
+        <w:t>torage</w:t>
+      </w:r>
+      <w:r>
+        <w:t>d</w:t>
+      </w:r>
+      <w:proofErr w:type="spellEnd"/>
+      <w:r>
+        <w:t xml:space="preserve"> so (if the </w:t>
+      </w:r>
+      <w:r>
+        <w:t>–</w:t>
+      </w:r>
+      <w:proofErr w:type="spellStart"/>
+      <w:r>
+        <w:t>conffile</w:t>
+      </w:r>
+      <w:proofErr w:type="spellEnd"/>
+      <w:r>
+        <w:t xml:space="preserve"> command line argument is not provided) the default configuration file name will be nets</w:t>
+      </w:r>
+      <w:r>
+        <w:t>torage</w:t>
+      </w:r>
+      <w:r>
+        <w:t>d.ini.</w:t>
+      </w:r>
+    </w:p>
+    <w:p>
+      <w:pPr>
+        <w:jc w:val="both"/>
+      </w:pPr>
+      <w:r>
+        <w:t xml:space="preserve">The configuration file uses the </w:t>
+      </w:r>
+      <w:r>
+        <w:t>NCBI</w:t>
+      </w:r>
+      <w:r>
+        <w:t xml:space="preserve"> standard </w:t>
+      </w:r>
+      <w:proofErr w:type="spellStart"/>
+      <w:r>
+        <w:t>ini</w:t>
+      </w:r>
+      <w:proofErr w:type="spellEnd"/>
+      <w:r>
+        <w:t xml:space="preserve"> file format with sections and values within sections. The sections below describe each section of the configuration file separately.</w:t>
+      </w:r>
+    </w:p>
+    <w:p>
+      <w:pPr>
+        <w:pStyle w:val="Heading2"/>
+      </w:pPr>
+      <w:bookmarkStart w:id="58" w:name="_Toc452566534"/>
+      <w:r>
+        <w:t>[</w:t>
+      </w:r>
+      <w:proofErr w:type="gramStart"/>
+      <w:r>
+        <w:t>server</w:t>
+      </w:r>
+      <w:proofErr w:type="gramEnd"/>
+      <w:r>
+        <w:t>] section</w:t>
+      </w:r>
       <w:bookmarkEnd w:id="58"/>
-    </w:p>
-    <w:p>
-      <w:pPr>
-        <w:jc w:val="both"/>
-      </w:pPr>
-      <w:r>
-        <w:t>NetStorage</w:t>
-      </w:r>
-      <w:r>
-        <w:t xml:space="preserve"> reads the configuration from a file. The default name of the server is </w:t>
-      </w:r>
-      <w:proofErr w:type="spellStart"/>
-      <w:r>
-        <w:t>nets</w:t>
-      </w:r>
-      <w:r>
-        <w:t>torage</w:t>
-      </w:r>
-      <w:r>
-        <w:t>d</w:t>
-      </w:r>
-      <w:proofErr w:type="spellEnd"/>
-      <w:r>
-        <w:t xml:space="preserve"> so (if the </w:t>
-      </w:r>
-      <w:r>
-        <w:t>–</w:t>
-      </w:r>
-      <w:proofErr w:type="spellStart"/>
-      <w:r>
-        <w:t>conffile</w:t>
-      </w:r>
-      <w:proofErr w:type="spellEnd"/>
-      <w:r>
-        <w:t xml:space="preserve"> command line argument is not provided) the default configuration file name will be nets</w:t>
-      </w:r>
-      <w:r>
-        <w:t>torage</w:t>
-      </w:r>
-      <w:r>
-        <w:t>d.ini.</w:t>
-      </w:r>
-    </w:p>
-    <w:p>
-      <w:pPr>
-        <w:jc w:val="both"/>
-      </w:pPr>
-      <w:r>
-        <w:t xml:space="preserve">The configuration file uses the </w:t>
-      </w:r>
-      <w:r>
-        <w:t>NCBI</w:t>
-      </w:r>
-      <w:r>
-        <w:t xml:space="preserve"> standard </w:t>
-      </w:r>
-      <w:proofErr w:type="spellStart"/>
-      <w:r>
-        <w:t>ini</w:t>
-      </w:r>
-      <w:proofErr w:type="spellEnd"/>
-      <w:r>
-        <w:t xml:space="preserve"> file format with sections and values within sections. The sections below describe each section of the configuration file separately.</w:t>
-      </w:r>
-    </w:p>
-    <w:p>
-      <w:pPr>
-        <w:pStyle w:val="Heading2"/>
-      </w:pPr>
-      <w:bookmarkStart w:id="59" w:name="_Toc439842817"/>
-      <w:r>
-        <w:t>[</w:t>
-      </w:r>
-      <w:proofErr w:type="gramStart"/>
-      <w:r>
-        <w:t>server</w:t>
-      </w:r>
-      <w:proofErr w:type="gramEnd"/>
-      <w:r>
-        <w:t>] section</w:t>
-      </w:r>
-      <w:bookmarkEnd w:id="59"/>
     </w:p>
     <w:tbl>
       <w:tblPr>
@@ -22735,6 +22879,7 @@
             </w:pPr>
             <w:proofErr w:type="spellStart"/>
             <w:r>
+              <w:lastRenderedPageBreak/>
               <w:t>data_path</w:t>
             </w:r>
             <w:proofErr w:type="spellEnd"/>
@@ -22786,7 +22931,7 @@
       <w:pPr>
         <w:pStyle w:val="Heading2"/>
       </w:pPr>
-      <w:bookmarkStart w:id="60" w:name="_Toc439842818"/>
+      <w:bookmarkStart w:id="59" w:name="_Toc452566535"/>
       <w:r>
         <w:t>[</w:t>
       </w:r>
@@ -22798,7 +22943,7 @@
       <w:r>
         <w:t>] section</w:t>
       </w:r>
-      <w:bookmarkEnd w:id="60"/>
+      <w:bookmarkEnd w:id="59"/>
     </w:p>
     <w:tbl>
       <w:tblPr>
@@ -22879,7 +23024,7 @@
       <w:pPr>
         <w:pStyle w:val="Heading2"/>
       </w:pPr>
-      <w:bookmarkStart w:id="61" w:name="_Toc439842819"/>
+      <w:bookmarkStart w:id="60" w:name="_Toc452566536"/>
       <w:r>
         <w:t>[</w:t>
       </w:r>
@@ -22891,7 +23036,7 @@
       <w:r>
         <w:t>] section</w:t>
       </w:r>
-      <w:bookmarkEnd w:id="61"/>
+      <w:bookmarkEnd w:id="60"/>
     </w:p>
     <w:p>
       <w:pPr>
@@ -23318,7 +23463,11 @@
         <w:t xml:space="preserve">” (only for NST v.2.20 and up) </w:t>
       </w:r>
       <w:r>
-        <w:t>values define default values for all the configured services. Each service in turn may have its own section e.g. [</w:t>
+        <w:t xml:space="preserve">values define default values for all the configured services. Each service in turn may have its own </w:t>
+      </w:r>
+      <w:r>
+        <w:lastRenderedPageBreak/>
+        <w:t>section e.g. [</w:t>
       </w:r>
       <w:proofErr w:type="spellStart"/>
       <w:r>
@@ -23333,7 +23482,7 @@
       <w:pPr>
         <w:pStyle w:val="Heading2"/>
       </w:pPr>
-      <w:bookmarkStart w:id="62" w:name="_Toc439842820"/>
+      <w:bookmarkStart w:id="61" w:name="_Toc452566537"/>
       <w:r>
         <w:t>[</w:t>
       </w:r>
@@ -23348,7 +23497,7 @@
       <w:r>
         <w:t>] section</w:t>
       </w:r>
-      <w:bookmarkEnd w:id="62"/>
+      <w:bookmarkEnd w:id="61"/>
     </w:p>
     <w:p>
       <w:r>
@@ -26511,7 +26660,7 @@
 <file path=customXml/item1.xml><?xml version="1.0" encoding="utf-8"?>
 <CoverPageProperties xmlns="http://schemas.microsoft.com/office/2006/coverPageProps">
   <PublishDate>2013-04-29T00:00:00</PublishDate>
-  <Abstract>Document version: 1.44</Abstract>
+  <Abstract>Document version: 1.47</Abstract>
   <CompanyAddress/>
   <CompanyPhone/>
   <CompanyFax/>
@@ -26798,7 +26947,7 @@
 </file>
 
 <file path=customXml/itemProps6.xml><?xml version="1.0" encoding="utf-8"?>
-<ds:datastoreItem xmlns:ds="http://schemas.openxmlformats.org/officeDocument/2006/customXml" ds:itemID="{BA458D36-76F0-4EC5-91F0-C3978502CD90}">
+<ds:datastoreItem xmlns:ds="http://schemas.openxmlformats.org/officeDocument/2006/customXml" ds:itemID="{4DA4872B-3F5B-40FB-A75A-E795D67CC5AF}">
   <ds:schemaRefs>
     <ds:schemaRef ds:uri="http://schemas.openxmlformats.org/officeDocument/2006/bibliography"/>
   </ds:schemaRefs>

</xml_diff>

<commit_message>
Removing AllowBackendFlag from the EXISTS message JIRA: CXX-8188
</commit_message>
<xml_diff>
--- a/misc/NetStorage Server Overview.docx
+++ b/misc/NetStorage Server Overview.docx
@@ -336,7 +336,7 @@
                       <w:t>Document version: 1.</w:t>
                     </w:r>
                     <w:r>
-                      <w:t>47</w:t>
+                      <w:t>48</w:t>
                     </w:r>
                   </w:p>
                 </w:tc>
@@ -2694,6 +2694,56 @@
           </w:p>
         </w:tc>
       </w:tr>
+      <w:tr>
+        <w:tc>
+          <w:tcPr>
+            <w:tcW w:w="1008" w:type="dxa"/>
+          </w:tcPr>
+          <w:p>
+            <w:r>
+              <w:t>1.48</w:t>
+            </w:r>
+          </w:p>
+        </w:tc>
+        <w:tc>
+          <w:tcPr>
+            <w:tcW w:w="1710" w:type="dxa"/>
+          </w:tcPr>
+          <w:p>
+            <w:r>
+              <w:t>June 10, 2016</w:t>
+            </w:r>
+          </w:p>
+        </w:tc>
+        <w:tc>
+          <w:tcPr>
+            <w:tcW w:w="2250" w:type="dxa"/>
+          </w:tcPr>
+          <w:p>
+            <w:r>
+              <w:t>Sergey Satskiy</w:t>
+            </w:r>
+          </w:p>
+        </w:tc>
+        <w:tc>
+          <w:tcPr>
+            <w:tcW w:w="4608" w:type="dxa"/>
+          </w:tcPr>
+          <w:p>
+            <w:r>
+              <w:t xml:space="preserve">Remove the </w:t>
+            </w:r>
+            <w:proofErr w:type="spellStart"/>
+            <w:r>
+              <w:t>AllowBackendFallback</w:t>
+            </w:r>
+            <w:proofErr w:type="spellEnd"/>
+            <w:r>
+              <w:t xml:space="preserve"> flag from the EXISTS message.</w:t>
+            </w:r>
+          </w:p>
+        </w:tc>
+      </w:tr>
     </w:tbl>
     <w:p/>
     <w:p>
@@ -2753,7 +2803,7 @@
           <w:r>
             <w:fldChar w:fldCharType="separate"/>
           </w:r>
-          <w:hyperlink w:anchor="_Toc452566476" w:history="1">
+          <w:hyperlink w:anchor="_Toc453319101" w:history="1">
             <w:r>
               <w:rPr>
                 <w:rStyle w:val="Hyperlink"/>
@@ -2780,7 +2830,7 @@
                 <w:noProof/>
                 <w:webHidden/>
               </w:rPr>
-              <w:instrText xml:space="preserve"> PAGEREF _Toc452566476 \h </w:instrText>
+              <w:instrText xml:space="preserve"> PAGEREF _Toc453319101 \h </w:instrText>
             </w:r>
             <w:r>
               <w:rPr>
@@ -2822,7 +2872,7 @@
               <w:noProof/>
             </w:rPr>
           </w:pPr>
-          <w:hyperlink w:anchor="_Toc452566477" w:history="1">
+          <w:hyperlink w:anchor="_Toc453319102" w:history="1">
             <w:r>
               <w:rPr>
                 <w:rStyle w:val="Hyperlink"/>
@@ -2849,7 +2899,7 @@
                 <w:noProof/>
                 <w:webHidden/>
               </w:rPr>
-              <w:instrText xml:space="preserve"> PAGEREF _Toc452566477 \h </w:instrText>
+              <w:instrText xml:space="preserve"> PAGEREF _Toc453319102 \h </w:instrText>
             </w:r>
             <w:r>
               <w:rPr>
@@ -2891,7 +2941,7 @@
               <w:noProof/>
             </w:rPr>
           </w:pPr>
-          <w:hyperlink w:anchor="_Toc452566478" w:history="1">
+          <w:hyperlink w:anchor="_Toc453319103" w:history="1">
             <w:r>
               <w:rPr>
                 <w:rStyle w:val="Hyperlink"/>
@@ -2918,7 +2968,7 @@
                 <w:noProof/>
                 <w:webHidden/>
               </w:rPr>
-              <w:instrText xml:space="preserve"> PAGEREF _Toc452566478 \h </w:instrText>
+              <w:instrText xml:space="preserve"> PAGEREF _Toc453319103 \h </w:instrText>
             </w:r>
             <w:r>
               <w:rPr>
@@ -2960,7 +3010,7 @@
               <w:noProof/>
             </w:rPr>
           </w:pPr>
-          <w:hyperlink w:anchor="_Toc452566479" w:history="1">
+          <w:hyperlink w:anchor="_Toc453319104" w:history="1">
             <w:r>
               <w:rPr>
                 <w:rStyle w:val="Hyperlink"/>
@@ -2987,7 +3037,7 @@
                 <w:noProof/>
                 <w:webHidden/>
               </w:rPr>
-              <w:instrText xml:space="preserve"> PAGEREF _Toc452566479 \h </w:instrText>
+              <w:instrText xml:space="preserve"> PAGEREF _Toc453319104 \h </w:instrText>
             </w:r>
             <w:r>
               <w:rPr>
@@ -3029,7 +3079,7 @@
               <w:noProof/>
             </w:rPr>
           </w:pPr>
-          <w:hyperlink w:anchor="_Toc452566480" w:history="1">
+          <w:hyperlink w:anchor="_Toc453319105" w:history="1">
             <w:r>
               <w:rPr>
                 <w:rStyle w:val="Hyperlink"/>
@@ -3056,7 +3106,7 @@
                 <w:noProof/>
                 <w:webHidden/>
               </w:rPr>
-              <w:instrText xml:space="preserve"> PAGEREF _Toc452566480 \h </w:instrText>
+              <w:instrText xml:space="preserve"> PAGEREF _Toc453319105 \h </w:instrText>
             </w:r>
             <w:r>
               <w:rPr>
@@ -3098,7 +3148,7 @@
               <w:noProof/>
             </w:rPr>
           </w:pPr>
-          <w:hyperlink w:anchor="_Toc452566481" w:history="1">
+          <w:hyperlink w:anchor="_Toc453319106" w:history="1">
             <w:r>
               <w:rPr>
                 <w:rStyle w:val="Hyperlink"/>
@@ -3125,7 +3175,7 @@
                 <w:noProof/>
                 <w:webHidden/>
               </w:rPr>
-              <w:instrText xml:space="preserve"> PAGEREF _Toc452566481 \h </w:instrText>
+              <w:instrText xml:space="preserve"> PAGEREF _Toc453319106 \h </w:instrText>
             </w:r>
             <w:r>
               <w:rPr>
@@ -3167,7 +3217,7 @@
               <w:noProof/>
             </w:rPr>
           </w:pPr>
-          <w:hyperlink w:anchor="_Toc452566482" w:history="1">
+          <w:hyperlink w:anchor="_Toc453319107" w:history="1">
             <w:r>
               <w:rPr>
                 <w:rStyle w:val="Hyperlink"/>
@@ -3194,7 +3244,7 @@
                 <w:noProof/>
                 <w:webHidden/>
               </w:rPr>
-              <w:instrText xml:space="preserve"> PAGEREF _Toc452566482 \h </w:instrText>
+              <w:instrText xml:space="preserve"> PAGEREF _Toc453319107 \h </w:instrText>
             </w:r>
             <w:r>
               <w:rPr>
@@ -3236,7 +3286,7 @@
               <w:noProof/>
             </w:rPr>
           </w:pPr>
-          <w:hyperlink w:anchor="_Toc452566483" w:history="1">
+          <w:hyperlink w:anchor="_Toc453319108" w:history="1">
             <w:r>
               <w:rPr>
                 <w:rStyle w:val="Hyperlink"/>
@@ -3263,7 +3313,7 @@
                 <w:noProof/>
                 <w:webHidden/>
               </w:rPr>
-              <w:instrText xml:space="preserve"> PAGEREF _Toc452566483 \h </w:instrText>
+              <w:instrText xml:space="preserve"> PAGEREF _Toc453319108 \h </w:instrText>
             </w:r>
             <w:r>
               <w:rPr>
@@ -3305,7 +3355,7 @@
               <w:noProof/>
             </w:rPr>
           </w:pPr>
-          <w:hyperlink w:anchor="_Toc452566484" w:history="1">
+          <w:hyperlink w:anchor="_Toc453319109" w:history="1">
             <w:r>
               <w:rPr>
                 <w:rStyle w:val="Hyperlink"/>
@@ -3332,7 +3382,7 @@
                 <w:noProof/>
                 <w:webHidden/>
               </w:rPr>
-              <w:instrText xml:space="preserve"> PAGEREF _Toc452566484 \h </w:instrText>
+              <w:instrText xml:space="preserve"> PAGEREF _Toc453319109 \h </w:instrText>
             </w:r>
             <w:r>
               <w:rPr>
@@ -3374,7 +3424,7 @@
               <w:noProof/>
             </w:rPr>
           </w:pPr>
-          <w:hyperlink w:anchor="_Toc452566485" w:history="1">
+          <w:hyperlink w:anchor="_Toc453319110" w:history="1">
             <w:r>
               <w:rPr>
                 <w:rStyle w:val="Hyperlink"/>
@@ -3401,7 +3451,7 @@
                 <w:noProof/>
                 <w:webHidden/>
               </w:rPr>
-              <w:instrText xml:space="preserve"> PAGEREF _Toc452566485 \h </w:instrText>
+              <w:instrText xml:space="preserve"> PAGEREF _Toc453319110 \h </w:instrText>
             </w:r>
             <w:r>
               <w:rPr>
@@ -3443,7 +3493,7 @@
               <w:noProof/>
             </w:rPr>
           </w:pPr>
-          <w:hyperlink w:anchor="_Toc452566486" w:history="1">
+          <w:hyperlink w:anchor="_Toc453319111" w:history="1">
             <w:r>
               <w:rPr>
                 <w:rStyle w:val="Hyperlink"/>
@@ -3470,7 +3520,7 @@
                 <w:noProof/>
                 <w:webHidden/>
               </w:rPr>
-              <w:instrText xml:space="preserve"> PAGEREF _Toc452566486 \h </w:instrText>
+              <w:instrText xml:space="preserve"> PAGEREF _Toc453319111 \h </w:instrText>
             </w:r>
             <w:r>
               <w:rPr>
@@ -3512,7 +3562,7 @@
               <w:noProof/>
             </w:rPr>
           </w:pPr>
-          <w:hyperlink w:anchor="_Toc452566487" w:history="1">
+          <w:hyperlink w:anchor="_Toc453319112" w:history="1">
             <w:r>
               <w:rPr>
                 <w:rStyle w:val="Hyperlink"/>
@@ -3539,7 +3589,7 @@
                 <w:noProof/>
                 <w:webHidden/>
               </w:rPr>
-              <w:instrText xml:space="preserve"> PAGEREF _Toc452566487 \h </w:instrText>
+              <w:instrText xml:space="preserve"> PAGEREF _Toc453319112 \h </w:instrText>
             </w:r>
             <w:r>
               <w:rPr>
@@ -3581,7 +3631,7 @@
               <w:noProof/>
             </w:rPr>
           </w:pPr>
-          <w:hyperlink w:anchor="_Toc452566488" w:history="1">
+          <w:hyperlink w:anchor="_Toc453319113" w:history="1">
             <w:r>
               <w:rPr>
                 <w:rStyle w:val="Hyperlink"/>
@@ -3608,7 +3658,7 @@
                 <w:noProof/>
                 <w:webHidden/>
               </w:rPr>
-              <w:instrText xml:space="preserve"> PAGEREF _Toc452566488 \h </w:instrText>
+              <w:instrText xml:space="preserve"> PAGEREF _Toc453319113 \h </w:instrText>
             </w:r>
             <w:r>
               <w:rPr>
@@ -3650,7 +3700,7 @@
               <w:noProof/>
             </w:rPr>
           </w:pPr>
-          <w:hyperlink w:anchor="_Toc452566489" w:history="1">
+          <w:hyperlink w:anchor="_Toc453319114" w:history="1">
             <w:r>
               <w:rPr>
                 <w:rStyle w:val="Hyperlink"/>
@@ -3677,7 +3727,7 @@
                 <w:noProof/>
                 <w:webHidden/>
               </w:rPr>
-              <w:instrText xml:space="preserve"> PAGEREF _Toc452566489 \h </w:instrText>
+              <w:instrText xml:space="preserve"> PAGEREF _Toc453319114 \h </w:instrText>
             </w:r>
             <w:r>
               <w:rPr>
@@ -3719,7 +3769,7 @@
               <w:noProof/>
             </w:rPr>
           </w:pPr>
-          <w:hyperlink w:anchor="_Toc452566490" w:history="1">
+          <w:hyperlink w:anchor="_Toc453319115" w:history="1">
             <w:r>
               <w:rPr>
                 <w:rStyle w:val="Hyperlink"/>
@@ -3746,7 +3796,7 @@
                 <w:noProof/>
                 <w:webHidden/>
               </w:rPr>
-              <w:instrText xml:space="preserve"> PAGEREF _Toc452566490 \h </w:instrText>
+              <w:instrText xml:space="preserve"> PAGEREF _Toc453319115 \h </w:instrText>
             </w:r>
             <w:r>
               <w:rPr>
@@ -3788,7 +3838,7 @@
               <w:noProof/>
             </w:rPr>
           </w:pPr>
-          <w:hyperlink w:anchor="_Toc452566491" w:history="1">
+          <w:hyperlink w:anchor="_Toc453319116" w:history="1">
             <w:r>
               <w:rPr>
                 <w:rStyle w:val="Hyperlink"/>
@@ -3815,7 +3865,7 @@
                 <w:noProof/>
                 <w:webHidden/>
               </w:rPr>
-              <w:instrText xml:space="preserve"> PAGEREF _Toc452566491 \h </w:instrText>
+              <w:instrText xml:space="preserve"> PAGEREF _Toc453319116 \h </w:instrText>
             </w:r>
             <w:r>
               <w:rPr>
@@ -3857,7 +3907,7 @@
               <w:noProof/>
             </w:rPr>
           </w:pPr>
-          <w:hyperlink w:anchor="_Toc452566492" w:history="1">
+          <w:hyperlink w:anchor="_Toc453319117" w:history="1">
             <w:r>
               <w:rPr>
                 <w:rStyle w:val="Hyperlink"/>
@@ -3884,7 +3934,7 @@
                 <w:noProof/>
                 <w:webHidden/>
               </w:rPr>
-              <w:instrText xml:space="preserve"> PAGEREF _Toc452566492 \h </w:instrText>
+              <w:instrText xml:space="preserve"> PAGEREF _Toc453319117 \h </w:instrText>
             </w:r>
             <w:r>
               <w:rPr>
@@ -3926,7 +3976,7 @@
               <w:noProof/>
             </w:rPr>
           </w:pPr>
-          <w:hyperlink w:anchor="_Toc452566493" w:history="1">
+          <w:hyperlink w:anchor="_Toc453319118" w:history="1">
             <w:r>
               <w:rPr>
                 <w:rStyle w:val="Hyperlink"/>
@@ -3953,7 +4003,7 @@
                 <w:noProof/>
                 <w:webHidden/>
               </w:rPr>
-              <w:instrText xml:space="preserve"> PAGEREF _Toc452566493 \h </w:instrText>
+              <w:instrText xml:space="preserve"> PAGEREF _Toc453319118 \h </w:instrText>
             </w:r>
             <w:r>
               <w:rPr>
@@ -3995,7 +4045,7 @@
               <w:noProof/>
             </w:rPr>
           </w:pPr>
-          <w:hyperlink w:anchor="_Toc452566494" w:history="1">
+          <w:hyperlink w:anchor="_Toc453319119" w:history="1">
             <w:r>
               <w:rPr>
                 <w:rStyle w:val="Hyperlink"/>
@@ -4022,7 +4072,7 @@
                 <w:noProof/>
                 <w:webHidden/>
               </w:rPr>
-              <w:instrText xml:space="preserve"> PAGEREF _Toc452566494 \h </w:instrText>
+              <w:instrText xml:space="preserve"> PAGEREF _Toc453319119 \h </w:instrText>
             </w:r>
             <w:r>
               <w:rPr>
@@ -4064,7 +4114,7 @@
               <w:noProof/>
             </w:rPr>
           </w:pPr>
-          <w:hyperlink w:anchor="_Toc452566495" w:history="1">
+          <w:hyperlink w:anchor="_Toc453319120" w:history="1">
             <w:r>
               <w:rPr>
                 <w:rStyle w:val="Hyperlink"/>
@@ -4091,7 +4141,7 @@
                 <w:noProof/>
                 <w:webHidden/>
               </w:rPr>
-              <w:instrText xml:space="preserve"> PAGEREF _Toc452566495 \h </w:instrText>
+              <w:instrText xml:space="preserve"> PAGEREF _Toc453319120 \h </w:instrText>
             </w:r>
             <w:r>
               <w:rPr>
@@ -4133,7 +4183,7 @@
               <w:noProof/>
             </w:rPr>
           </w:pPr>
-          <w:hyperlink w:anchor="_Toc452566496" w:history="1">
+          <w:hyperlink w:anchor="_Toc453319121" w:history="1">
             <w:r>
               <w:rPr>
                 <w:rStyle w:val="Hyperlink"/>
@@ -4160,7 +4210,7 @@
                 <w:noProof/>
                 <w:webHidden/>
               </w:rPr>
-              <w:instrText xml:space="preserve"> PAGEREF _Toc452566496 \h </w:instrText>
+              <w:instrText xml:space="preserve"> PAGEREF _Toc453319121 \h </w:instrText>
             </w:r>
             <w:r>
               <w:rPr>
@@ -4202,7 +4252,7 @@
               <w:noProof/>
             </w:rPr>
           </w:pPr>
-          <w:hyperlink w:anchor="_Toc452566497" w:history="1">
+          <w:hyperlink w:anchor="_Toc453319122" w:history="1">
             <w:r>
               <w:rPr>
                 <w:rStyle w:val="Hyperlink"/>
@@ -4229,7 +4279,7 @@
                 <w:noProof/>
                 <w:webHidden/>
               </w:rPr>
-              <w:instrText xml:space="preserve"> PAGEREF _Toc452566497 \h </w:instrText>
+              <w:instrText xml:space="preserve"> PAGEREF _Toc453319122 \h </w:instrText>
             </w:r>
             <w:r>
               <w:rPr>
@@ -4271,7 +4321,7 @@
               <w:noProof/>
             </w:rPr>
           </w:pPr>
-          <w:hyperlink w:anchor="_Toc452566498" w:history="1">
+          <w:hyperlink w:anchor="_Toc453319123" w:history="1">
             <w:r>
               <w:rPr>
                 <w:rStyle w:val="Hyperlink"/>
@@ -4298,7 +4348,7 @@
                 <w:noProof/>
                 <w:webHidden/>
               </w:rPr>
-              <w:instrText xml:space="preserve"> PAGEREF _Toc452566498 \h </w:instrText>
+              <w:instrText xml:space="preserve"> PAGEREF _Toc453319123 \h </w:instrText>
             </w:r>
             <w:r>
               <w:rPr>
@@ -4340,7 +4390,7 @@
               <w:noProof/>
             </w:rPr>
           </w:pPr>
-          <w:hyperlink w:anchor="_Toc452566499" w:history="1">
+          <w:hyperlink w:anchor="_Toc453319124" w:history="1">
             <w:r>
               <w:rPr>
                 <w:rStyle w:val="Hyperlink"/>
@@ -4367,7 +4417,7 @@
                 <w:noProof/>
                 <w:webHidden/>
               </w:rPr>
-              <w:instrText xml:space="preserve"> PAGEREF _Toc452566499 \h </w:instrText>
+              <w:instrText xml:space="preserve"> PAGEREF _Toc453319124 \h </w:instrText>
             </w:r>
             <w:r>
               <w:rPr>
@@ -4409,7 +4459,7 @@
               <w:noProof/>
             </w:rPr>
           </w:pPr>
-          <w:hyperlink w:anchor="_Toc452566500" w:history="1">
+          <w:hyperlink w:anchor="_Toc453319125" w:history="1">
             <w:r>
               <w:rPr>
                 <w:rStyle w:val="Hyperlink"/>
@@ -4436,7 +4486,7 @@
                 <w:noProof/>
                 <w:webHidden/>
               </w:rPr>
-              <w:instrText xml:space="preserve"> PAGEREF _Toc452566500 \h </w:instrText>
+              <w:instrText xml:space="preserve"> PAGEREF _Toc453319125 \h </w:instrText>
             </w:r>
             <w:r>
               <w:rPr>
@@ -4478,7 +4528,7 @@
               <w:noProof/>
             </w:rPr>
           </w:pPr>
-          <w:hyperlink w:anchor="_Toc452566501" w:history="1">
+          <w:hyperlink w:anchor="_Toc453319126" w:history="1">
             <w:r>
               <w:rPr>
                 <w:rStyle w:val="Hyperlink"/>
@@ -4505,7 +4555,7 @@
                 <w:noProof/>
                 <w:webHidden/>
               </w:rPr>
-              <w:instrText xml:space="preserve"> PAGEREF _Toc452566501 \h </w:instrText>
+              <w:instrText xml:space="preserve"> PAGEREF _Toc453319126 \h </w:instrText>
             </w:r>
             <w:r>
               <w:rPr>
@@ -4547,7 +4597,7 @@
               <w:noProof/>
             </w:rPr>
           </w:pPr>
-          <w:hyperlink w:anchor="_Toc452566502" w:history="1">
+          <w:hyperlink w:anchor="_Toc453319127" w:history="1">
             <w:r>
               <w:rPr>
                 <w:rStyle w:val="Hyperlink"/>
@@ -4574,7 +4624,7 @@
                 <w:noProof/>
                 <w:webHidden/>
               </w:rPr>
-              <w:instrText xml:space="preserve"> PAGEREF _Toc452566502 \h </w:instrText>
+              <w:instrText xml:space="preserve"> PAGEREF _Toc453319127 \h </w:instrText>
             </w:r>
             <w:r>
               <w:rPr>
@@ -4616,7 +4666,7 @@
               <w:noProof/>
             </w:rPr>
           </w:pPr>
-          <w:hyperlink w:anchor="_Toc452566503" w:history="1">
+          <w:hyperlink w:anchor="_Toc453319128" w:history="1">
             <w:r>
               <w:rPr>
                 <w:rStyle w:val="Hyperlink"/>
@@ -4643,7 +4693,7 @@
                 <w:noProof/>
                 <w:webHidden/>
               </w:rPr>
-              <w:instrText xml:space="preserve"> PAGEREF _Toc452566503 \h </w:instrText>
+              <w:instrText xml:space="preserve"> PAGEREF _Toc453319128 \h </w:instrText>
             </w:r>
             <w:r>
               <w:rPr>
@@ -4685,7 +4735,7 @@
               <w:noProof/>
             </w:rPr>
           </w:pPr>
-          <w:hyperlink w:anchor="_Toc452566504" w:history="1">
+          <w:hyperlink w:anchor="_Toc453319129" w:history="1">
             <w:r>
               <w:rPr>
                 <w:rStyle w:val="Hyperlink"/>
@@ -4712,7 +4762,7 @@
                 <w:noProof/>
                 <w:webHidden/>
               </w:rPr>
-              <w:instrText xml:space="preserve"> PAGEREF _Toc452566504 \h </w:instrText>
+              <w:instrText xml:space="preserve"> PAGEREF _Toc453319129 \h </w:instrText>
             </w:r>
             <w:r>
               <w:rPr>
@@ -4754,7 +4804,7 @@
               <w:noProof/>
             </w:rPr>
           </w:pPr>
-          <w:hyperlink w:anchor="_Toc452566505" w:history="1">
+          <w:hyperlink w:anchor="_Toc453319130" w:history="1">
             <w:r>
               <w:rPr>
                 <w:rStyle w:val="Hyperlink"/>
@@ -4781,7 +4831,7 @@
                 <w:noProof/>
                 <w:webHidden/>
               </w:rPr>
-              <w:instrText xml:space="preserve"> PAGEREF _Toc452566505 \h </w:instrText>
+              <w:instrText xml:space="preserve"> PAGEREF _Toc453319130 \h </w:instrText>
             </w:r>
             <w:r>
               <w:rPr>
@@ -4823,7 +4873,7 @@
               <w:noProof/>
             </w:rPr>
           </w:pPr>
-          <w:hyperlink w:anchor="_Toc452566506" w:history="1">
+          <w:hyperlink w:anchor="_Toc453319131" w:history="1">
             <w:r>
               <w:rPr>
                 <w:rStyle w:val="Hyperlink"/>
@@ -4850,7 +4900,7 @@
                 <w:noProof/>
                 <w:webHidden/>
               </w:rPr>
-              <w:instrText xml:space="preserve"> PAGEREF _Toc452566506 \h </w:instrText>
+              <w:instrText xml:space="preserve"> PAGEREF _Toc453319131 \h </w:instrText>
             </w:r>
             <w:r>
               <w:rPr>
@@ -4892,7 +4942,7 @@
               <w:noProof/>
             </w:rPr>
           </w:pPr>
-          <w:hyperlink w:anchor="_Toc452566507" w:history="1">
+          <w:hyperlink w:anchor="_Toc453319132" w:history="1">
             <w:r>
               <w:rPr>
                 <w:rStyle w:val="Hyperlink"/>
@@ -4919,7 +4969,7 @@
                 <w:noProof/>
                 <w:webHidden/>
               </w:rPr>
-              <w:instrText xml:space="preserve"> PAGEREF _Toc452566507 \h </w:instrText>
+              <w:instrText xml:space="preserve"> PAGEREF _Toc453319132 \h </w:instrText>
             </w:r>
             <w:r>
               <w:rPr>
@@ -4961,7 +5011,7 @@
               <w:noProof/>
             </w:rPr>
           </w:pPr>
-          <w:hyperlink w:anchor="_Toc452566508" w:history="1">
+          <w:hyperlink w:anchor="_Toc453319133" w:history="1">
             <w:r>
               <w:rPr>
                 <w:rStyle w:val="Hyperlink"/>
@@ -4988,7 +5038,7 @@
                 <w:noProof/>
                 <w:webHidden/>
               </w:rPr>
-              <w:instrText xml:space="preserve"> PAGEREF _Toc452566508 \h </w:instrText>
+              <w:instrText xml:space="preserve"> PAGEREF _Toc453319133 \h </w:instrText>
             </w:r>
             <w:r>
               <w:rPr>
@@ -5030,7 +5080,7 @@
               <w:noProof/>
             </w:rPr>
           </w:pPr>
-          <w:hyperlink w:anchor="_Toc452566509" w:history="1">
+          <w:hyperlink w:anchor="_Toc453319134" w:history="1">
             <w:r>
               <w:rPr>
                 <w:rStyle w:val="Hyperlink"/>
@@ -5057,7 +5107,7 @@
                 <w:noProof/>
                 <w:webHidden/>
               </w:rPr>
-              <w:instrText xml:space="preserve"> PAGEREF _Toc452566509 \h </w:instrText>
+              <w:instrText xml:space="preserve"> PAGEREF _Toc453319134 \h </w:instrText>
             </w:r>
             <w:r>
               <w:rPr>
@@ -5099,7 +5149,7 @@
               <w:noProof/>
             </w:rPr>
           </w:pPr>
-          <w:hyperlink w:anchor="_Toc452566510" w:history="1">
+          <w:hyperlink w:anchor="_Toc453319135" w:history="1">
             <w:r>
               <w:rPr>
                 <w:rStyle w:val="Hyperlink"/>
@@ -5126,7 +5176,7 @@
                 <w:noProof/>
                 <w:webHidden/>
               </w:rPr>
-              <w:instrText xml:space="preserve"> PAGEREF _Toc452566510 \h </w:instrText>
+              <w:instrText xml:space="preserve"> PAGEREF _Toc453319135 \h </w:instrText>
             </w:r>
             <w:r>
               <w:rPr>
@@ -5168,7 +5218,7 @@
               <w:noProof/>
             </w:rPr>
           </w:pPr>
-          <w:hyperlink w:anchor="_Toc452566511" w:history="1">
+          <w:hyperlink w:anchor="_Toc453319136" w:history="1">
             <w:r>
               <w:rPr>
                 <w:rStyle w:val="Hyperlink"/>
@@ -5195,7 +5245,7 @@
                 <w:noProof/>
                 <w:webHidden/>
               </w:rPr>
-              <w:instrText xml:space="preserve"> PAGEREF _Toc452566511 \h </w:instrText>
+              <w:instrText xml:space="preserve"> PAGEREF _Toc453319136 \h </w:instrText>
             </w:r>
             <w:r>
               <w:rPr>
@@ -5237,7 +5287,7 @@
               <w:noProof/>
             </w:rPr>
           </w:pPr>
-          <w:hyperlink w:anchor="_Toc452566512" w:history="1">
+          <w:hyperlink w:anchor="_Toc453319137" w:history="1">
             <w:r>
               <w:rPr>
                 <w:rStyle w:val="Hyperlink"/>
@@ -5264,7 +5314,7 @@
                 <w:noProof/>
                 <w:webHidden/>
               </w:rPr>
-              <w:instrText xml:space="preserve"> PAGEREF _Toc452566512 \h </w:instrText>
+              <w:instrText xml:space="preserve"> PAGEREF _Toc453319137 \h </w:instrText>
             </w:r>
             <w:r>
               <w:rPr>
@@ -5306,7 +5356,7 @@
               <w:noProof/>
             </w:rPr>
           </w:pPr>
-          <w:hyperlink w:anchor="_Toc452566513" w:history="1">
+          <w:hyperlink w:anchor="_Toc453319138" w:history="1">
             <w:r>
               <w:rPr>
                 <w:rStyle w:val="Hyperlink"/>
@@ -5333,7 +5383,7 @@
                 <w:noProof/>
                 <w:webHidden/>
               </w:rPr>
-              <w:instrText xml:space="preserve"> PAGEREF _Toc452566513 \h </w:instrText>
+              <w:instrText xml:space="preserve"> PAGEREF _Toc453319138 \h </w:instrText>
             </w:r>
             <w:r>
               <w:rPr>
@@ -5375,7 +5425,7 @@
               <w:noProof/>
             </w:rPr>
           </w:pPr>
-          <w:hyperlink w:anchor="_Toc452566514" w:history="1">
+          <w:hyperlink w:anchor="_Toc453319139" w:history="1">
             <w:r>
               <w:rPr>
                 <w:rStyle w:val="Hyperlink"/>
@@ -5402,7 +5452,7 @@
                 <w:noProof/>
                 <w:webHidden/>
               </w:rPr>
-              <w:instrText xml:space="preserve"> PAGEREF _Toc452566514 \h </w:instrText>
+              <w:instrText xml:space="preserve"> PAGEREF _Toc453319139 \h </w:instrText>
             </w:r>
             <w:r>
               <w:rPr>
@@ -5444,7 +5494,7 @@
               <w:noProof/>
             </w:rPr>
           </w:pPr>
-          <w:hyperlink w:anchor="_Toc452566515" w:history="1">
+          <w:hyperlink w:anchor="_Toc453319140" w:history="1">
             <w:r>
               <w:rPr>
                 <w:rStyle w:val="Hyperlink"/>
@@ -5471,7 +5521,7 @@
                 <w:noProof/>
                 <w:webHidden/>
               </w:rPr>
-              <w:instrText xml:space="preserve"> PAGEREF _Toc452566515 \h </w:instrText>
+              <w:instrText xml:space="preserve"> PAGEREF _Toc453319140 \h </w:instrText>
             </w:r>
             <w:r>
               <w:rPr>
@@ -5513,7 +5563,7 @@
               <w:noProof/>
             </w:rPr>
           </w:pPr>
-          <w:hyperlink w:anchor="_Toc452566516" w:history="1">
+          <w:hyperlink w:anchor="_Toc453319141" w:history="1">
             <w:r>
               <w:rPr>
                 <w:rStyle w:val="Hyperlink"/>
@@ -5540,7 +5590,7 @@
                 <w:noProof/>
                 <w:webHidden/>
               </w:rPr>
-              <w:instrText xml:space="preserve"> PAGEREF _Toc452566516 \h </w:instrText>
+              <w:instrText xml:space="preserve"> PAGEREF _Toc453319141 \h </w:instrText>
             </w:r>
             <w:r>
               <w:rPr>
@@ -5582,7 +5632,7 @@
               <w:noProof/>
             </w:rPr>
           </w:pPr>
-          <w:hyperlink w:anchor="_Toc452566517" w:history="1">
+          <w:hyperlink w:anchor="_Toc453319142" w:history="1">
             <w:r>
               <w:rPr>
                 <w:rStyle w:val="Hyperlink"/>
@@ -5609,7 +5659,7 @@
                 <w:noProof/>
                 <w:webHidden/>
               </w:rPr>
-              <w:instrText xml:space="preserve"> PAGEREF _Toc452566517 \h </w:instrText>
+              <w:instrText xml:space="preserve"> PAGEREF _Toc453319142 \h </w:instrText>
             </w:r>
             <w:r>
               <w:rPr>
@@ -5651,7 +5701,7 @@
               <w:noProof/>
             </w:rPr>
           </w:pPr>
-          <w:hyperlink w:anchor="_Toc452566518" w:history="1">
+          <w:hyperlink w:anchor="_Toc453319143" w:history="1">
             <w:r>
               <w:rPr>
                 <w:rStyle w:val="Hyperlink"/>
@@ -5678,7 +5728,7 @@
                 <w:noProof/>
                 <w:webHidden/>
               </w:rPr>
-              <w:instrText xml:space="preserve"> PAGEREF _Toc452566518 \h </w:instrText>
+              <w:instrText xml:space="preserve"> PAGEREF _Toc453319143 \h </w:instrText>
             </w:r>
             <w:r>
               <w:rPr>
@@ -5720,7 +5770,7 @@
               <w:noProof/>
             </w:rPr>
           </w:pPr>
-          <w:hyperlink w:anchor="_Toc452566519" w:history="1">
+          <w:hyperlink w:anchor="_Toc453319144" w:history="1">
             <w:r>
               <w:rPr>
                 <w:rStyle w:val="Hyperlink"/>
@@ -5747,7 +5797,7 @@
                 <w:noProof/>
                 <w:webHidden/>
               </w:rPr>
-              <w:instrText xml:space="preserve"> PAGEREF _Toc452566519 \h </w:instrText>
+              <w:instrText xml:space="preserve"> PAGEREF _Toc453319144 \h </w:instrText>
             </w:r>
             <w:r>
               <w:rPr>
@@ -5789,7 +5839,7 @@
               <w:noProof/>
             </w:rPr>
           </w:pPr>
-          <w:hyperlink w:anchor="_Toc452566520" w:history="1">
+          <w:hyperlink w:anchor="_Toc453319145" w:history="1">
             <w:r>
               <w:rPr>
                 <w:rStyle w:val="Hyperlink"/>
@@ -5816,7 +5866,7 @@
                 <w:noProof/>
                 <w:webHidden/>
               </w:rPr>
-              <w:instrText xml:space="preserve"> PAGEREF _Toc452566520 \h </w:instrText>
+              <w:instrText xml:space="preserve"> PAGEREF _Toc453319145 \h </w:instrText>
             </w:r>
             <w:r>
               <w:rPr>
@@ -5858,7 +5908,7 @@
               <w:noProof/>
             </w:rPr>
           </w:pPr>
-          <w:hyperlink w:anchor="_Toc452566521" w:history="1">
+          <w:hyperlink w:anchor="_Toc453319146" w:history="1">
             <w:r>
               <w:rPr>
                 <w:rStyle w:val="Hyperlink"/>
@@ -5885,7 +5935,7 @@
                 <w:noProof/>
                 <w:webHidden/>
               </w:rPr>
-              <w:instrText xml:space="preserve"> PAGEREF _Toc452566521 \h </w:instrText>
+              <w:instrText xml:space="preserve"> PAGEREF _Toc453319146 \h </w:instrText>
             </w:r>
             <w:r>
               <w:rPr>
@@ -5927,7 +5977,7 @@
               <w:noProof/>
             </w:rPr>
           </w:pPr>
-          <w:hyperlink w:anchor="_Toc452566522" w:history="1">
+          <w:hyperlink w:anchor="_Toc453319147" w:history="1">
             <w:r>
               <w:rPr>
                 <w:rStyle w:val="Hyperlink"/>
@@ -5954,7 +6004,7 @@
                 <w:noProof/>
                 <w:webHidden/>
               </w:rPr>
-              <w:instrText xml:space="preserve"> PAGEREF _Toc452566522 \h </w:instrText>
+              <w:instrText xml:space="preserve"> PAGEREF _Toc453319147 \h </w:instrText>
             </w:r>
             <w:r>
               <w:rPr>
@@ -5996,7 +6046,7 @@
               <w:noProof/>
             </w:rPr>
           </w:pPr>
-          <w:hyperlink w:anchor="_Toc452566523" w:history="1">
+          <w:hyperlink w:anchor="_Toc453319148" w:history="1">
             <w:r>
               <w:rPr>
                 <w:rStyle w:val="Hyperlink"/>
@@ -6023,7 +6073,7 @@
                 <w:noProof/>
                 <w:webHidden/>
               </w:rPr>
-              <w:instrText xml:space="preserve"> PAGEREF _Toc452566523 \h </w:instrText>
+              <w:instrText xml:space="preserve"> PAGEREF _Toc453319148 \h </w:instrText>
             </w:r>
             <w:r>
               <w:rPr>
@@ -6065,7 +6115,7 @@
               <w:noProof/>
             </w:rPr>
           </w:pPr>
-          <w:hyperlink w:anchor="_Toc452566524" w:history="1">
+          <w:hyperlink w:anchor="_Toc453319149" w:history="1">
             <w:r>
               <w:rPr>
                 <w:rStyle w:val="Hyperlink"/>
@@ -6092,7 +6142,7 @@
                 <w:noProof/>
                 <w:webHidden/>
               </w:rPr>
-              <w:instrText xml:space="preserve"> PAGEREF _Toc452566524 \h </w:instrText>
+              <w:instrText xml:space="preserve"> PAGEREF _Toc453319149 \h </w:instrText>
             </w:r>
             <w:r>
               <w:rPr>
@@ -6112,7 +6162,7 @@
                 <w:noProof/>
                 <w:webHidden/>
               </w:rPr>
-              <w:t>35</w:t>
+              <w:t>34</w:t>
             </w:r>
             <w:r>
               <w:rPr>
@@ -6134,7 +6184,7 @@
               <w:noProof/>
             </w:rPr>
           </w:pPr>
-          <w:hyperlink w:anchor="_Toc452566525" w:history="1">
+          <w:hyperlink w:anchor="_Toc453319150" w:history="1">
             <w:r>
               <w:rPr>
                 <w:rStyle w:val="Hyperlink"/>
@@ -6161,7 +6211,7 @@
                 <w:noProof/>
                 <w:webHidden/>
               </w:rPr>
-              <w:instrText xml:space="preserve"> PAGEREF _Toc452566525 \h </w:instrText>
+              <w:instrText xml:space="preserve"> PAGEREF _Toc453319150 \h </w:instrText>
             </w:r>
             <w:r>
               <w:rPr>
@@ -6181,7 +6231,7 @@
                 <w:noProof/>
                 <w:webHidden/>
               </w:rPr>
-              <w:t>36</w:t>
+              <w:t>35</w:t>
             </w:r>
             <w:r>
               <w:rPr>
@@ -6203,7 +6253,7 @@
               <w:noProof/>
             </w:rPr>
           </w:pPr>
-          <w:hyperlink w:anchor="_Toc452566526" w:history="1">
+          <w:hyperlink w:anchor="_Toc453319151" w:history="1">
             <w:r>
               <w:rPr>
                 <w:rStyle w:val="Hyperlink"/>
@@ -6230,7 +6280,7 @@
                 <w:noProof/>
                 <w:webHidden/>
               </w:rPr>
-              <w:instrText xml:space="preserve"> PAGEREF _Toc452566526 \h </w:instrText>
+              <w:instrText xml:space="preserve"> PAGEREF _Toc453319151 \h </w:instrText>
             </w:r>
             <w:r>
               <w:rPr>
@@ -6250,7 +6300,7 @@
                 <w:noProof/>
                 <w:webHidden/>
               </w:rPr>
-              <w:t>36</w:t>
+              <w:t>35</w:t>
             </w:r>
             <w:r>
               <w:rPr>
@@ -6272,7 +6322,7 @@
               <w:noProof/>
             </w:rPr>
           </w:pPr>
-          <w:hyperlink w:anchor="_Toc452566527" w:history="1">
+          <w:hyperlink w:anchor="_Toc453319152" w:history="1">
             <w:r>
               <w:rPr>
                 <w:rStyle w:val="Hyperlink"/>
@@ -6299,7 +6349,7 @@
                 <w:noProof/>
                 <w:webHidden/>
               </w:rPr>
-              <w:instrText xml:space="preserve"> PAGEREF _Toc452566527 \h </w:instrText>
+              <w:instrText xml:space="preserve"> PAGEREF _Toc453319152 \h </w:instrText>
             </w:r>
             <w:r>
               <w:rPr>
@@ -6319,7 +6369,7 @@
                 <w:noProof/>
                 <w:webHidden/>
               </w:rPr>
-              <w:t>37</w:t>
+              <w:t>36</w:t>
             </w:r>
             <w:r>
               <w:rPr>
@@ -6341,7 +6391,7 @@
               <w:noProof/>
             </w:rPr>
           </w:pPr>
-          <w:hyperlink w:anchor="_Toc452566528" w:history="1">
+          <w:hyperlink w:anchor="_Toc453319153" w:history="1">
             <w:r>
               <w:rPr>
                 <w:rStyle w:val="Hyperlink"/>
@@ -6368,7 +6418,7 @@
                 <w:noProof/>
                 <w:webHidden/>
               </w:rPr>
-              <w:instrText xml:space="preserve"> PAGEREF _Toc452566528 \h </w:instrText>
+              <w:instrText xml:space="preserve"> PAGEREF _Toc453319153 \h </w:instrText>
             </w:r>
             <w:r>
               <w:rPr>
@@ -6388,7 +6438,7 @@
                 <w:noProof/>
                 <w:webHidden/>
               </w:rPr>
-              <w:t>37</w:t>
+              <w:t>36</w:t>
             </w:r>
             <w:r>
               <w:rPr>
@@ -6410,7 +6460,7 @@
               <w:noProof/>
             </w:rPr>
           </w:pPr>
-          <w:hyperlink w:anchor="_Toc452566529" w:history="1">
+          <w:hyperlink w:anchor="_Toc453319154" w:history="1">
             <w:r>
               <w:rPr>
                 <w:rStyle w:val="Hyperlink"/>
@@ -6437,7 +6487,7 @@
                 <w:noProof/>
                 <w:webHidden/>
               </w:rPr>
-              <w:instrText xml:space="preserve"> PAGEREF _Toc452566529 \h </w:instrText>
+              <w:instrText xml:space="preserve"> PAGEREF _Toc453319154 \h </w:instrText>
             </w:r>
             <w:r>
               <w:rPr>
@@ -6457,7 +6507,7 @@
                 <w:noProof/>
                 <w:webHidden/>
               </w:rPr>
-              <w:t>37</w:t>
+              <w:t>36</w:t>
             </w:r>
             <w:r>
               <w:rPr>
@@ -6479,7 +6529,7 @@
               <w:noProof/>
             </w:rPr>
           </w:pPr>
-          <w:hyperlink w:anchor="_Toc452566530" w:history="1">
+          <w:hyperlink w:anchor="_Toc453319155" w:history="1">
             <w:r>
               <w:rPr>
                 <w:rStyle w:val="Hyperlink"/>
@@ -6506,7 +6556,7 @@
                 <w:noProof/>
                 <w:webHidden/>
               </w:rPr>
-              <w:instrText xml:space="preserve"> PAGEREF _Toc452566530 \h </w:instrText>
+              <w:instrText xml:space="preserve"> PAGEREF _Toc453319155 \h </w:instrText>
             </w:r>
             <w:r>
               <w:rPr>
@@ -6526,7 +6576,7 @@
                 <w:noProof/>
                 <w:webHidden/>
               </w:rPr>
-              <w:t>38</w:t>
+              <w:t>37</w:t>
             </w:r>
             <w:r>
               <w:rPr>
@@ -6548,7 +6598,7 @@
               <w:noProof/>
             </w:rPr>
           </w:pPr>
-          <w:hyperlink w:anchor="_Toc452566531" w:history="1">
+          <w:hyperlink w:anchor="_Toc453319156" w:history="1">
             <w:r>
               <w:rPr>
                 <w:rStyle w:val="Hyperlink"/>
@@ -6575,7 +6625,7 @@
                 <w:noProof/>
                 <w:webHidden/>
               </w:rPr>
-              <w:instrText xml:space="preserve"> PAGEREF _Toc452566531 \h </w:instrText>
+              <w:instrText xml:space="preserve"> PAGEREF _Toc453319156 \h </w:instrText>
             </w:r>
             <w:r>
               <w:rPr>
@@ -6595,7 +6645,7 @@
                 <w:noProof/>
                 <w:webHidden/>
               </w:rPr>
-              <w:t>38</w:t>
+              <w:t>37</w:t>
             </w:r>
             <w:r>
               <w:rPr>
@@ -6617,7 +6667,7 @@
               <w:noProof/>
             </w:rPr>
           </w:pPr>
-          <w:hyperlink w:anchor="_Toc452566532" w:history="1">
+          <w:hyperlink w:anchor="_Toc453319157" w:history="1">
             <w:r>
               <w:rPr>
                 <w:rStyle w:val="Hyperlink"/>
@@ -6644,7 +6694,7 @@
                 <w:noProof/>
                 <w:webHidden/>
               </w:rPr>
-              <w:instrText xml:space="preserve"> PAGEREF _Toc452566532 \h </w:instrText>
+              <w:instrText xml:space="preserve"> PAGEREF _Toc453319157 \h </w:instrText>
             </w:r>
             <w:r>
               <w:rPr>
@@ -6664,7 +6714,7 @@
                 <w:noProof/>
                 <w:webHidden/>
               </w:rPr>
-              <w:t>38</w:t>
+              <w:t>37</w:t>
             </w:r>
             <w:r>
               <w:rPr>
@@ -6686,7 +6736,7 @@
               <w:noProof/>
             </w:rPr>
           </w:pPr>
-          <w:hyperlink w:anchor="_Toc452566533" w:history="1">
+          <w:hyperlink w:anchor="_Toc453319158" w:history="1">
             <w:r>
               <w:rPr>
                 <w:rStyle w:val="Hyperlink"/>
@@ -6713,7 +6763,7 @@
                 <w:noProof/>
                 <w:webHidden/>
               </w:rPr>
-              <w:instrText xml:space="preserve"> PAGEREF _Toc452566533 \h </w:instrText>
+              <w:instrText xml:space="preserve"> PAGEREF _Toc453319158 \h </w:instrText>
             </w:r>
             <w:r>
               <w:rPr>
@@ -6733,7 +6783,7 @@
                 <w:noProof/>
                 <w:webHidden/>
               </w:rPr>
-              <w:t>39</w:t>
+              <w:t>38</w:t>
             </w:r>
             <w:r>
               <w:rPr>
@@ -6755,7 +6805,7 @@
               <w:noProof/>
             </w:rPr>
           </w:pPr>
-          <w:hyperlink w:anchor="_Toc452566534" w:history="1">
+          <w:hyperlink w:anchor="_Toc453319159" w:history="1">
             <w:r>
               <w:rPr>
                 <w:rStyle w:val="Hyperlink"/>
@@ -6782,7 +6832,7 @@
                 <w:noProof/>
                 <w:webHidden/>
               </w:rPr>
-              <w:instrText xml:space="preserve"> PAGEREF _Toc452566534 \h </w:instrText>
+              <w:instrText xml:space="preserve"> PAGEREF _Toc453319159 \h </w:instrText>
             </w:r>
             <w:r>
               <w:rPr>
@@ -6802,7 +6852,7 @@
                 <w:noProof/>
                 <w:webHidden/>
               </w:rPr>
-              <w:t>39</w:t>
+              <w:t>38</w:t>
             </w:r>
             <w:r>
               <w:rPr>
@@ -6824,7 +6874,7 @@
               <w:noProof/>
             </w:rPr>
           </w:pPr>
-          <w:hyperlink w:anchor="_Toc452566535" w:history="1">
+          <w:hyperlink w:anchor="_Toc453319160" w:history="1">
             <w:r>
               <w:rPr>
                 <w:rStyle w:val="Hyperlink"/>
@@ -6851,7 +6901,7 @@
                 <w:noProof/>
                 <w:webHidden/>
               </w:rPr>
-              <w:instrText xml:space="preserve"> PAGEREF _Toc452566535 \h </w:instrText>
+              <w:instrText xml:space="preserve"> PAGEREF _Toc453319160 \h </w:instrText>
             </w:r>
             <w:r>
               <w:rPr>
@@ -6871,7 +6921,7 @@
                 <w:noProof/>
                 <w:webHidden/>
               </w:rPr>
-              <w:t>40</w:t>
+              <w:t>39</w:t>
             </w:r>
             <w:r>
               <w:rPr>
@@ -6893,7 +6943,7 @@
               <w:noProof/>
             </w:rPr>
           </w:pPr>
-          <w:hyperlink w:anchor="_Toc452566536" w:history="1">
+          <w:hyperlink w:anchor="_Toc453319161" w:history="1">
             <w:r>
               <w:rPr>
                 <w:rStyle w:val="Hyperlink"/>
@@ -6920,7 +6970,7 @@
                 <w:noProof/>
                 <w:webHidden/>
               </w:rPr>
-              <w:instrText xml:space="preserve"> PAGEREF _Toc452566536 \h </w:instrText>
+              <w:instrText xml:space="preserve"> PAGEREF _Toc453319161 \h </w:instrText>
             </w:r>
             <w:r>
               <w:rPr>
@@ -6940,7 +6990,7 @@
                 <w:noProof/>
                 <w:webHidden/>
               </w:rPr>
-              <w:t>40</w:t>
+              <w:t>39</w:t>
             </w:r>
             <w:r>
               <w:rPr>
@@ -6962,7 +7012,7 @@
               <w:noProof/>
             </w:rPr>
           </w:pPr>
-          <w:hyperlink w:anchor="_Toc452566537" w:history="1">
+          <w:hyperlink w:anchor="_Toc453319162" w:history="1">
             <w:r>
               <w:rPr>
                 <w:rStyle w:val="Hyperlink"/>
@@ -6989,7 +7039,7 @@
                 <w:noProof/>
                 <w:webHidden/>
               </w:rPr>
-              <w:instrText xml:space="preserve"> PAGEREF _Toc452566537 \h </w:instrText>
+              <w:instrText xml:space="preserve"> PAGEREF _Toc453319162 \h </w:instrText>
             </w:r>
             <w:r>
               <w:rPr>
@@ -7009,7 +7059,7 @@
                 <w:noProof/>
                 <w:webHidden/>
               </w:rPr>
-              <w:t>41</w:t>
+              <w:t>40</w:t>
             </w:r>
             <w:r>
               <w:rPr>
@@ -7039,7 +7089,7 @@
       <w:pPr>
         <w:pStyle w:val="Heading1"/>
       </w:pPr>
-      <w:bookmarkStart w:id="0" w:name="_Toc452566476"/>
+      <w:bookmarkStart w:id="0" w:name="_Toc453319101"/>
       <w:r>
         <w:lastRenderedPageBreak/>
         <w:t>NetS</w:t>
@@ -7103,7 +7153,7 @@
       <w:pPr>
         <w:pStyle w:val="Heading1"/>
       </w:pPr>
-      <w:bookmarkStart w:id="1" w:name="_Toc452566477"/>
+      <w:bookmarkStart w:id="1" w:name="_Toc453319102"/>
       <w:r>
         <w:t>Requirements</w:t>
       </w:r>
@@ -7441,7 +7491,7 @@
       <w:pPr>
         <w:pStyle w:val="Heading1"/>
       </w:pPr>
-      <w:bookmarkStart w:id="2" w:name="_Toc452566478"/>
+      <w:bookmarkStart w:id="2" w:name="_Toc453319103"/>
       <w:r>
         <w:lastRenderedPageBreak/>
         <w:t>Overview</w:t>
@@ -7483,10 +7533,10 @@
             <v:path o:extrusionok="f" gradientshapeok="t" o:connecttype="rect"/>
             <o:lock v:ext="edit" aspectratio="t"/>
           </v:shapetype>
-          <v:shape id="_x0000_i1025" type="#_x0000_t75" style="width:382.5pt;height:217.5pt" o:ole="">
+          <v:shape id="_x0000_i1025" type="#_x0000_t75" style="width:382.55pt;height:217.6pt" o:ole="">
             <v:imagedata r:id="rId11" o:title=""/>
           </v:shape>
-          <o:OLEObject Type="Embed" ProgID="Visio.Drawing.15" ShapeID="_x0000_i1025" DrawAspect="Content" ObjectID="_1526719474" r:id="rId12"/>
+          <o:OLEObject Type="Embed" ProgID="Visio.Drawing.15" ShapeID="_x0000_i1025" DrawAspect="Content" ObjectID="_1527060935" r:id="rId12"/>
         </w:object>
       </w:r>
     </w:p>
@@ -7529,7 +7579,7 @@
       <w:pPr>
         <w:pStyle w:val="Heading2"/>
       </w:pPr>
-      <w:bookmarkStart w:id="3" w:name="_Toc452566479"/>
+      <w:bookmarkStart w:id="3" w:name="_Toc453319104"/>
       <w:r>
         <w:t>Basic S</w:t>
       </w:r>
@@ -7564,10 +7614,10 @@
       </w:pPr>
       <w:r>
         <w:object w:dxaOrig="1755" w:dyaOrig="2625" w14:anchorId="1060768C">
-          <v:shape id="_x0000_i1026" type="#_x0000_t75" style="width:87.75pt;height:131.25pt" o:ole="">
+          <v:shape id="_x0000_i1026" type="#_x0000_t75" style="width:87.6pt;height:131.1pt" o:ole="">
             <v:imagedata r:id="rId13" o:title=""/>
           </v:shape>
-          <o:OLEObject Type="Embed" ProgID="Visio.Drawing.15" ShapeID="_x0000_i1026" DrawAspect="Content" ObjectID="_1526719475" r:id="rId14"/>
+          <o:OLEObject Type="Embed" ProgID="Visio.Drawing.15" ShapeID="_x0000_i1026" DrawAspect="Content" ObjectID="_1527060936" r:id="rId14"/>
         </w:object>
       </w:r>
     </w:p>
@@ -7617,7 +7667,7 @@
       <w:pPr>
         <w:pStyle w:val="Heading2"/>
       </w:pPr>
-      <w:bookmarkStart w:id="4" w:name="_Toc452566480"/>
+      <w:bookmarkStart w:id="4" w:name="_Toc453319105"/>
       <w:r>
         <w:t>Metadata</w:t>
       </w:r>
@@ -7722,7 +7772,7 @@
       <w:pPr>
         <w:pStyle w:val="Heading1"/>
       </w:pPr>
-      <w:bookmarkStart w:id="5" w:name="_Toc452566481"/>
+      <w:bookmarkStart w:id="5" w:name="_Toc453319106"/>
       <w:r>
         <w:lastRenderedPageBreak/>
         <w:t>Communication Protocol</w:t>
@@ -8082,7 +8132,7 @@
       <w:pPr>
         <w:pStyle w:val="Heading2"/>
       </w:pPr>
-      <w:bookmarkStart w:id="6" w:name="_Toc452566482"/>
+      <w:bookmarkStart w:id="6" w:name="_Toc453319107"/>
       <w:r>
         <w:lastRenderedPageBreak/>
         <w:t xml:space="preserve">Conventions Used in This </w:t>
@@ -8942,7 +8992,7 @@
       <w:pPr>
         <w:pStyle w:val="Heading2"/>
       </w:pPr>
-      <w:bookmarkStart w:id="7" w:name="_Toc452566483"/>
+      <w:bookmarkStart w:id="7" w:name="_Toc453319108"/>
       <w:r>
         <w:lastRenderedPageBreak/>
         <w:t>Protocol Definition</w:t>
@@ -8953,7 +9003,7 @@
       <w:pPr>
         <w:pStyle w:val="Heading3"/>
       </w:pPr>
-      <w:bookmarkStart w:id="8" w:name="_Toc452566484"/>
+      <w:bookmarkStart w:id="8" w:name="_Toc453319109"/>
       <w:r>
         <w:t xml:space="preserve">Common </w:t>
       </w:r>
@@ -8966,7 +9016,7 @@
       <w:pPr>
         <w:pStyle w:val="Heading4"/>
       </w:pPr>
-      <w:bookmarkStart w:id="9" w:name="_Toc452566485"/>
+      <w:bookmarkStart w:id="9" w:name="_Toc453319110"/>
       <w:r>
         <w:t>SN – Serial Number</w:t>
       </w:r>
@@ -9026,7 +9076,7 @@
       <w:pPr>
         <w:pStyle w:val="Heading4"/>
       </w:pPr>
-      <w:bookmarkStart w:id="10" w:name="_Toc452566486"/>
+      <w:bookmarkStart w:id="10" w:name="_Toc453319111"/>
       <w:r>
         <w:t>CLIENT_IDENTIFICATION – Indirect Client Tracking</w:t>
       </w:r>
@@ -9208,7 +9258,7 @@
       <w:pPr>
         <w:pStyle w:val="Heading4"/>
       </w:pPr>
-      <w:bookmarkStart w:id="11" w:name="_Toc452566487"/>
+      <w:bookmarkStart w:id="11" w:name="_Toc453319112"/>
       <w:r>
         <w:t>STD_REQUEST</w:t>
       </w:r>
@@ -9282,7 +9332,7 @@
       <w:pPr>
         <w:pStyle w:val="Heading4"/>
       </w:pPr>
-      <w:bookmarkStart w:id="12" w:name="_Toc452566488"/>
+      <w:bookmarkStart w:id="12" w:name="_Toc453319113"/>
       <w:r>
         <w:t>STORAGE_FLAGS</w:t>
       </w:r>
@@ -9728,7 +9778,7 @@
       <w:pPr>
         <w:pStyle w:val="Heading4"/>
       </w:pPr>
-      <w:bookmarkStart w:id="13" w:name="_Toc452566489"/>
+      <w:bookmarkStart w:id="13" w:name="_Toc453319114"/>
       <w:r>
         <w:t>ICACHE – NetCache Settings</w:t>
       </w:r>
@@ -9842,7 +9892,7 @@
       <w:pPr>
         <w:pStyle w:val="Heading4"/>
       </w:pPr>
-      <w:bookmarkStart w:id="14" w:name="_Toc452566490"/>
+      <w:bookmarkStart w:id="14" w:name="_Toc453319115"/>
       <w:r>
         <w:t>USER_KEY – User-Defined Key</w:t>
       </w:r>
@@ -9958,7 +10008,7 @@
       <w:pPr>
         <w:pStyle w:val="Heading4"/>
       </w:pPr>
-      <w:bookmarkStart w:id="15" w:name="_Toc452566491"/>
+      <w:bookmarkStart w:id="15" w:name="_Toc453319116"/>
       <w:r>
         <w:t>OBJECT</w:t>
       </w:r>
@@ -10091,7 +10141,7 @@
       <w:pPr>
         <w:pStyle w:val="Heading4"/>
       </w:pPr>
-      <w:bookmarkStart w:id="16" w:name="_Toc452566492"/>
+      <w:bookmarkStart w:id="16" w:name="_Toc453319117"/>
       <w:r>
         <w:t>OBJECT_IDENTIFICATION –</w:t>
       </w:r>
@@ -10273,7 +10323,7 @@
       <w:pPr>
         <w:pStyle w:val="Heading3"/>
       </w:pPr>
-      <w:bookmarkStart w:id="17" w:name="_Toc452566493"/>
+      <w:bookmarkStart w:id="17" w:name="_Toc453319118"/>
       <w:r>
         <w:lastRenderedPageBreak/>
         <w:t>Common Fields of Server Replies</w:t>
@@ -10284,7 +10334,7 @@
       <w:pPr>
         <w:pStyle w:val="Heading4"/>
       </w:pPr>
-      <w:bookmarkStart w:id="18" w:name="_Toc452566494"/>
+      <w:bookmarkStart w:id="18" w:name="_Toc453319119"/>
       <w:r>
         <w:t>STATUS – Operation Result Status</w:t>
       </w:r>
@@ -10348,7 +10398,7 @@
       <w:pPr>
         <w:pStyle w:val="Heading4"/>
       </w:pPr>
-      <w:bookmarkStart w:id="19" w:name="_Toc452566495"/>
+      <w:bookmarkStart w:id="19" w:name="_Toc453319120"/>
       <w:r>
         <w:t>RE – Incoming Message Reference</w:t>
       </w:r>
@@ -10408,7 +10458,7 @@
       <w:pPr>
         <w:pStyle w:val="Heading4"/>
       </w:pPr>
-      <w:bookmarkStart w:id="20" w:name="_Toc452566496"/>
+      <w:bookmarkStart w:id="20" w:name="_Toc453319121"/>
       <w:r>
         <w:t>ISSUE</w:t>
       </w:r>
@@ -10778,7 +10828,7 @@
       <w:pPr>
         <w:pStyle w:val="Heading4"/>
       </w:pPr>
-      <w:bookmarkStart w:id="21" w:name="_Toc452566497"/>
+      <w:bookmarkStart w:id="21" w:name="_Toc453319122"/>
       <w:r>
         <w:t>WARNINGS</w:t>
       </w:r>
@@ -10849,7 +10899,7 @@
       <w:pPr>
         <w:pStyle w:val="Heading4"/>
       </w:pPr>
-      <w:bookmarkStart w:id="22" w:name="_Toc452566498"/>
+      <w:bookmarkStart w:id="22" w:name="_Toc453319123"/>
       <w:r>
         <w:t>ERRORS – Conditions That Prevented Request from Being Processed</w:t>
       </w:r>
@@ -10923,7 +10973,7 @@
       <w:pPr>
         <w:pStyle w:val="Heading4"/>
       </w:pPr>
-      <w:bookmarkStart w:id="23" w:name="_Toc452566499"/>
+      <w:bookmarkStart w:id="23" w:name="_Toc453319124"/>
       <w:r>
         <w:t>STD_REPLY</w:t>
       </w:r>
@@ -11067,7 +11117,7 @@
       <w:pPr>
         <w:pStyle w:val="Heading3"/>
       </w:pPr>
-      <w:bookmarkStart w:id="24" w:name="_Toc452566500"/>
+      <w:bookmarkStart w:id="24" w:name="_Toc453319125"/>
       <w:r>
         <w:lastRenderedPageBreak/>
         <w:t>Client Requests and Server Responses</w:t>
@@ -11078,7 +11128,7 @@
       <w:pPr>
         <w:pStyle w:val="Heading4"/>
       </w:pPr>
-      <w:bookmarkStart w:id="25" w:name="_Toc452566501"/>
+      <w:bookmarkStart w:id="25" w:name="_Toc453319126"/>
       <w:r>
         <w:t>INFO</w:t>
       </w:r>
@@ -11511,7 +11561,7 @@
       <w:pPr>
         <w:pStyle w:val="Heading4"/>
       </w:pPr>
-      <w:bookmarkStart w:id="26" w:name="_Toc452566502"/>
+      <w:bookmarkStart w:id="26" w:name="_Toc453319127"/>
       <w:r>
         <w:t>CONFIGURATION</w:t>
       </w:r>
@@ -11835,7 +11885,7 @@
       <w:pPr>
         <w:pStyle w:val="Heading4"/>
       </w:pPr>
-      <w:bookmarkStart w:id="27" w:name="_Toc452566503"/>
+      <w:bookmarkStart w:id="27" w:name="_Toc453319128"/>
       <w:r>
         <w:t>SHUTDOWN</w:t>
       </w:r>
@@ -12138,7 +12188,7 @@
       <w:pPr>
         <w:pStyle w:val="Heading4"/>
       </w:pPr>
-      <w:bookmarkStart w:id="28" w:name="_Toc452566504"/>
+      <w:bookmarkStart w:id="28" w:name="_Toc453319129"/>
       <w:r>
         <w:t>HELLO</w:t>
       </w:r>
@@ -12799,7 +12849,7 @@
       <w:pPr>
         <w:pStyle w:val="Heading4"/>
       </w:pPr>
-      <w:bookmarkStart w:id="29" w:name="_Toc452566505"/>
+      <w:bookmarkStart w:id="29" w:name="_Toc453319130"/>
       <w:r>
         <w:t>BYE</w:t>
       </w:r>
@@ -13034,7 +13084,7 @@
       <w:pPr>
         <w:pStyle w:val="Heading4"/>
       </w:pPr>
-      <w:bookmarkStart w:id="30" w:name="_Toc452566506"/>
+      <w:bookmarkStart w:id="30" w:name="_Toc453319131"/>
       <w:r>
         <w:t>GETCLIENTSINFO</w:t>
       </w:r>
@@ -14036,7 +14086,7 @@
       <w:pPr>
         <w:pStyle w:val="Heading4"/>
       </w:pPr>
-      <w:bookmarkStart w:id="31" w:name="_Toc452566507"/>
+      <w:bookmarkStart w:id="31" w:name="_Toc453319132"/>
       <w:r>
         <w:t>GETMETADATAINFO</w:t>
       </w:r>
@@ -14315,7 +14365,7 @@
       <w:pPr>
         <w:pStyle w:val="Heading4"/>
       </w:pPr>
-      <w:bookmarkStart w:id="32" w:name="_Toc452566508"/>
+      <w:bookmarkStart w:id="32" w:name="_Toc453319133"/>
       <w:r>
         <w:lastRenderedPageBreak/>
         <w:t>GETOBJECTINFO</w:t>
@@ -15252,7 +15302,7 @@
       <w:pPr>
         <w:pStyle w:val="Heading4"/>
       </w:pPr>
-      <w:bookmarkStart w:id="33" w:name="_Toc452566509"/>
+      <w:bookmarkStart w:id="33" w:name="_Toc453319134"/>
       <w:r>
         <w:t>GETATTRLIST</w:t>
       </w:r>
@@ -15537,7 +15587,7 @@
       <w:pPr>
         <w:pStyle w:val="Heading4"/>
       </w:pPr>
-      <w:bookmarkStart w:id="34" w:name="_Toc452566510"/>
+      <w:bookmarkStart w:id="34" w:name="_Toc453319135"/>
       <w:r>
         <w:t>GE</w:t>
       </w:r>
@@ -15960,7 +16010,7 @@
       <w:pPr>
         <w:pStyle w:val="Heading4"/>
       </w:pPr>
-      <w:bookmarkStart w:id="35" w:name="_Toc452566511"/>
+      <w:bookmarkStart w:id="35" w:name="_Toc453319136"/>
       <w:r>
         <w:t>GETATTR</w:t>
       </w:r>
@@ -16265,7 +16315,7 @@
       <w:pPr>
         <w:pStyle w:val="Heading4"/>
       </w:pPr>
-      <w:bookmarkStart w:id="36" w:name="_Toc452566512"/>
+      <w:bookmarkStart w:id="36" w:name="_Toc453319137"/>
       <w:r>
         <w:t>SETATTR</w:t>
       </w:r>
@@ -16597,7 +16647,7 @@
       <w:pPr>
         <w:pStyle w:val="Heading4"/>
       </w:pPr>
-      <w:bookmarkStart w:id="37" w:name="_Toc452566513"/>
+      <w:bookmarkStart w:id="37" w:name="_Toc453319138"/>
       <w:r>
         <w:t>DELATTR</w:t>
       </w:r>
@@ -16863,7 +16913,7 @@
       <w:pPr>
         <w:pStyle w:val="Heading4"/>
       </w:pPr>
-      <w:bookmarkStart w:id="38" w:name="_Toc452566514"/>
+      <w:bookmarkStart w:id="38" w:name="_Toc453319139"/>
       <w:r>
         <w:t>HEALTH</w:t>
       </w:r>
@@ -17284,7 +17334,7 @@
       <w:pPr>
         <w:pStyle w:val="Heading4"/>
       </w:pPr>
-      <w:bookmarkStart w:id="39" w:name="_Toc452566515"/>
+      <w:bookmarkStart w:id="39" w:name="_Toc453319140"/>
       <w:r>
         <w:t>ACKALERT</w:t>
       </w:r>
@@ -17578,7 +17628,7 @@
       <w:pPr>
         <w:pStyle w:val="Heading4"/>
       </w:pPr>
-      <w:bookmarkStart w:id="40" w:name="_Toc452566516"/>
+      <w:bookmarkStart w:id="40" w:name="_Toc453319141"/>
       <w:r>
         <w:t>SET</w:t>
       </w:r>
@@ -17907,7 +17957,7 @@
       <w:pPr>
         <w:pStyle w:val="Heading4"/>
       </w:pPr>
-      <w:bookmarkStart w:id="41" w:name="_Toc452566517"/>
+      <w:bookmarkStart w:id="41" w:name="_Toc453319142"/>
       <w:r>
         <w:t>RECONFIGURE</w:t>
       </w:r>
@@ -18194,7 +18244,7 @@
       <w:pPr>
         <w:pStyle w:val="Heading4"/>
       </w:pPr>
-      <w:bookmarkStart w:id="42" w:name="_Toc452566518"/>
+      <w:bookmarkStart w:id="42" w:name="_Toc453319143"/>
       <w:r>
         <w:lastRenderedPageBreak/>
         <w:t>CREATE</w:t>
@@ -18641,7 +18691,7 @@
       <w:pPr>
         <w:pStyle w:val="Heading4"/>
       </w:pPr>
-      <w:bookmarkStart w:id="43" w:name="_Toc452566519"/>
+      <w:bookmarkStart w:id="43" w:name="_Toc453319144"/>
       <w:r>
         <w:t>WRITE</w:t>
       </w:r>
@@ -19260,7 +19310,7 @@
       <w:pPr>
         <w:pStyle w:val="Heading4"/>
       </w:pPr>
-      <w:bookmarkStart w:id="44" w:name="_Toc452566520"/>
+      <w:bookmarkStart w:id="44" w:name="_Toc453319145"/>
       <w:r>
         <w:lastRenderedPageBreak/>
         <w:t>READ</w:t>
@@ -19774,7 +19824,7 @@
       <w:pPr>
         <w:pStyle w:val="Heading4"/>
       </w:pPr>
-      <w:bookmarkStart w:id="45" w:name="_Toc452566521"/>
+      <w:bookmarkStart w:id="45" w:name="_Toc453319146"/>
       <w:r>
         <w:t>DELETE</w:t>
       </w:r>
@@ -20163,7 +20213,7 @@
       <w:pPr>
         <w:pStyle w:val="Heading4"/>
       </w:pPr>
-      <w:bookmarkStart w:id="46" w:name="_Toc452566522"/>
+      <w:bookmarkStart w:id="46" w:name="_Toc453319147"/>
       <w:r>
         <w:t>RELOCATE</w:t>
       </w:r>
@@ -20559,7 +20609,7 @@
       <w:pPr>
         <w:pStyle w:val="Heading4"/>
       </w:pPr>
-      <w:bookmarkStart w:id="47" w:name="_Toc452566523"/>
+      <w:bookmarkStart w:id="47" w:name="_Toc453319148"/>
       <w:r>
         <w:t>EXISTS</w:t>
       </w:r>
@@ -20662,6 +20712,239 @@
           <w:rFonts w:ascii="Courier New" w:hAnsi="Courier New" w:cs="Courier New"/>
         </w:rPr>
         <w:br/>
+      </w:r>
+      <w:r>
+        <w:rPr>
+          <w:rFonts w:ascii="Courier New" w:hAnsi="Courier New" w:cs="Courier New"/>
+        </w:rPr>
+        <w:t xml:space="preserve">    </w:t>
+      </w:r>
+      <w:r>
+        <w:rPr>
+          <w:rFonts w:ascii="Courier New" w:hAnsi="Courier New" w:cs="Courier New"/>
+        </w:rPr>
+        <w:t>&lt;STD_REQUEST&gt;,</w:t>
+      </w:r>
+      <w:r>
+        <w:rPr>
+          <w:rFonts w:ascii="Courier New" w:hAnsi="Courier New" w:cs="Courier New"/>
+        </w:rPr>
+        <w:br/>
+        <w:t xml:space="preserve">    </w:t>
+      </w:r>
+      <w:r>
+        <w:rPr>
+          <w:rFonts w:ascii="Courier New" w:hAnsi="Courier New" w:cs="Courier New"/>
+        </w:rPr>
+        <w:t>&lt;OBJECT_IDENTIFICATION&gt;</w:t>
+      </w:r>
+      <w:r>
+        <w:rPr>
+          <w:rFonts w:ascii="Courier New" w:hAnsi="Courier New" w:cs="Courier New"/>
+        </w:rPr>
+        <w:br/>
+        <w:t>}</w:t>
+      </w:r>
+    </w:p>
+    <w:p>
+      <w:pPr>
+        <w:jc w:val="both"/>
+        <w:rPr>
+          <w:b/>
+        </w:rPr>
+      </w:pPr>
+      <w:r>
+        <w:rPr>
+          <w:b/>
+        </w:rPr>
+        <w:t xml:space="preserve">Output </w:t>
+      </w:r>
+      <w:r>
+        <w:rPr>
+          <w:b/>
+        </w:rPr>
+        <w:t>message</w:t>
+      </w:r>
+      <w:r>
+        <w:rPr>
+          <w:b/>
+        </w:rPr>
+        <w:t>:</w:t>
+      </w:r>
+    </w:p>
+    <w:p>
+      <w:pPr>
+        <w:rPr>
+          <w:rFonts w:ascii="Courier New" w:hAnsi="Courier New" w:cs="Courier New"/>
+        </w:rPr>
+      </w:pPr>
+      <w:r>
+        <w:rPr>
+          <w:rFonts w:ascii="Courier New" w:hAnsi="Courier New" w:cs="Courier New"/>
+        </w:rPr>
+        <w:t>&lt;</w:t>
+      </w:r>
+      <w:r>
+        <w:rPr>
+          <w:rFonts w:ascii="Courier New" w:hAnsi="Courier New" w:cs="Courier New"/>
+        </w:rPr>
+        <w:t>EXISTS_RESPONSE</w:t>
+      </w:r>
+      <w:proofErr w:type="gramStart"/>
+      <w:r>
+        <w:rPr>
+          <w:rFonts w:ascii="Courier New" w:hAnsi="Courier New" w:cs="Courier New"/>
+        </w:rPr>
+        <w:t>&gt; :</w:t>
+      </w:r>
+      <w:proofErr w:type="gramEnd"/>
+      <w:r>
+        <w:rPr>
+          <w:rFonts w:ascii="Courier New" w:hAnsi="Courier New" w:cs="Courier New"/>
+        </w:rPr>
+        <w:t>:=</w:t>
+      </w:r>
+      <w:r>
+        <w:rPr>
+          <w:rFonts w:ascii="Courier New" w:hAnsi="Courier New" w:cs="Courier New"/>
+        </w:rPr>
+        <w:br/>
+        <w:t>{</w:t>
+      </w:r>
+      <w:r>
+        <w:rPr>
+          <w:rFonts w:ascii="Courier New" w:hAnsi="Courier New" w:cs="Courier New"/>
+        </w:rPr>
+        <w:br/>
+        <w:t xml:space="preserve">    &lt;STD_REPLY&gt;,</w:t>
+      </w:r>
+      <w:r>
+        <w:rPr>
+          <w:rFonts w:ascii="Courier New" w:hAnsi="Courier New" w:cs="Courier New"/>
+        </w:rPr>
+        <w:br/>
+        <w:t xml:space="preserve">    "Exists": &lt;</w:t>
+      </w:r>
+      <w:proofErr w:type="spellStart"/>
+      <w:r>
+        <w:rPr>
+          <w:rFonts w:ascii="Courier New" w:hAnsi="Courier New" w:cs="Courier New"/>
+        </w:rPr>
+        <w:t>boolean</w:t>
+      </w:r>
+      <w:proofErr w:type="spellEnd"/>
+      <w:r>
+        <w:rPr>
+          <w:rFonts w:ascii="Courier New" w:hAnsi="Courier New" w:cs="Courier New"/>
+        </w:rPr>
+        <w:t>&gt;</w:t>
+      </w:r>
+      <w:r>
+        <w:rPr>
+          <w:rFonts w:ascii="Courier New" w:hAnsi="Courier New" w:cs="Courier New"/>
+        </w:rPr>
+        <w:br/>
+        <w:t>}</w:t>
+      </w:r>
+    </w:p>
+    <w:p>
+      <w:pPr>
+        <w:jc w:val="center"/>
+      </w:pPr>
+    </w:p>
+    <w:p>
+      <w:pPr>
+        <w:pStyle w:val="Heading4"/>
+      </w:pPr>
+      <w:bookmarkStart w:id="48" w:name="_Toc453319149"/>
+      <w:r>
+        <w:t>GETSIZE</w:t>
+      </w:r>
+      <w:bookmarkEnd w:id="48"/>
+    </w:p>
+    <w:p>
+      <w:r>
+        <w:t>Returns object size from</w:t>
+      </w:r>
+      <w:r>
+        <w:t xml:space="preserve"> the underlying storage.</w:t>
+      </w:r>
+    </w:p>
+    <w:p>
+      <w:r>
+        <w:lastRenderedPageBreak/>
+        <w:t>The request can appear at any moment.</w:t>
+      </w:r>
+    </w:p>
+    <w:p>
+      <w:pPr>
+        <w:rPr>
+          <w:rFonts w:ascii="Courier New" w:hAnsi="Courier New" w:cs="Courier New"/>
+        </w:rPr>
+      </w:pPr>
+      <w:r>
+        <w:rPr>
+          <w:rFonts w:ascii="Courier New" w:hAnsi="Courier New" w:cs="Courier New"/>
+        </w:rPr>
+        <w:t>&lt;GETSIZE_REQUEST</w:t>
+      </w:r>
+      <w:proofErr w:type="gramStart"/>
+      <w:r>
+        <w:rPr>
+          <w:rFonts w:ascii="Courier New" w:hAnsi="Courier New" w:cs="Courier New"/>
+        </w:rPr>
+        <w:t>&gt; :</w:t>
+      </w:r>
+      <w:proofErr w:type="gramEnd"/>
+      <w:r>
+        <w:rPr>
+          <w:rFonts w:ascii="Courier New" w:hAnsi="Courier New" w:cs="Courier New"/>
+        </w:rPr>
+        <w:t>:=</w:t>
+      </w:r>
+      <w:r>
+        <w:rPr>
+          <w:rFonts w:ascii="Courier New" w:hAnsi="Courier New" w:cs="Courier New"/>
+        </w:rPr>
+        <w:br/>
+        <w:t>{</w:t>
+      </w:r>
+      <w:r>
+        <w:rPr>
+          <w:rFonts w:ascii="Courier New" w:hAnsi="Courier New" w:cs="Courier New"/>
+        </w:rPr>
+        <w:br/>
+        <w:t xml:space="preserve">    </w:t>
+      </w:r>
+      <w:r>
+        <w:rPr>
+          <w:rFonts w:ascii="Courier New" w:hAnsi="Courier New" w:cs="Courier New"/>
+        </w:rPr>
+        <w:t>"</w:t>
+      </w:r>
+      <w:r>
+        <w:rPr>
+          <w:rFonts w:ascii="Courier New" w:hAnsi="Courier New" w:cs="Courier New"/>
+        </w:rPr>
+        <w:t>Type</w:t>
+      </w:r>
+      <w:r>
+        <w:rPr>
+          <w:rFonts w:ascii="Courier New" w:hAnsi="Courier New" w:cs="Courier New"/>
+        </w:rPr>
+        <w:t xml:space="preserve">": </w:t>
+      </w:r>
+      <w:r>
+        <w:rPr>
+          <w:rFonts w:ascii="Courier New" w:hAnsi="Courier New" w:cs="Courier New"/>
+        </w:rPr>
+        <w:t>"GETSIZE",</w:t>
+      </w:r>
+      <w:r>
+        <w:rPr>
+          <w:rFonts w:ascii="Courier New" w:hAnsi="Courier New" w:cs="Courier New"/>
+        </w:rPr>
+        <w:br/>
         <w:t xml:space="preserve">    "</w:t>
       </w:r>
       <w:proofErr w:type="spellStart"/>
@@ -20669,33 +20952,21 @@
         <w:rPr>
           <w:rFonts w:ascii="Courier New" w:hAnsi="Courier New" w:cs="Courier New"/>
         </w:rPr>
-        <w:t>AllowBackendFallback</w:t>
+        <w:t>ConsultBackendIfNoDBRecord</w:t>
       </w:r>
       <w:proofErr w:type="spellEnd"/>
       <w:r>
         <w:rPr>
           <w:rFonts w:ascii="Courier New" w:hAnsi="Courier New" w:cs="Courier New"/>
         </w:rPr>
-        <w:t>": [Boolean, default: True</w:t>
-      </w:r>
-      <w:r>
-        <w:rPr>
-          <w:rFonts w:ascii="Courier New" w:hAnsi="Courier New" w:cs="Courier New"/>
-        </w:rPr>
-        <w:t>,</w:t>
-      </w:r>
-      <w:r>
-        <w:rPr>
-          <w:rFonts w:ascii="Courier New" w:hAnsi="Courier New" w:cs="Courier New"/>
-        </w:rPr>
-        <w:br/>
-        <w:t xml:space="preserve">                                      since NST 2.2.0</w:t>
-      </w:r>
-      <w:r>
-        <w:rPr>
-          <w:rFonts w:ascii="Courier New" w:hAnsi="Courier New" w:cs="Courier New"/>
-        </w:rPr>
-        <w:t>],</w:t>
+        <w:t>": [Boolean, default: True,</w:t>
+      </w:r>
+      <w:r>
+        <w:rPr>
+          <w:rFonts w:ascii="Courier New" w:hAnsi="Courier New" w:cs="Courier New"/>
+        </w:rPr>
+        <w:br/>
+        <w:t xml:space="preserve">                                            since NST 2.2.0]</w:t>
       </w:r>
       <w:r>
         <w:rPr>
@@ -20778,7 +21049,13 @@
         <w:rPr>
           <w:rFonts w:ascii="Courier New" w:hAnsi="Courier New" w:cs="Courier New"/>
         </w:rPr>
-        <w:t>EXISTS_RESPONSE</w:t>
+        <w:t>GETSIZE</w:t>
+      </w:r>
+      <w:r>
+        <w:rPr>
+          <w:rFonts w:ascii="Courier New" w:hAnsi="Courier New" w:cs="Courier New"/>
+        </w:rPr>
+        <w:t>_RESPONSE</w:t>
       </w:r>
       <w:proofErr w:type="gramStart"/>
       <w:r>
@@ -20813,20 +21090,38 @@
           <w:rFonts w:ascii="Courier New" w:hAnsi="Courier New" w:cs="Courier New"/>
         </w:rPr>
         <w:br/>
-        <w:t xml:space="preserve">    "Exists": &lt;</w:t>
+        <w:t xml:space="preserve">    "</w:t>
+      </w:r>
+      <w:r>
+        <w:rPr>
+          <w:rFonts w:ascii="Courier New" w:hAnsi="Courier New" w:cs="Courier New"/>
+        </w:rPr>
+        <w:t>Size</w:t>
+      </w:r>
+      <w:r>
+        <w:rPr>
+          <w:rFonts w:ascii="Courier New" w:hAnsi="Courier New" w:cs="Courier New"/>
+        </w:rPr>
+        <w:t>": &lt;</w:t>
       </w:r>
       <w:proofErr w:type="spellStart"/>
       <w:r>
         <w:rPr>
           <w:rFonts w:ascii="Courier New" w:hAnsi="Courier New" w:cs="Courier New"/>
         </w:rPr>
-        <w:t>boolean</w:t>
+        <w:t>int</w:t>
       </w:r>
       <w:proofErr w:type="spellEnd"/>
       <w:r>
         <w:rPr>
           <w:rFonts w:ascii="Courier New" w:hAnsi="Courier New" w:cs="Courier New"/>
         </w:rPr>
+        <w:t>: unsigned</w:t>
+      </w:r>
+      <w:r>
+        <w:rPr>
+          <w:rFonts w:ascii="Courier New" w:hAnsi="Courier New" w:cs="Courier New"/>
+        </w:rPr>
         <w:t>&gt;</w:t>
       </w:r>
       <w:r>
@@ -20839,23 +21134,247 @@
     </w:p>
     <w:p>
       <w:pPr>
-        <w:pStyle w:val="Heading5"/>
-      </w:pPr>
-      <w:r>
-        <w:t>Implementation Highlights</w:t>
-      </w:r>
-    </w:p>
-    <w:p>
-      <w:r>
-        <w:t xml:space="preserve">The diagram below highlights the message implementation details including the </w:t>
-      </w:r>
-      <w:proofErr w:type="spellStart"/>
-      <w:r>
-        <w:t>AllowBackendFallback</w:t>
-      </w:r>
-      <w:proofErr w:type="spellEnd"/>
-      <w:r>
-        <w:t xml:space="preserve"> flag role.</w:t>
+        <w:pStyle w:val="Heading4"/>
+      </w:pPr>
+      <w:bookmarkStart w:id="49" w:name="_Toc453319150"/>
+      <w:r>
+        <w:t>LOCKFTPATH</w:t>
+      </w:r>
+      <w:bookmarkEnd w:id="49"/>
+    </w:p>
+    <w:p>
+      <w:r>
+        <w:t>Locks or unlocks file track objects.</w:t>
+      </w:r>
+    </w:p>
+    <w:p>
+      <w:r>
+        <w:t>The request can appear at any moment. Implemented in NST 2.2.0 and up.</w:t>
+      </w:r>
+    </w:p>
+    <w:p>
+      <w:pPr>
+        <w:rPr>
+          <w:rFonts w:ascii="Courier New" w:hAnsi="Courier New" w:cs="Courier New"/>
+        </w:rPr>
+      </w:pPr>
+      <w:r>
+        <w:rPr>
+          <w:rFonts w:ascii="Courier New" w:hAnsi="Courier New" w:cs="Courier New"/>
+        </w:rPr>
+        <w:t>&lt;LOCKFTPATH_REQUEST</w:t>
+      </w:r>
+      <w:proofErr w:type="gramStart"/>
+      <w:r>
+        <w:rPr>
+          <w:rFonts w:ascii="Courier New" w:hAnsi="Courier New" w:cs="Courier New"/>
+        </w:rPr>
+        <w:t>&gt; :</w:t>
+      </w:r>
+      <w:proofErr w:type="gramEnd"/>
+      <w:r>
+        <w:rPr>
+          <w:rFonts w:ascii="Courier New" w:hAnsi="Courier New" w:cs="Courier New"/>
+        </w:rPr>
+        <w:t>:=</w:t>
+      </w:r>
+      <w:r>
+        <w:rPr>
+          <w:rFonts w:ascii="Courier New" w:hAnsi="Courier New" w:cs="Courier New"/>
+        </w:rPr>
+        <w:br/>
+        <w:t>{</w:t>
+      </w:r>
+      <w:r>
+        <w:rPr>
+          <w:rFonts w:ascii="Courier New" w:hAnsi="Courier New" w:cs="Courier New"/>
+        </w:rPr>
+        <w:br/>
+        <w:t xml:space="preserve">    </w:t>
+      </w:r>
+      <w:r>
+        <w:rPr>
+          <w:rFonts w:ascii="Courier New" w:hAnsi="Courier New" w:cs="Courier New"/>
+        </w:rPr>
+        <w:t>"</w:t>
+      </w:r>
+      <w:r>
+        <w:rPr>
+          <w:rFonts w:ascii="Courier New" w:hAnsi="Courier New" w:cs="Courier New"/>
+        </w:rPr>
+        <w:t>Type</w:t>
+      </w:r>
+      <w:r>
+        <w:rPr>
+          <w:rFonts w:ascii="Courier New" w:hAnsi="Courier New" w:cs="Courier New"/>
+        </w:rPr>
+        <w:t xml:space="preserve">": </w:t>
+      </w:r>
+      <w:r>
+        <w:rPr>
+          <w:rFonts w:ascii="Courier New" w:hAnsi="Courier New" w:cs="Courier New"/>
+        </w:rPr>
+        <w:t>"LOCKFTPATH",</w:t>
+      </w:r>
+      <w:r>
+        <w:rPr>
+          <w:rFonts w:ascii="Courier New" w:hAnsi="Courier New" w:cs="Courier New"/>
+        </w:rPr>
+        <w:br/>
+      </w:r>
+      <w:r>
+        <w:rPr>
+          <w:rFonts w:ascii="Courier New" w:hAnsi="Courier New" w:cs="Courier New"/>
+        </w:rPr>
+        <w:t xml:space="preserve">    </w:t>
+      </w:r>
+      <w:r>
+        <w:rPr>
+          <w:rFonts w:ascii="Courier New" w:hAnsi="Courier New" w:cs="Courier New"/>
+        </w:rPr>
+        <w:t>&lt;STD_REQUEST&gt;,</w:t>
+      </w:r>
+      <w:r>
+        <w:rPr>
+          <w:rFonts w:ascii="Courier New" w:hAnsi="Courier New" w:cs="Courier New"/>
+        </w:rPr>
+        <w:br/>
+        <w:t xml:space="preserve">    &lt;OBJECT_IDENTIFICATION&gt;</w:t>
+      </w:r>
+      <w:r>
+        <w:rPr>
+          <w:rFonts w:ascii="Courier New" w:hAnsi="Courier New" w:cs="Courier New"/>
+        </w:rPr>
+        <w:br/>
+        <w:t>}</w:t>
+      </w:r>
+    </w:p>
+    <w:p>
+      <w:pPr>
+        <w:jc w:val="both"/>
+        <w:rPr>
+          <w:b/>
+        </w:rPr>
+      </w:pPr>
+      <w:r>
+        <w:rPr>
+          <w:b/>
+        </w:rPr>
+        <w:t xml:space="preserve">Output </w:t>
+      </w:r>
+      <w:r>
+        <w:rPr>
+          <w:b/>
+        </w:rPr>
+        <w:t>message</w:t>
+      </w:r>
+      <w:r>
+        <w:rPr>
+          <w:b/>
+        </w:rPr>
+        <w:t>:</w:t>
+      </w:r>
+    </w:p>
+    <w:p>
+      <w:pPr>
+        <w:rPr>
+          <w:rFonts w:ascii="Courier New" w:hAnsi="Courier New" w:cs="Courier New"/>
+        </w:rPr>
+      </w:pPr>
+      <w:r>
+        <w:rPr>
+          <w:rFonts w:ascii="Courier New" w:hAnsi="Courier New" w:cs="Courier New"/>
+        </w:rPr>
+        <w:t>&lt;</w:t>
+      </w:r>
+      <w:r>
+        <w:rPr>
+          <w:rFonts w:ascii="Courier New" w:hAnsi="Courier New" w:cs="Courier New"/>
+        </w:rPr>
+        <w:t>LOCKFTPATH_RESPONSE</w:t>
+      </w:r>
+      <w:proofErr w:type="gramStart"/>
+      <w:r>
+        <w:rPr>
+          <w:rFonts w:ascii="Courier New" w:hAnsi="Courier New" w:cs="Courier New"/>
+        </w:rPr>
+        <w:t>&gt; :</w:t>
+      </w:r>
+      <w:proofErr w:type="gramEnd"/>
+      <w:r>
+        <w:rPr>
+          <w:rFonts w:ascii="Courier New" w:hAnsi="Courier New" w:cs="Courier New"/>
+        </w:rPr>
+        <w:t>:=</w:t>
+      </w:r>
+      <w:r>
+        <w:rPr>
+          <w:rFonts w:ascii="Courier New" w:hAnsi="Courier New" w:cs="Courier New"/>
+        </w:rPr>
+        <w:br/>
+        <w:t>{</w:t>
+      </w:r>
+      <w:r>
+        <w:rPr>
+          <w:rFonts w:ascii="Courier New" w:hAnsi="Courier New" w:cs="Courier New"/>
+        </w:rPr>
+        <w:br/>
+        <w:t xml:space="preserve">    &lt;</w:t>
+      </w:r>
+      <w:r>
+        <w:rPr>
+          <w:rFonts w:ascii="Courier New" w:hAnsi="Courier New" w:cs="Courier New"/>
+        </w:rPr>
+        <w:t>STD_REPLY&gt;,</w:t>
+      </w:r>
+      <w:r>
+        <w:rPr>
+          <w:rFonts w:ascii="Courier New" w:hAnsi="Courier New" w:cs="Courier New"/>
+        </w:rPr>
+        <w:br/>
+        <w:t xml:space="preserve">    "Path": &lt;string</w:t>
+      </w:r>
+      <w:r>
+        <w:rPr>
+          <w:rFonts w:ascii="Courier New" w:hAnsi="Courier New" w:cs="Courier New"/>
+        </w:rPr>
+        <w:t>&gt;</w:t>
+      </w:r>
+      <w:r>
+        <w:rPr>
+          <w:rFonts w:ascii="Courier New" w:hAnsi="Courier New" w:cs="Courier New"/>
+        </w:rPr>
+        <w:br/>
+        <w:t>}</w:t>
+      </w:r>
+    </w:p>
+    <w:p>
+      <w:pPr>
+        <w:jc w:val="both"/>
+      </w:pPr>
+    </w:p>
+    <w:p>
+      <w:pPr>
+        <w:pStyle w:val="Heading1"/>
+      </w:pPr>
+      <w:bookmarkStart w:id="50" w:name="_Toc453319151"/>
+      <w:r>
+        <w:t xml:space="preserve">Files </w:t>
+      </w:r>
+      <w:r>
+        <w:t>Architecture</w:t>
+      </w:r>
+      <w:bookmarkEnd w:id="50"/>
+    </w:p>
+    <w:p>
+      <w:r>
+        <w:t>The diagram below shows the files used by NetS</w:t>
+      </w:r>
+      <w:r>
+        <w:t>torage</w:t>
+      </w:r>
+      <w:r>
+        <w:t xml:space="preserve"> server.</w:t>
       </w:r>
     </w:p>
     <w:p>
@@ -20863,601 +21382,11 @@
         <w:jc w:val="center"/>
       </w:pPr>
       <w:r>
-        <w:rPr>
-          <w:noProof/>
-        </w:rPr>
-        <w:lastRenderedPageBreak/>
-        <w:drawing>
-          <wp:inline distT="0" distB="0" distL="0" distR="0" wp14:anchorId="5491FD2E" wp14:editId="7FAA9E8E">
-            <wp:extent cx="4484370" cy="5779135"/>
-            <wp:effectExtent l="152400" t="152400" r="354330" b="354965"/>
-            <wp:docPr id="2" name="Picture 2"/>
-            <wp:cNvGraphicFramePr>
-              <a:graphicFrameLocks xmlns:a="http://schemas.openxmlformats.org/drawingml/2006/main" noChangeAspect="1"/>
-            </wp:cNvGraphicFramePr>
-            <a:graphic xmlns:a="http://schemas.openxmlformats.org/drawingml/2006/main">
-              <a:graphicData uri="http://schemas.openxmlformats.org/drawingml/2006/picture">
-                <pic:pic xmlns:pic="http://schemas.openxmlformats.org/drawingml/2006/picture">
-                  <pic:nvPicPr>
-                    <pic:cNvPr id="0" name="Picture 7"/>
-                    <pic:cNvPicPr>
-                      <a:picLocks noChangeAspect="1" noChangeArrowheads="1"/>
-                    </pic:cNvPicPr>
-                  </pic:nvPicPr>
-                  <pic:blipFill>
-                    <a:blip r:embed="rId18">
-                      <a:extLst>
-                        <a:ext uri="{28A0092B-C50C-407E-A947-70E740481C1C}">
-                          <a14:useLocalDpi xmlns:a14="http://schemas.microsoft.com/office/drawing/2010/main" val="0"/>
-                        </a:ext>
-                      </a:extLst>
-                    </a:blip>
-                    <a:srcRect/>
-                    <a:stretch>
-                      <a:fillRect/>
-                    </a:stretch>
-                  </pic:blipFill>
-                  <pic:spPr bwMode="auto">
-                    <a:xfrm>
-                      <a:off x="0" y="0"/>
-                      <a:ext cx="4484370" cy="5779135"/>
-                    </a:xfrm>
-                    <a:prstGeom prst="rect">
-                      <a:avLst/>
-                    </a:prstGeom>
-                    <a:ln>
-                      <a:noFill/>
-                    </a:ln>
-                    <a:effectLst>
-                      <a:outerShdw blurRad="292100" dist="139700" dir="2700000" algn="tl" rotWithShape="0">
-                        <a:srgbClr val="333333">
-                          <a:alpha val="65000"/>
-                        </a:srgbClr>
-                      </a:outerShdw>
-                    </a:effectLst>
-                  </pic:spPr>
-                </pic:pic>
-              </a:graphicData>
-            </a:graphic>
-          </wp:inline>
-        </w:drawing>
-      </w:r>
-    </w:p>
-    <w:p>
-      <w:pPr>
-        <w:pStyle w:val="Heading4"/>
-      </w:pPr>
-      <w:bookmarkStart w:id="48" w:name="_Toc452566524"/>
-      <w:r>
-        <w:t>GETSIZE</w:t>
-      </w:r>
-      <w:bookmarkEnd w:id="48"/>
-    </w:p>
-    <w:p>
-      <w:r>
-        <w:t>Returns object size from</w:t>
-      </w:r>
-      <w:r>
-        <w:t xml:space="preserve"> the underlying storage.</w:t>
-      </w:r>
-    </w:p>
-    <w:p>
-      <w:r>
-        <w:t>The request can appear at any moment.</w:t>
-      </w:r>
-    </w:p>
-    <w:p>
-      <w:pPr>
-        <w:rPr>
-          <w:rFonts w:ascii="Courier New" w:hAnsi="Courier New" w:cs="Courier New"/>
-        </w:rPr>
-      </w:pPr>
-      <w:r>
-        <w:rPr>
-          <w:rFonts w:ascii="Courier New" w:hAnsi="Courier New" w:cs="Courier New"/>
-        </w:rPr>
-        <w:t>&lt;GETSIZE_REQUEST</w:t>
-      </w:r>
-      <w:proofErr w:type="gramStart"/>
-      <w:r>
-        <w:rPr>
-          <w:rFonts w:ascii="Courier New" w:hAnsi="Courier New" w:cs="Courier New"/>
-        </w:rPr>
-        <w:t>&gt; :</w:t>
-      </w:r>
-      <w:proofErr w:type="gramEnd"/>
-      <w:r>
-        <w:rPr>
-          <w:rFonts w:ascii="Courier New" w:hAnsi="Courier New" w:cs="Courier New"/>
-        </w:rPr>
-        <w:t>:=</w:t>
-      </w:r>
-      <w:r>
-        <w:rPr>
-          <w:rFonts w:ascii="Courier New" w:hAnsi="Courier New" w:cs="Courier New"/>
-        </w:rPr>
-        <w:br/>
-        <w:t>{</w:t>
-      </w:r>
-      <w:r>
-        <w:rPr>
-          <w:rFonts w:ascii="Courier New" w:hAnsi="Courier New" w:cs="Courier New"/>
-        </w:rPr>
-        <w:br/>
-        <w:t xml:space="preserve">    </w:t>
-      </w:r>
-      <w:r>
-        <w:rPr>
-          <w:rFonts w:ascii="Courier New" w:hAnsi="Courier New" w:cs="Courier New"/>
-        </w:rPr>
-        <w:t>"</w:t>
-      </w:r>
-      <w:r>
-        <w:rPr>
-          <w:rFonts w:ascii="Courier New" w:hAnsi="Courier New" w:cs="Courier New"/>
-        </w:rPr>
-        <w:t>Type</w:t>
-      </w:r>
-      <w:r>
-        <w:rPr>
-          <w:rFonts w:ascii="Courier New" w:hAnsi="Courier New" w:cs="Courier New"/>
-        </w:rPr>
-        <w:t xml:space="preserve">": </w:t>
-      </w:r>
-      <w:r>
-        <w:rPr>
-          <w:rFonts w:ascii="Courier New" w:hAnsi="Courier New" w:cs="Courier New"/>
-        </w:rPr>
-        <w:t>"GETSIZE",</w:t>
-      </w:r>
-      <w:r>
-        <w:rPr>
-          <w:rFonts w:ascii="Courier New" w:hAnsi="Courier New" w:cs="Courier New"/>
-        </w:rPr>
-        <w:br/>
-        <w:t xml:space="preserve">    "</w:t>
-      </w:r>
-      <w:proofErr w:type="spellStart"/>
-      <w:r>
-        <w:rPr>
-          <w:rFonts w:ascii="Courier New" w:hAnsi="Courier New" w:cs="Courier New"/>
-        </w:rPr>
-        <w:t>ConsultBackendIfNoDBRecord</w:t>
-      </w:r>
-      <w:proofErr w:type="spellEnd"/>
-      <w:r>
-        <w:rPr>
-          <w:rFonts w:ascii="Courier New" w:hAnsi="Courier New" w:cs="Courier New"/>
-        </w:rPr>
-        <w:t>": [Boolean, default: True,</w:t>
-      </w:r>
-      <w:r>
-        <w:rPr>
-          <w:rFonts w:ascii="Courier New" w:hAnsi="Courier New" w:cs="Courier New"/>
-        </w:rPr>
-        <w:br/>
-        <w:t xml:space="preserve">                                            since NST 2.2.0]</w:t>
-      </w:r>
-      <w:r>
-        <w:rPr>
-          <w:rFonts w:ascii="Courier New" w:hAnsi="Courier New" w:cs="Courier New"/>
-        </w:rPr>
-        <w:br/>
-      </w:r>
-      <w:r>
-        <w:rPr>
-          <w:rFonts w:ascii="Courier New" w:hAnsi="Courier New" w:cs="Courier New"/>
-        </w:rPr>
-        <w:lastRenderedPageBreak/>
-        <w:t xml:space="preserve">    </w:t>
-      </w:r>
-      <w:r>
-        <w:rPr>
-          <w:rFonts w:ascii="Courier New" w:hAnsi="Courier New" w:cs="Courier New"/>
-        </w:rPr>
-        <w:t>&lt;STD_REQUEST&gt;,</w:t>
-      </w:r>
-      <w:r>
-        <w:rPr>
-          <w:rFonts w:ascii="Courier New" w:hAnsi="Courier New" w:cs="Courier New"/>
-        </w:rPr>
-        <w:br/>
-        <w:t xml:space="preserve">    </w:t>
-      </w:r>
-      <w:r>
-        <w:rPr>
-          <w:rFonts w:ascii="Courier New" w:hAnsi="Courier New" w:cs="Courier New"/>
-        </w:rPr>
-        <w:t>&lt;OBJECT_IDENTIFICATION&gt;</w:t>
-      </w:r>
-      <w:r>
-        <w:rPr>
-          <w:rFonts w:ascii="Courier New" w:hAnsi="Courier New" w:cs="Courier New"/>
-        </w:rPr>
-        <w:br/>
-        <w:t>}</w:t>
-      </w:r>
-    </w:p>
-    <w:p>
-      <w:pPr>
-        <w:jc w:val="both"/>
-        <w:rPr>
-          <w:b/>
-        </w:rPr>
-      </w:pPr>
-      <w:r>
-        <w:rPr>
-          <w:b/>
-        </w:rPr>
-        <w:t xml:space="preserve">Output </w:t>
-      </w:r>
-      <w:r>
-        <w:rPr>
-          <w:b/>
-        </w:rPr>
-        <w:t>message</w:t>
-      </w:r>
-      <w:r>
-        <w:rPr>
-          <w:b/>
-        </w:rPr>
-        <w:t>:</w:t>
-      </w:r>
-    </w:p>
-    <w:p>
-      <w:pPr>
-        <w:rPr>
-          <w:rFonts w:ascii="Courier New" w:hAnsi="Courier New" w:cs="Courier New"/>
-        </w:rPr>
-      </w:pPr>
-      <w:r>
-        <w:rPr>
-          <w:rFonts w:ascii="Courier New" w:hAnsi="Courier New" w:cs="Courier New"/>
-        </w:rPr>
-        <w:t>&lt;</w:t>
-      </w:r>
-      <w:r>
-        <w:rPr>
-          <w:rFonts w:ascii="Courier New" w:hAnsi="Courier New" w:cs="Courier New"/>
-        </w:rPr>
-        <w:t>GETSIZE</w:t>
-      </w:r>
-      <w:r>
-        <w:rPr>
-          <w:rFonts w:ascii="Courier New" w:hAnsi="Courier New" w:cs="Courier New"/>
-        </w:rPr>
-        <w:t>_RESPONSE</w:t>
-      </w:r>
-      <w:proofErr w:type="gramStart"/>
-      <w:r>
-        <w:rPr>
-          <w:rFonts w:ascii="Courier New" w:hAnsi="Courier New" w:cs="Courier New"/>
-        </w:rPr>
-        <w:t>&gt; :</w:t>
-      </w:r>
-      <w:proofErr w:type="gramEnd"/>
-      <w:r>
-        <w:rPr>
-          <w:rFonts w:ascii="Courier New" w:hAnsi="Courier New" w:cs="Courier New"/>
-        </w:rPr>
-        <w:t>:=</w:t>
-      </w:r>
-      <w:r>
-        <w:rPr>
-          <w:rFonts w:ascii="Courier New" w:hAnsi="Courier New" w:cs="Courier New"/>
-        </w:rPr>
-        <w:br/>
-        <w:t>{</w:t>
-      </w:r>
-      <w:r>
-        <w:rPr>
-          <w:rFonts w:ascii="Courier New" w:hAnsi="Courier New" w:cs="Courier New"/>
-        </w:rPr>
-        <w:br/>
-        <w:t xml:space="preserve">    &lt;STD_REPLY&gt;,</w:t>
-      </w:r>
-      <w:r>
-        <w:rPr>
-          <w:rFonts w:ascii="Courier New" w:hAnsi="Courier New" w:cs="Courier New"/>
-        </w:rPr>
-        <w:br/>
-        <w:t xml:space="preserve">    "</w:t>
-      </w:r>
-      <w:r>
-        <w:rPr>
-          <w:rFonts w:ascii="Courier New" w:hAnsi="Courier New" w:cs="Courier New"/>
-        </w:rPr>
-        <w:t>Size</w:t>
-      </w:r>
-      <w:r>
-        <w:rPr>
-          <w:rFonts w:ascii="Courier New" w:hAnsi="Courier New" w:cs="Courier New"/>
-        </w:rPr>
-        <w:t>": &lt;</w:t>
-      </w:r>
-      <w:proofErr w:type="spellStart"/>
-      <w:r>
-        <w:rPr>
-          <w:rFonts w:ascii="Courier New" w:hAnsi="Courier New" w:cs="Courier New"/>
-        </w:rPr>
-        <w:t>int</w:t>
-      </w:r>
-      <w:proofErr w:type="spellEnd"/>
-      <w:r>
-        <w:rPr>
-          <w:rFonts w:ascii="Courier New" w:hAnsi="Courier New" w:cs="Courier New"/>
-        </w:rPr>
-        <w:t>: unsigned</w:t>
-      </w:r>
-      <w:r>
-        <w:rPr>
-          <w:rFonts w:ascii="Courier New" w:hAnsi="Courier New" w:cs="Courier New"/>
-        </w:rPr>
-        <w:t>&gt;</w:t>
-      </w:r>
-      <w:r>
-        <w:rPr>
-          <w:rFonts w:ascii="Courier New" w:hAnsi="Courier New" w:cs="Courier New"/>
-        </w:rPr>
-        <w:br/>
-        <w:t>}</w:t>
-      </w:r>
-    </w:p>
-    <w:p>
-      <w:pPr>
-        <w:pStyle w:val="Heading4"/>
-      </w:pPr>
-      <w:bookmarkStart w:id="49" w:name="_Toc452566525"/>
-      <w:r>
-        <w:t>LOCKFTPATH</w:t>
-      </w:r>
-      <w:bookmarkEnd w:id="49"/>
-    </w:p>
-    <w:p>
-      <w:r>
-        <w:t>Locks or unlocks file track objects.</w:t>
-      </w:r>
-    </w:p>
-    <w:p>
-      <w:r>
-        <w:t>The request can appear at any moment. Implemented in NST 2.2.0 and up.</w:t>
-      </w:r>
-    </w:p>
-    <w:p>
-      <w:pPr>
-        <w:rPr>
-          <w:rFonts w:ascii="Courier New" w:hAnsi="Courier New" w:cs="Courier New"/>
-        </w:rPr>
-      </w:pPr>
-      <w:r>
-        <w:rPr>
-          <w:rFonts w:ascii="Courier New" w:hAnsi="Courier New" w:cs="Courier New"/>
-        </w:rPr>
-        <w:t>&lt;LOCKFTPATH_REQUEST</w:t>
-      </w:r>
-      <w:proofErr w:type="gramStart"/>
-      <w:r>
-        <w:rPr>
-          <w:rFonts w:ascii="Courier New" w:hAnsi="Courier New" w:cs="Courier New"/>
-        </w:rPr>
-        <w:t>&gt; :</w:t>
-      </w:r>
-      <w:proofErr w:type="gramEnd"/>
-      <w:r>
-        <w:rPr>
-          <w:rFonts w:ascii="Courier New" w:hAnsi="Courier New" w:cs="Courier New"/>
-        </w:rPr>
-        <w:t>:=</w:t>
-      </w:r>
-      <w:r>
-        <w:rPr>
-          <w:rFonts w:ascii="Courier New" w:hAnsi="Courier New" w:cs="Courier New"/>
-        </w:rPr>
-        <w:br/>
-        <w:t>{</w:t>
-      </w:r>
-      <w:r>
-        <w:rPr>
-          <w:rFonts w:ascii="Courier New" w:hAnsi="Courier New" w:cs="Courier New"/>
-        </w:rPr>
-        <w:br/>
-        <w:t xml:space="preserve">    </w:t>
-      </w:r>
-      <w:r>
-        <w:rPr>
-          <w:rFonts w:ascii="Courier New" w:hAnsi="Courier New" w:cs="Courier New"/>
-        </w:rPr>
-        <w:t>"</w:t>
-      </w:r>
-      <w:r>
-        <w:rPr>
-          <w:rFonts w:ascii="Courier New" w:hAnsi="Courier New" w:cs="Courier New"/>
-        </w:rPr>
-        <w:t>Type</w:t>
-      </w:r>
-      <w:r>
-        <w:rPr>
-          <w:rFonts w:ascii="Courier New" w:hAnsi="Courier New" w:cs="Courier New"/>
-        </w:rPr>
-        <w:t xml:space="preserve">": </w:t>
-      </w:r>
-      <w:r>
-        <w:rPr>
-          <w:rFonts w:ascii="Courier New" w:hAnsi="Courier New" w:cs="Courier New"/>
-        </w:rPr>
-        <w:t>"LOCKFTPATH",</w:t>
-      </w:r>
-      <w:r>
-        <w:rPr>
-          <w:rFonts w:ascii="Courier New" w:hAnsi="Courier New" w:cs="Courier New"/>
-        </w:rPr>
-        <w:br/>
-      </w:r>
-      <w:r>
-        <w:rPr>
-          <w:rFonts w:ascii="Courier New" w:hAnsi="Courier New" w:cs="Courier New"/>
-        </w:rPr>
-        <w:t xml:space="preserve">    </w:t>
-      </w:r>
-      <w:r>
-        <w:rPr>
-          <w:rFonts w:ascii="Courier New" w:hAnsi="Courier New" w:cs="Courier New"/>
-        </w:rPr>
-        <w:t>&lt;STD_REQUEST&gt;,</w:t>
-      </w:r>
-      <w:r>
-        <w:rPr>
-          <w:rFonts w:ascii="Courier New" w:hAnsi="Courier New" w:cs="Courier New"/>
-        </w:rPr>
-        <w:br/>
-        <w:t xml:space="preserve">    &lt;OBJECT_IDENTIFICATION&gt;</w:t>
-      </w:r>
-      <w:r>
-        <w:rPr>
-          <w:rFonts w:ascii="Courier New" w:hAnsi="Courier New" w:cs="Courier New"/>
-        </w:rPr>
-        <w:br/>
-        <w:t>}</w:t>
-      </w:r>
-    </w:p>
-    <w:p>
-      <w:pPr>
-        <w:jc w:val="both"/>
-        <w:rPr>
-          <w:b/>
-        </w:rPr>
-      </w:pPr>
-      <w:r>
-        <w:rPr>
-          <w:b/>
-        </w:rPr>
-        <w:t xml:space="preserve">Output </w:t>
-      </w:r>
-      <w:r>
-        <w:rPr>
-          <w:b/>
-        </w:rPr>
-        <w:t>message</w:t>
-      </w:r>
-      <w:r>
-        <w:rPr>
-          <w:b/>
-        </w:rPr>
-        <w:t>:</w:t>
-      </w:r>
-    </w:p>
-    <w:p>
-      <w:pPr>
-        <w:rPr>
-          <w:rFonts w:ascii="Courier New" w:hAnsi="Courier New" w:cs="Courier New"/>
-        </w:rPr>
-      </w:pPr>
-      <w:r>
-        <w:rPr>
-          <w:rFonts w:ascii="Courier New" w:hAnsi="Courier New" w:cs="Courier New"/>
-        </w:rPr>
-        <w:t>&lt;</w:t>
-      </w:r>
-      <w:r>
-        <w:rPr>
-          <w:rFonts w:ascii="Courier New" w:hAnsi="Courier New" w:cs="Courier New"/>
-        </w:rPr>
-        <w:t>LOCKFTPATH_RESPONSE</w:t>
-      </w:r>
-      <w:proofErr w:type="gramStart"/>
-      <w:r>
-        <w:rPr>
-          <w:rFonts w:ascii="Courier New" w:hAnsi="Courier New" w:cs="Courier New"/>
-        </w:rPr>
-        <w:t>&gt; :</w:t>
-      </w:r>
-      <w:proofErr w:type="gramEnd"/>
-      <w:r>
-        <w:rPr>
-          <w:rFonts w:ascii="Courier New" w:hAnsi="Courier New" w:cs="Courier New"/>
-        </w:rPr>
-        <w:t>:=</w:t>
-      </w:r>
-      <w:r>
-        <w:rPr>
-          <w:rFonts w:ascii="Courier New" w:hAnsi="Courier New" w:cs="Courier New"/>
-        </w:rPr>
-        <w:br/>
-        <w:t>{</w:t>
-      </w:r>
-      <w:r>
-        <w:rPr>
-          <w:rFonts w:ascii="Courier New" w:hAnsi="Courier New" w:cs="Courier New"/>
-        </w:rPr>
-        <w:br/>
-        <w:t xml:space="preserve">    &lt;</w:t>
-      </w:r>
-      <w:r>
-        <w:rPr>
-          <w:rFonts w:ascii="Courier New" w:hAnsi="Courier New" w:cs="Courier New"/>
-        </w:rPr>
-        <w:t>STD_REPLY&gt;,</w:t>
-      </w:r>
-      <w:r>
-        <w:rPr>
-          <w:rFonts w:ascii="Courier New" w:hAnsi="Courier New" w:cs="Courier New"/>
-        </w:rPr>
-        <w:br/>
-        <w:t xml:space="preserve">    "Path": &lt;string</w:t>
-      </w:r>
-      <w:r>
-        <w:rPr>
-          <w:rFonts w:ascii="Courier New" w:hAnsi="Courier New" w:cs="Courier New"/>
-        </w:rPr>
-        <w:t>&gt;</w:t>
-      </w:r>
-      <w:r>
-        <w:rPr>
-          <w:rFonts w:ascii="Courier New" w:hAnsi="Courier New" w:cs="Courier New"/>
-        </w:rPr>
-        <w:br/>
-        <w:t>}</w:t>
-      </w:r>
-    </w:p>
-    <w:p>
-      <w:pPr>
-        <w:jc w:val="both"/>
-      </w:pPr>
-    </w:p>
-    <w:p>
-      <w:pPr>
-        <w:pStyle w:val="Heading1"/>
-      </w:pPr>
-      <w:bookmarkStart w:id="50" w:name="_Toc452566526"/>
-      <w:r>
-        <w:t xml:space="preserve">Files </w:t>
-      </w:r>
-      <w:r>
-        <w:t>Architecture</w:t>
-      </w:r>
-      <w:bookmarkEnd w:id="50"/>
-    </w:p>
-    <w:p>
-      <w:r>
-        <w:t>The diagram below shows the files used by NetS</w:t>
-      </w:r>
-      <w:r>
-        <w:t>torage</w:t>
-      </w:r>
-      <w:r>
-        <w:t xml:space="preserve"> server.</w:t>
-      </w:r>
-    </w:p>
-    <w:p>
-      <w:pPr>
-        <w:jc w:val="center"/>
-      </w:pPr>
-      <w:r>
         <w:object w:dxaOrig="7121" w:dyaOrig="2683" w14:anchorId="1567DD2D">
-          <v:shape id="_x0000_i1027" type="#_x0000_t75" style="width:357.75pt;height:134.25pt" o:ole="">
-            <v:imagedata r:id="rId19" o:title=""/>
+          <v:shape id="_x0000_i1027" type="#_x0000_t75" style="width:357.85pt;height:134.35pt" o:ole="">
+            <v:imagedata r:id="rId18" o:title=""/>
           </v:shape>
-          <o:OLEObject Type="Embed" ProgID="Visio.Drawing.11" ShapeID="_x0000_i1027" DrawAspect="Content" ObjectID="_1526719476" r:id="rId20"/>
+          <o:OLEObject Type="Embed" ProgID="Visio.Drawing.11" ShapeID="_x0000_i1027" DrawAspect="Content" ObjectID="_1527060937" r:id="rId19"/>
         </w:object>
       </w:r>
     </w:p>
@@ -21521,7 +21450,7 @@
         <w:pStyle w:val="Heading1"/>
         <w:jc w:val="both"/>
       </w:pPr>
-      <w:bookmarkStart w:id="51" w:name="_Toc452566527"/>
+      <w:bookmarkStart w:id="51" w:name="_Toc453319152"/>
       <w:r>
         <w:t>Monitoring and Maintenance</w:t>
       </w:r>
@@ -21549,7 +21478,7 @@
         <w:pStyle w:val="Heading2"/>
         <w:jc w:val="both"/>
       </w:pPr>
-      <w:bookmarkStart w:id="52" w:name="_Toc452566528"/>
+      <w:bookmarkStart w:id="52" w:name="_Toc453319153"/>
       <w:r>
         <w:t>Commands</w:t>
       </w:r>
@@ -21762,7 +21691,7 @@
         <w:pStyle w:val="Heading2"/>
         <w:jc w:val="both"/>
       </w:pPr>
-      <w:bookmarkStart w:id="53" w:name="_Toc452566529"/>
+      <w:bookmarkStart w:id="53" w:name="_Toc453319154"/>
       <w:proofErr w:type="spellStart"/>
       <w:r>
         <w:t>AppLog</w:t>
@@ -21799,7 +21728,7 @@
       <w:r>
         <w:t xml:space="preserve">The web interface can be accessed here: </w:t>
       </w:r>
-      <w:hyperlink r:id="rId21" w:history="1">
+      <w:hyperlink r:id="rId20" w:history="1">
         <w:r>
           <w:rPr>
             <w:rStyle w:val="Hyperlink"/>
@@ -21864,7 +21793,7 @@
                     <pic:cNvPicPr/>
                   </pic:nvPicPr>
                   <pic:blipFill>
-                    <a:blip r:embed="rId22"/>
+                    <a:blip r:embed="rId21"/>
                     <a:stretch>
                       <a:fillRect/>
                     </a:stretch>
@@ -21917,7 +21846,7 @@
       <w:pPr>
         <w:pStyle w:val="Heading2"/>
       </w:pPr>
-      <w:bookmarkStart w:id="54" w:name="_Toc452566530"/>
+      <w:bookmarkStart w:id="54" w:name="_Toc453319155"/>
       <w:proofErr w:type="spellStart"/>
       <w:proofErr w:type="gramStart"/>
       <w:r>
@@ -21997,7 +21926,7 @@
       <w:pPr>
         <w:pStyle w:val="Heading2"/>
       </w:pPr>
-      <w:bookmarkStart w:id="55" w:name="_Toc452566531"/>
+      <w:bookmarkStart w:id="55" w:name="_Toc453319156"/>
       <w:r>
         <w:t>Python Module</w:t>
       </w:r>
@@ -22015,7 +21944,7 @@
       <w:pPr>
         <w:pStyle w:val="Heading1"/>
       </w:pPr>
-      <w:bookmarkStart w:id="56" w:name="_Toc452566532"/>
+      <w:bookmarkStart w:id="56" w:name="_Toc453319157"/>
       <w:r>
         <w:t>Command Line Arguments</w:t>
       </w:r>
@@ -22251,7 +22180,7 @@
       <w:pPr>
         <w:pStyle w:val="Heading1"/>
       </w:pPr>
-      <w:bookmarkStart w:id="57" w:name="_Toc452566533"/>
+      <w:bookmarkStart w:id="57" w:name="_Toc453319158"/>
       <w:r>
         <w:lastRenderedPageBreak/>
         <w:t>Configuration Parameters</w:t>
@@ -22326,7 +22255,7 @@
       <w:pPr>
         <w:pStyle w:val="Heading2"/>
       </w:pPr>
-      <w:bookmarkStart w:id="58" w:name="_Toc452566534"/>
+      <w:bookmarkStart w:id="58" w:name="_Toc453319159"/>
       <w:r>
         <w:t>[</w:t>
       </w:r>
@@ -22931,7 +22860,7 @@
       <w:pPr>
         <w:pStyle w:val="Heading2"/>
       </w:pPr>
-      <w:bookmarkStart w:id="59" w:name="_Toc452566535"/>
+      <w:bookmarkStart w:id="59" w:name="_Toc453319160"/>
       <w:r>
         <w:t>[</w:t>
       </w:r>
@@ -23024,7 +22953,7 @@
       <w:pPr>
         <w:pStyle w:val="Heading2"/>
       </w:pPr>
-      <w:bookmarkStart w:id="60" w:name="_Toc452566536"/>
+      <w:bookmarkStart w:id="60" w:name="_Toc453319161"/>
       <w:r>
         <w:t>[</w:t>
       </w:r>
@@ -23482,7 +23411,7 @@
       <w:pPr>
         <w:pStyle w:val="Heading2"/>
       </w:pPr>
-      <w:bookmarkStart w:id="61" w:name="_Toc452566537"/>
+      <w:bookmarkStart w:id="61" w:name="_Toc453319162"/>
       <w:r>
         <w:t>[</w:t>
       </w:r>
@@ -26660,7 +26589,7 @@
 <file path=customXml/item1.xml><?xml version="1.0" encoding="utf-8"?>
 <CoverPageProperties xmlns="http://schemas.microsoft.com/office/2006/coverPageProps">
   <PublishDate>2013-04-29T00:00:00</PublishDate>
-  <Abstract>Document version: 1.47</Abstract>
+  <Abstract>Document version: 1.48</Abstract>
   <CompanyAddress/>
   <CompanyPhone/>
   <CompanyFax/>
@@ -26669,18 +26598,6 @@
 </file>
 
 <file path=customXml/item2.xml><?xml version="1.0" encoding="utf-8"?>
-<p:properties xmlns:p="http://schemas.microsoft.com/office/2006/metadata/properties" xmlns:xsi="http://www.w3.org/2001/XMLSchema-instance">
-  <documentManagement>
-    <_dlc_DocId xmlns="bebfb516-47c3-42bf-8695-c627e02fd07c">RP5EP2USD5DN-418-13</_dlc_DocId>
-    <_dlc_DocIdUrl xmlns="bebfb516-47c3-42bf-8695-c627e02fd07c">
-      <Url>https://sp.ncbi.nlm.nih.gov/IEB/ISS/_layouts/15/DocIdRedir.aspx?ID=RP5EP2USD5DN-418-13</Url>
-      <Description>RP5EP2USD5DN-418-13</Description>
-    </_dlc_DocIdUrl>
-  </documentManagement>
-</p:properties>
-</file>
-
-<file path=customXml/item3.xml><?xml version="1.0" encoding="utf-8"?>
 <ct:contentTypeSchema xmlns:ct="http://schemas.microsoft.com/office/2006/metadata/contentType" xmlns:ma="http://schemas.microsoft.com/office/2006/metadata/properties/metaAttributes" ct:_="" ma:_="" ma:contentTypeName="Document" ma:contentTypeID="0x010100804F0F871C92454BA582842CD3B861CB" ma:contentTypeVersion="1" ma:contentTypeDescription="Create a new document." ma:contentTypeScope="" ma:versionID="17108c8fb818525b19f04f03124d2db9">
   <xsd:schema xmlns:xsd="http://www.w3.org/2001/XMLSchema" xmlns:xs="http://www.w3.org/2001/XMLSchema" xmlns:p="http://schemas.microsoft.com/office/2006/metadata/properties" xmlns:ns2="bebfb516-47c3-42bf-8695-c627e02fd07c" targetNamespace="http://schemas.microsoft.com/office/2006/metadata/properties" ma:root="true" ma:fieldsID="1c56c5b5f1ead94acc500394bce569b3" ns2:_="">
     <xsd:import namespace="bebfb516-47c3-42bf-8695-c627e02fd07c"/>
@@ -26825,7 +26742,28 @@
 </ct:contentTypeSchema>
 </file>
 
+<file path=customXml/item3.xml><?xml version="1.0" encoding="utf-8"?>
+<p:properties xmlns:p="http://schemas.microsoft.com/office/2006/metadata/properties" xmlns:xsi="http://www.w3.org/2001/XMLSchema-instance">
+  <documentManagement>
+    <_dlc_DocId xmlns="bebfb516-47c3-42bf-8695-c627e02fd07c">RP5EP2USD5DN-418-13</_dlc_DocId>
+    <_dlc_DocIdUrl xmlns="bebfb516-47c3-42bf-8695-c627e02fd07c">
+      <Url>https://sp.ncbi.nlm.nih.gov/IEB/ISS/_layouts/15/DocIdRedir.aspx?ID=RP5EP2USD5DN-418-13</Url>
+      <Description>RP5EP2USD5DN-418-13</Description>
+    </_dlc_DocIdUrl>
+  </documentManagement>
+</p:properties>
+</file>
+
 <file path=customXml/item4.xml><?xml version="1.0" encoding="utf-8"?>
+<?mso-contentType ?>
+<FormTemplates xmlns="http://schemas.microsoft.com/sharepoint/v3/contenttype/forms">
+  <Display>DocumentLibraryForm</Display>
+  <Edit>DocumentLibraryForm</Edit>
+  <New>DocumentLibraryForm</New>
+</FormTemplates>
+</file>
+
+<file path=customXml/item5.xml><?xml version="1.0" encoding="utf-8"?>
 <?mso-contentType ?>
 <spe:Receivers xmlns:spe="http://schemas.microsoft.com/sharepoint/events">
   <Receiver>
@@ -26875,15 +26813,6 @@
 </spe:Receivers>
 </file>
 
-<file path=customXml/item5.xml><?xml version="1.0" encoding="utf-8"?>
-<?mso-contentType ?>
-<FormTemplates xmlns="http://schemas.microsoft.com/sharepoint/v3/contenttype/forms">
-  <Display>DocumentLibraryForm</Display>
-  <Edit>DocumentLibraryForm</Edit>
-  <New>DocumentLibraryForm</New>
-</FormTemplates>
-</file>
-
 <file path=customXml/item6.xml><?xml version="1.0" encoding="utf-8"?>
 <b:Sources xmlns:b="http://schemas.openxmlformats.org/officeDocument/2006/bibliography" xmlns="http://schemas.openxmlformats.org/officeDocument/2006/bibliography" SelectedStyle="\APA.XSL" StyleName="APA"/>
 </file>
@@ -26897,22 +26826,6 @@
 </file>
 
 <file path=customXml/itemProps2.xml><?xml version="1.0" encoding="utf-8"?>
-<ds:datastoreItem xmlns:ds="http://schemas.openxmlformats.org/officeDocument/2006/customXml" ds:itemID="{AED05E43-12FF-4C22-A572-6E3D13391423}">
-  <ds:schemaRefs>
-    <ds:schemaRef ds:uri="bebfb516-47c3-42bf-8695-c627e02fd07c"/>
-    <ds:schemaRef ds:uri="http://schemas.microsoft.com/office/2006/documentManagement/types"/>
-    <ds:schemaRef ds:uri="http://purl.org/dc/dcmitype/"/>
-    <ds:schemaRef ds:uri="http://schemas.openxmlformats.org/package/2006/metadata/core-properties"/>
-    <ds:schemaRef ds:uri="http://www.w3.org/XML/1998/namespace"/>
-    <ds:schemaRef ds:uri="http://schemas.microsoft.com/office/2006/metadata/properties"/>
-    <ds:schemaRef ds:uri="http://purl.org/dc/elements/1.1/"/>
-    <ds:schemaRef ds:uri="http://schemas.microsoft.com/office/infopath/2007/PartnerControls"/>
-    <ds:schemaRef ds:uri="http://purl.org/dc/terms/"/>
-  </ds:schemaRefs>
-</ds:datastoreItem>
-</file>
-
-<file path=customXml/itemProps3.xml><?xml version="1.0" encoding="utf-8"?>
 <ds:datastoreItem xmlns:ds="http://schemas.openxmlformats.org/officeDocument/2006/customXml" ds:itemID="{AA0E1C7F-2557-4EEC-A922-A4F9B8592289}">
   <ds:schemaRefs>
     <ds:schemaRef ds:uri="http://schemas.microsoft.com/office/2006/metadata/contentType"/>
@@ -26930,7 +26843,31 @@
 </ds:datastoreItem>
 </file>
 
+<file path=customXml/itemProps3.xml><?xml version="1.0" encoding="utf-8"?>
+<ds:datastoreItem xmlns:ds="http://schemas.openxmlformats.org/officeDocument/2006/customXml" ds:itemID="{AED05E43-12FF-4C22-A572-6E3D13391423}">
+  <ds:schemaRefs>
+    <ds:schemaRef ds:uri="bebfb516-47c3-42bf-8695-c627e02fd07c"/>
+    <ds:schemaRef ds:uri="http://schemas.microsoft.com/office/2006/documentManagement/types"/>
+    <ds:schemaRef ds:uri="http://purl.org/dc/dcmitype/"/>
+    <ds:schemaRef ds:uri="http://schemas.openxmlformats.org/package/2006/metadata/core-properties"/>
+    <ds:schemaRef ds:uri="http://www.w3.org/XML/1998/namespace"/>
+    <ds:schemaRef ds:uri="http://schemas.microsoft.com/office/2006/metadata/properties"/>
+    <ds:schemaRef ds:uri="http://purl.org/dc/elements/1.1/"/>
+    <ds:schemaRef ds:uri="http://schemas.microsoft.com/office/infopath/2007/PartnerControls"/>
+    <ds:schemaRef ds:uri="http://purl.org/dc/terms/"/>
+  </ds:schemaRefs>
+</ds:datastoreItem>
+</file>
+
 <file path=customXml/itemProps4.xml><?xml version="1.0" encoding="utf-8"?>
+<ds:datastoreItem xmlns:ds="http://schemas.openxmlformats.org/officeDocument/2006/customXml" ds:itemID="{910EA325-BFD3-40A7-B49F-A40A5596D5CE}">
+  <ds:schemaRefs>
+    <ds:schemaRef ds:uri="http://schemas.microsoft.com/sharepoint/v3/contenttype/forms"/>
+  </ds:schemaRefs>
+</ds:datastoreItem>
+</file>
+
+<file path=customXml/itemProps5.xml><?xml version="1.0" encoding="utf-8"?>
 <ds:datastoreItem xmlns:ds="http://schemas.openxmlformats.org/officeDocument/2006/customXml" ds:itemID="{4BDF85BA-E69F-4D6A-AE92-E7CF998321DD}">
   <ds:schemaRefs>
     <ds:schemaRef ds:uri="http://schemas.microsoft.com/sharepoint/events"/>
@@ -26938,16 +26875,8 @@
 </ds:datastoreItem>
 </file>
 
-<file path=customXml/itemProps5.xml><?xml version="1.0" encoding="utf-8"?>
-<ds:datastoreItem xmlns:ds="http://schemas.openxmlformats.org/officeDocument/2006/customXml" ds:itemID="{910EA325-BFD3-40A7-B49F-A40A5596D5CE}">
-  <ds:schemaRefs>
-    <ds:schemaRef ds:uri="http://schemas.microsoft.com/sharepoint/v3/contenttype/forms"/>
-  </ds:schemaRefs>
-</ds:datastoreItem>
-</file>
-
 <file path=customXml/itemProps6.xml><?xml version="1.0" encoding="utf-8"?>
-<ds:datastoreItem xmlns:ds="http://schemas.openxmlformats.org/officeDocument/2006/customXml" ds:itemID="{4DA4872B-3F5B-40FB-A75A-E795D67CC5AF}">
+<ds:datastoreItem xmlns:ds="http://schemas.openxmlformats.org/officeDocument/2006/customXml" ds:itemID="{DE04F6D2-0EE2-4C7E-9AF0-D37285F2EEEC}">
   <ds:schemaRefs>
     <ds:schemaRef ds:uri="http://schemas.openxmlformats.org/officeDocument/2006/bibliography"/>
   </ds:schemaRefs>

</xml_diff>

<commit_message>
Adding RELOCATE ProgressInfo message description for NST 2.4.0 planned. JIRA: CXX-5358, CXX-8303
</commit_message>
<xml_diff>
--- a/misc/NetStorage Server Overview.docx
+++ b/misc/NetStorage Server Overview.docx
@@ -100,7 +100,6 @@
                 <w:dataBinding w:prefixMappings="xmlns:ns0='http://schemas.openxmlformats.org/package/2006/metadata/core-properties' xmlns:ns1='http://purl.org/dc/elements/1.1/'" w:xpath="/ns0:coreProperties[1]/ns1:title[1]" w:storeItemID="{6C3C8BC8-F283-45AE-878A-BAB7291924A1}"/>
                 <w:text/>
               </w:sdtPr>
-              <w:sdtEndPr/>
               <w:sdtContent>
                 <w:tc>
                   <w:tcPr>
@@ -158,7 +157,6 @@
                 <w:dataBinding w:prefixMappings="xmlns:ns0='http://schemas.openxmlformats.org/package/2006/metadata/core-properties' xmlns:ns1='http://purl.org/dc/elements/1.1/'" w:xpath="/ns0:coreProperties[1]/ns1:subject[1]" w:storeItemID="{6C3C8BC8-F283-45AE-878A-BAB7291924A1}"/>
                 <w:text/>
               </w:sdtPr>
-              <w:sdtEndPr/>
               <w:sdtContent>
                 <w:tc>
                   <w:tcPr>
@@ -225,7 +223,6 @@
                 <w:dataBinding w:prefixMappings="xmlns:ns0='http://schemas.openxmlformats.org/package/2006/metadata/core-properties' xmlns:ns1='http://purl.org/dc/elements/1.1/'" w:xpath="/ns0:coreProperties[1]/ns1:creator[1]" w:storeItemID="{6C3C8BC8-F283-45AE-878A-BAB7291924A1}"/>
                 <w:text/>
               </w:sdtPr>
-              <w:sdtEndPr/>
               <w:sdtContent>
                 <w:tc>
                   <w:tcPr>
@@ -274,7 +271,6 @@
                   <w:calendar w:val="gregorian"/>
                 </w:date>
               </w:sdtPr>
-              <w:sdtEndPr/>
               <w:sdtContent>
                 <w:tc>
                   <w:tcPr>
@@ -322,7 +318,6 @@
                 <w:dataBinding w:prefixMappings="xmlns:ns0='http://schemas.microsoft.com/office/2006/coverPageProps'" w:xpath="/ns0:CoverPageProperties[1]/ns0:Abstract[1]" w:storeItemID="{55AF091B-3C7A-41E3-B477-F2FDAA23CFDA}"/>
                 <w:text/>
               </w:sdtPr>
-              <w:sdtEndPr/>
               <w:sdtContent>
                 <w:tc>
                   <w:tcPr>
@@ -336,7 +331,7 @@
                       <w:t>Document version: 1.</w:t>
                     </w:r>
                     <w:r>
-                      <w:t>50</w:t>
+                      <w:t>51</w:t>
                     </w:r>
                   </w:p>
                 </w:tc>
@@ -2833,8 +2828,48 @@
             <w:r>
               <w:t xml:space="preserve"> parameters description; Updated SETEXPTIME message description.</w:t>
             </w:r>
-            <w:bookmarkStart w:id="0" w:name="_GoBack"/>
-            <w:bookmarkEnd w:id="0"/>
+          </w:p>
+        </w:tc>
+      </w:tr>
+      <w:tr>
+        <w:tc>
+          <w:tcPr>
+            <w:tcW w:w="1008" w:type="dxa"/>
+          </w:tcPr>
+          <w:p>
+            <w:r>
+              <w:t>1.51</w:t>
+            </w:r>
+          </w:p>
+        </w:tc>
+        <w:tc>
+          <w:tcPr>
+            <w:tcW w:w="1710" w:type="dxa"/>
+          </w:tcPr>
+          <w:p>
+            <w:r>
+              <w:t>July 6, 2016</w:t>
+            </w:r>
+          </w:p>
+        </w:tc>
+        <w:tc>
+          <w:tcPr>
+            <w:tcW w:w="2250" w:type="dxa"/>
+          </w:tcPr>
+          <w:p>
+            <w:r>
+              <w:t>Sergey Satskiy</w:t>
+            </w:r>
+          </w:p>
+        </w:tc>
+        <w:tc>
+          <w:tcPr>
+            <w:tcW w:w="4608" w:type="dxa"/>
+          </w:tcPr>
+          <w:p>
+            <w:r>
+              <w:t>RELOCATE progress info messages for planned NST-2.4.0</w:t>
+            </w:r>
           </w:p>
         </w:tc>
       </w:tr>
@@ -6187,7 +6222,7 @@
                 <w:noProof/>
                 <w:webHidden/>
               </w:rPr>
-              <w:t>34</w:t>
+              <w:t>35</w:t>
             </w:r>
             <w:r>
               <w:rPr>
@@ -6256,7 +6291,7 @@
                 <w:noProof/>
                 <w:webHidden/>
               </w:rPr>
-              <w:t>34</w:t>
+              <w:t>35</w:t>
             </w:r>
             <w:r>
               <w:rPr>
@@ -6266,6 +6301,8 @@
               <w:fldChar w:fldCharType="end"/>
             </w:r>
           </w:hyperlink>
+          <w:bookmarkStart w:id="0" w:name="_GoBack"/>
+          <w:bookmarkEnd w:id="0"/>
         </w:p>
         <w:p>
           <w:pPr>
@@ -6394,7 +6431,7 @@
                 <w:noProof/>
                 <w:webHidden/>
               </w:rPr>
-              <w:t>35</w:t>
+              <w:t>36</w:t>
             </w:r>
             <w:r>
               <w:rPr>
@@ -6601,7 +6638,7 @@
                 <w:noProof/>
                 <w:webHidden/>
               </w:rPr>
-              <w:t>36</w:t>
+              <w:t>37</w:t>
             </w:r>
             <w:r>
               <w:rPr>
@@ -6739,7 +6776,7 @@
                 <w:noProof/>
                 <w:webHidden/>
               </w:rPr>
-              <w:t>37</w:t>
+              <w:t>38</w:t>
             </w:r>
             <w:r>
               <w:rPr>
@@ -6808,7 +6845,7 @@
                 <w:noProof/>
                 <w:webHidden/>
               </w:rPr>
-              <w:t>37</w:t>
+              <w:t>38</w:t>
             </w:r>
             <w:r>
               <w:rPr>
@@ -7630,7 +7667,7 @@
           <v:shape id="_x0000_i1025" type="#_x0000_t75" style="width:382.55pt;height:217.6pt" o:ole="">
             <v:imagedata r:id="rId11" o:title=""/>
           </v:shape>
-          <o:OLEObject Type="Embed" ProgID="Visio.Drawing.15" ShapeID="_x0000_i1025" DrawAspect="Content" ObjectID="_1527948248" r:id="rId12"/>
+          <o:OLEObject Type="Embed" ProgID="Visio.Drawing.15" ShapeID="_x0000_i1025" DrawAspect="Content" ObjectID="_1529321121" r:id="rId12"/>
         </w:object>
       </w:r>
     </w:p>
@@ -7711,7 +7748,7 @@
           <v:shape id="_x0000_i1026" type="#_x0000_t75" style="width:87.6pt;height:131.1pt" o:ole="">
             <v:imagedata r:id="rId13" o:title=""/>
           </v:shape>
-          <o:OLEObject Type="Embed" ProgID="Visio.Drawing.15" ShapeID="_x0000_i1026" DrawAspect="Content" ObjectID="_1527948249" r:id="rId14"/>
+          <o:OLEObject Type="Embed" ProgID="Visio.Drawing.15" ShapeID="_x0000_i1026" DrawAspect="Content" ObjectID="_1529321122" r:id="rId14"/>
         </w:object>
       </w:r>
     </w:p>
@@ -20727,10 +20764,194 @@
     </w:p>
     <w:p>
       <w:pPr>
+        <w:jc w:val="both"/>
+        <w:rPr>
+          <w:b/>
+        </w:rPr>
+      </w:pPr>
+      <w:r>
+        <w:rPr>
+          <w:b/>
+        </w:rPr>
+        <w:t>Progress messages:</w:t>
+      </w:r>
+    </w:p>
+    <w:p>
+      <w:pPr>
+        <w:jc w:val="both"/>
+      </w:pPr>
+      <w:r>
+        <w:rPr>
+          <w:b/>
+        </w:rPr>
+        <w:t>Note</w:t>
+      </w:r>
+      <w:r>
+        <w:t>: starting from NST-2.4.0 (planned)</w:t>
+      </w:r>
+    </w:p>
+    <w:p>
+      <w:pPr>
+        <w:jc w:val="both"/>
+      </w:pPr>
+      <w:r>
+        <w:t xml:space="preserve">Sometimes the process of relocating objects may take a long time </w:t>
+      </w:r>
+      <w:r>
+        <w:t>so the client may close a connection on a timeout while the operation is still in progress. Another consideration is that the client may want to know the progress of the relocation.</w:t>
+      </w:r>
+    </w:p>
+    <w:p>
+      <w:pPr>
+        <w:jc w:val="both"/>
+      </w:pPr>
+      <w:r>
+        <w:t xml:space="preserve">So </w:t>
+      </w:r>
+      <w:proofErr w:type="spellStart"/>
+      <w:r>
+        <w:t>strating</w:t>
+      </w:r>
+      <w:proofErr w:type="spellEnd"/>
+      <w:r>
+        <w:t xml:space="preserve"> from NST 2.4.0 (planned) the server will regularly send back a progress report messages as follows:</w:t>
+      </w:r>
+    </w:p>
+    <w:p>
+      <w:pPr>
+        <w:rPr>
+          <w:rFonts w:ascii="Courier New" w:hAnsi="Courier New" w:cs="Courier New"/>
+        </w:rPr>
+      </w:pPr>
+      <w:r>
+        <w:rPr>
+          <w:rFonts w:ascii="Courier New" w:hAnsi="Courier New" w:cs="Courier New"/>
+        </w:rPr>
+        <w:t>&lt;PROGRESS_REPORT</w:t>
+      </w:r>
+      <w:proofErr w:type="gramStart"/>
+      <w:r>
+        <w:rPr>
+          <w:rFonts w:ascii="Courier New" w:hAnsi="Courier New" w:cs="Courier New"/>
+        </w:rPr>
+        <w:t>&gt; :</w:t>
+      </w:r>
+      <w:proofErr w:type="gramEnd"/>
+      <w:r>
+        <w:rPr>
+          <w:rFonts w:ascii="Courier New" w:hAnsi="Courier New" w:cs="Courier New"/>
+        </w:rPr>
+        <w:t>:=</w:t>
+      </w:r>
+      <w:r>
+        <w:rPr>
+          <w:rFonts w:ascii="Courier New" w:hAnsi="Courier New" w:cs="Courier New"/>
+        </w:rPr>
+        <w:br/>
+        <w:t>{</w:t>
+      </w:r>
+      <w:r>
+        <w:rPr>
+          <w:rFonts w:ascii="Courier New" w:hAnsi="Courier New" w:cs="Courier New"/>
+        </w:rPr>
+        <w:br/>
+      </w:r>
+      <w:r>
+        <w:rPr>
+          <w:rFonts w:ascii="Courier New" w:hAnsi="Courier New" w:cs="Courier New"/>
+        </w:rPr>
+        <w:t xml:space="preserve">    &lt;STD_REPLY&gt;,</w:t>
+      </w:r>
+      <w:r>
+        <w:rPr>
+          <w:rFonts w:ascii="Courier New" w:hAnsi="Courier New" w:cs="Courier New"/>
+        </w:rPr>
+        <w:br/>
+        <w:t xml:space="preserve">    "</w:t>
+      </w:r>
+      <w:proofErr w:type="spellStart"/>
+      <w:r>
+        <w:rPr>
+          <w:rFonts w:ascii="Courier New" w:hAnsi="Courier New" w:cs="Courier New"/>
+        </w:rPr>
+        <w:t>ProgressInfo</w:t>
+      </w:r>
+      <w:proofErr w:type="spellEnd"/>
+      <w:r>
+        <w:rPr>
+          <w:rFonts w:ascii="Courier New" w:hAnsi="Courier New" w:cs="Courier New"/>
+        </w:rPr>
+        <w:t>":</w:t>
+      </w:r>
+      <w:r>
+        <w:rPr>
+          <w:rFonts w:ascii="Courier New" w:hAnsi="Courier New" w:cs="Courier New"/>
+        </w:rPr>
+        <w:br/>
+        <w:t xml:space="preserve">    {</w:t>
+      </w:r>
+      <w:r>
+        <w:rPr>
+          <w:rFonts w:ascii="Courier New" w:hAnsi="Courier New" w:cs="Courier New"/>
+        </w:rPr>
+        <w:br/>
+        <w:t xml:space="preserve">        "</w:t>
+      </w:r>
+      <w:proofErr w:type="spellStart"/>
+      <w:r>
+        <w:rPr>
+          <w:rFonts w:ascii="Courier New" w:hAnsi="Courier New" w:cs="Courier New"/>
+        </w:rPr>
+        <w:t>BytesRelocated</w:t>
+      </w:r>
+      <w:proofErr w:type="spellEnd"/>
+      <w:r>
+        <w:rPr>
+          <w:rFonts w:ascii="Courier New" w:hAnsi="Courier New" w:cs="Courier New"/>
+        </w:rPr>
+        <w:t>": [Integer],</w:t>
+      </w:r>
+      <w:r>
+        <w:rPr>
+          <w:rFonts w:ascii="Courier New" w:hAnsi="Courier New" w:cs="Courier New"/>
+        </w:rPr>
+        <w:br/>
+        <w:t xml:space="preserve">        "Message": [String],</w:t>
+      </w:r>
+      <w:r>
+        <w:rPr>
+          <w:rFonts w:ascii="Courier New" w:hAnsi="Courier New" w:cs="Courier New"/>
+        </w:rPr>
+        <w:br/>
+        <w:t xml:space="preserve">        ?&lt;Other fields&gt;?</w:t>
+      </w:r>
+      <w:r>
+        <w:rPr>
+          <w:rFonts w:ascii="Courier New" w:hAnsi="Courier New" w:cs="Courier New"/>
+        </w:rPr>
+        <w:br/>
+        <w:t xml:space="preserve">    }</w:t>
+      </w:r>
+      <w:r>
+        <w:rPr>
+          <w:rFonts w:ascii="Courier New" w:hAnsi="Courier New" w:cs="Courier New"/>
+        </w:rPr>
+        <w:br/>
+        <w:t>}</w:t>
+      </w:r>
+    </w:p>
+    <w:p>
+      <w:pPr>
+        <w:jc w:val="both"/>
+      </w:pPr>
+    </w:p>
+    <w:p>
+      <w:pPr>
         <w:pStyle w:val="Heading4"/>
       </w:pPr>
       <w:bookmarkStart w:id="48" w:name="_Toc453859152"/>
       <w:r>
+        <w:lastRenderedPageBreak/>
         <w:t>EXISTS</w:t>
       </w:r>
       <w:bookmarkEnd w:id="48"/>
@@ -20992,296 +21213,296 @@
     </w:p>
     <w:p>
       <w:r>
+        <w:t>The request can appear at any moment.</w:t>
+      </w:r>
+    </w:p>
+    <w:p>
+      <w:pPr>
+        <w:rPr>
+          <w:rFonts w:ascii="Courier New" w:hAnsi="Courier New" w:cs="Courier New"/>
+        </w:rPr>
+      </w:pPr>
+      <w:r>
+        <w:rPr>
+          <w:rFonts w:ascii="Courier New" w:hAnsi="Courier New" w:cs="Courier New"/>
+        </w:rPr>
+        <w:t>&lt;GETSIZE_REQUEST</w:t>
+      </w:r>
+      <w:proofErr w:type="gramStart"/>
+      <w:r>
+        <w:rPr>
+          <w:rFonts w:ascii="Courier New" w:hAnsi="Courier New" w:cs="Courier New"/>
+        </w:rPr>
+        <w:t>&gt; :</w:t>
+      </w:r>
+      <w:proofErr w:type="gramEnd"/>
+      <w:r>
+        <w:rPr>
+          <w:rFonts w:ascii="Courier New" w:hAnsi="Courier New" w:cs="Courier New"/>
+        </w:rPr>
+        <w:t>:=</w:t>
+      </w:r>
+      <w:r>
+        <w:rPr>
+          <w:rFonts w:ascii="Courier New" w:hAnsi="Courier New" w:cs="Courier New"/>
+        </w:rPr>
+        <w:br/>
+        <w:t>{</w:t>
+      </w:r>
+      <w:r>
+        <w:rPr>
+          <w:rFonts w:ascii="Courier New" w:hAnsi="Courier New" w:cs="Courier New"/>
+        </w:rPr>
+        <w:br/>
+        <w:t xml:space="preserve">    </w:t>
+      </w:r>
+      <w:r>
+        <w:rPr>
+          <w:rFonts w:ascii="Courier New" w:hAnsi="Courier New" w:cs="Courier New"/>
+        </w:rPr>
+        <w:t>"</w:t>
+      </w:r>
+      <w:r>
+        <w:rPr>
+          <w:rFonts w:ascii="Courier New" w:hAnsi="Courier New" w:cs="Courier New"/>
+        </w:rPr>
+        <w:t>Type</w:t>
+      </w:r>
+      <w:r>
+        <w:rPr>
+          <w:rFonts w:ascii="Courier New" w:hAnsi="Courier New" w:cs="Courier New"/>
+        </w:rPr>
+        <w:t xml:space="preserve">": </w:t>
+      </w:r>
+      <w:r>
+        <w:rPr>
+          <w:rFonts w:ascii="Courier New" w:hAnsi="Courier New" w:cs="Courier New"/>
+        </w:rPr>
+        <w:t>"GETSIZE",</w:t>
+      </w:r>
+      <w:r>
+        <w:rPr>
+          <w:rFonts w:ascii="Courier New" w:hAnsi="Courier New" w:cs="Courier New"/>
+        </w:rPr>
+        <w:br/>
+        <w:t xml:space="preserve">    "</w:t>
+      </w:r>
+      <w:proofErr w:type="spellStart"/>
+      <w:r>
+        <w:rPr>
+          <w:rFonts w:ascii="Courier New" w:hAnsi="Courier New" w:cs="Courier New"/>
+        </w:rPr>
+        <w:t>ConsultBackendIfNoDBRecord</w:t>
+      </w:r>
+      <w:proofErr w:type="spellEnd"/>
+      <w:r>
+        <w:rPr>
+          <w:rFonts w:ascii="Courier New" w:hAnsi="Courier New" w:cs="Courier New"/>
+        </w:rPr>
+        <w:t>": [Boolean, default: True,</w:t>
+      </w:r>
+      <w:r>
+        <w:rPr>
+          <w:rFonts w:ascii="Courier New" w:hAnsi="Courier New" w:cs="Courier New"/>
+        </w:rPr>
+        <w:br/>
+        <w:t xml:space="preserve">                                            since NST 2.2.0]</w:t>
+      </w:r>
+      <w:r>
+        <w:rPr>
+          <w:rFonts w:ascii="Courier New" w:hAnsi="Courier New" w:cs="Courier New"/>
+        </w:rPr>
+        <w:br/>
+      </w:r>
+      <w:r>
+        <w:rPr>
+          <w:rFonts w:ascii="Courier New" w:hAnsi="Courier New" w:cs="Courier New"/>
+        </w:rPr>
+        <w:t xml:space="preserve">    </w:t>
+      </w:r>
+      <w:r>
+        <w:rPr>
+          <w:rFonts w:ascii="Courier New" w:hAnsi="Courier New" w:cs="Courier New"/>
+        </w:rPr>
+        <w:t>&lt;STD_REQUEST&gt;,</w:t>
+      </w:r>
+      <w:r>
+        <w:rPr>
+          <w:rFonts w:ascii="Courier New" w:hAnsi="Courier New" w:cs="Courier New"/>
+        </w:rPr>
+        <w:br/>
+        <w:t xml:space="preserve">    </w:t>
+      </w:r>
+      <w:r>
+        <w:rPr>
+          <w:rFonts w:ascii="Courier New" w:hAnsi="Courier New" w:cs="Courier New"/>
+        </w:rPr>
+        <w:t>&lt;OBJECT_IDENTIFICATION&gt;</w:t>
+      </w:r>
+      <w:r>
+        <w:rPr>
+          <w:rFonts w:ascii="Courier New" w:hAnsi="Courier New" w:cs="Courier New"/>
+        </w:rPr>
+        <w:br/>
+        <w:t>}</w:t>
+      </w:r>
+    </w:p>
+    <w:p>
+      <w:pPr>
+        <w:jc w:val="both"/>
+        <w:rPr>
+          <w:b/>
+        </w:rPr>
+      </w:pPr>
+      <w:r>
+        <w:rPr>
+          <w:b/>
+        </w:rPr>
+        <w:t xml:space="preserve">Output </w:t>
+      </w:r>
+      <w:r>
+        <w:rPr>
+          <w:b/>
+        </w:rPr>
+        <w:t>message</w:t>
+      </w:r>
+      <w:r>
+        <w:rPr>
+          <w:b/>
+        </w:rPr>
+        <w:t>:</w:t>
+      </w:r>
+    </w:p>
+    <w:p>
+      <w:pPr>
+        <w:rPr>
+          <w:rFonts w:ascii="Courier New" w:hAnsi="Courier New" w:cs="Courier New"/>
+        </w:rPr>
+      </w:pPr>
+      <w:r>
+        <w:rPr>
+          <w:rFonts w:ascii="Courier New" w:hAnsi="Courier New" w:cs="Courier New"/>
+        </w:rPr>
+        <w:t>&lt;</w:t>
+      </w:r>
+      <w:r>
+        <w:rPr>
+          <w:rFonts w:ascii="Courier New" w:hAnsi="Courier New" w:cs="Courier New"/>
+        </w:rPr>
+        <w:t>GETSIZE</w:t>
+      </w:r>
+      <w:r>
+        <w:rPr>
+          <w:rFonts w:ascii="Courier New" w:hAnsi="Courier New" w:cs="Courier New"/>
+        </w:rPr>
+        <w:t>_RESPONSE</w:t>
+      </w:r>
+      <w:proofErr w:type="gramStart"/>
+      <w:r>
+        <w:rPr>
+          <w:rFonts w:ascii="Courier New" w:hAnsi="Courier New" w:cs="Courier New"/>
+        </w:rPr>
+        <w:t>&gt; :</w:t>
+      </w:r>
+      <w:proofErr w:type="gramEnd"/>
+      <w:r>
+        <w:rPr>
+          <w:rFonts w:ascii="Courier New" w:hAnsi="Courier New" w:cs="Courier New"/>
+        </w:rPr>
+        <w:t>:=</w:t>
+      </w:r>
+      <w:r>
+        <w:rPr>
+          <w:rFonts w:ascii="Courier New" w:hAnsi="Courier New" w:cs="Courier New"/>
+        </w:rPr>
+        <w:br/>
+        <w:t>{</w:t>
+      </w:r>
+      <w:r>
+        <w:rPr>
+          <w:rFonts w:ascii="Courier New" w:hAnsi="Courier New" w:cs="Courier New"/>
+        </w:rPr>
+        <w:br/>
+        <w:t xml:space="preserve">    &lt;STD_REPLY&gt;,</w:t>
+      </w:r>
+      <w:r>
+        <w:rPr>
+          <w:rFonts w:ascii="Courier New" w:hAnsi="Courier New" w:cs="Courier New"/>
+        </w:rPr>
+        <w:br/>
+        <w:t xml:space="preserve">    "</w:t>
+      </w:r>
+      <w:r>
+        <w:rPr>
+          <w:rFonts w:ascii="Courier New" w:hAnsi="Courier New" w:cs="Courier New"/>
+        </w:rPr>
+        <w:t>Size</w:t>
+      </w:r>
+      <w:r>
+        <w:rPr>
+          <w:rFonts w:ascii="Courier New" w:hAnsi="Courier New" w:cs="Courier New"/>
+        </w:rPr>
+        <w:t>": &lt;</w:t>
+      </w:r>
+      <w:proofErr w:type="spellStart"/>
+      <w:r>
+        <w:rPr>
+          <w:rFonts w:ascii="Courier New" w:hAnsi="Courier New" w:cs="Courier New"/>
+        </w:rPr>
+        <w:t>int</w:t>
+      </w:r>
+      <w:proofErr w:type="spellEnd"/>
+      <w:r>
+        <w:rPr>
+          <w:rFonts w:ascii="Courier New" w:hAnsi="Courier New" w:cs="Courier New"/>
+        </w:rPr>
+        <w:t>: unsigned</w:t>
+      </w:r>
+      <w:r>
+        <w:rPr>
+          <w:rFonts w:ascii="Courier New" w:hAnsi="Courier New" w:cs="Courier New"/>
+        </w:rPr>
+        <w:t>&gt;</w:t>
+      </w:r>
+      <w:r>
+        <w:rPr>
+          <w:rFonts w:ascii="Courier New" w:hAnsi="Courier New" w:cs="Courier New"/>
+        </w:rPr>
+        <w:br/>
+        <w:t>}</w:t>
+      </w:r>
+    </w:p>
+    <w:p>
+      <w:pPr>
+        <w:pStyle w:val="Heading4"/>
+      </w:pPr>
+      <w:bookmarkStart w:id="50" w:name="_Toc453859154"/>
+      <w:r>
+        <w:t>LOCKFTPATH</w:t>
+      </w:r>
+      <w:bookmarkEnd w:id="50"/>
+    </w:p>
+    <w:p>
+      <w:r>
+        <w:t>Locks or unlocks file track objects.</w:t>
+      </w:r>
+    </w:p>
+    <w:p>
+      <w:r>
+        <w:t>The request can appear at any moment. Implemented in NST 2.2.0 and up.</w:t>
+      </w:r>
+    </w:p>
+    <w:p>
+      <w:pPr>
+        <w:rPr>
+          <w:rFonts w:ascii="Courier New" w:hAnsi="Courier New" w:cs="Courier New"/>
+        </w:rPr>
+      </w:pPr>
+      <w:r>
+        <w:rPr>
+          <w:rFonts w:ascii="Courier New" w:hAnsi="Courier New" w:cs="Courier New"/>
+        </w:rPr>
         <w:lastRenderedPageBreak/>
-        <w:t>The request can appear at any moment.</w:t>
-      </w:r>
-    </w:p>
-    <w:p>
-      <w:pPr>
-        <w:rPr>
-          <w:rFonts w:ascii="Courier New" w:hAnsi="Courier New" w:cs="Courier New"/>
-        </w:rPr>
-      </w:pPr>
-      <w:r>
-        <w:rPr>
-          <w:rFonts w:ascii="Courier New" w:hAnsi="Courier New" w:cs="Courier New"/>
-        </w:rPr>
-        <w:t>&lt;GETSIZE_REQUEST</w:t>
-      </w:r>
-      <w:proofErr w:type="gramStart"/>
-      <w:r>
-        <w:rPr>
-          <w:rFonts w:ascii="Courier New" w:hAnsi="Courier New" w:cs="Courier New"/>
-        </w:rPr>
-        <w:t>&gt; :</w:t>
-      </w:r>
-      <w:proofErr w:type="gramEnd"/>
-      <w:r>
-        <w:rPr>
-          <w:rFonts w:ascii="Courier New" w:hAnsi="Courier New" w:cs="Courier New"/>
-        </w:rPr>
-        <w:t>:=</w:t>
-      </w:r>
-      <w:r>
-        <w:rPr>
-          <w:rFonts w:ascii="Courier New" w:hAnsi="Courier New" w:cs="Courier New"/>
-        </w:rPr>
-        <w:br/>
-        <w:t>{</w:t>
-      </w:r>
-      <w:r>
-        <w:rPr>
-          <w:rFonts w:ascii="Courier New" w:hAnsi="Courier New" w:cs="Courier New"/>
-        </w:rPr>
-        <w:br/>
-        <w:t xml:space="preserve">    </w:t>
-      </w:r>
-      <w:r>
-        <w:rPr>
-          <w:rFonts w:ascii="Courier New" w:hAnsi="Courier New" w:cs="Courier New"/>
-        </w:rPr>
-        <w:t>"</w:t>
-      </w:r>
-      <w:r>
-        <w:rPr>
-          <w:rFonts w:ascii="Courier New" w:hAnsi="Courier New" w:cs="Courier New"/>
-        </w:rPr>
-        <w:t>Type</w:t>
-      </w:r>
-      <w:r>
-        <w:rPr>
-          <w:rFonts w:ascii="Courier New" w:hAnsi="Courier New" w:cs="Courier New"/>
-        </w:rPr>
-        <w:t xml:space="preserve">": </w:t>
-      </w:r>
-      <w:r>
-        <w:rPr>
-          <w:rFonts w:ascii="Courier New" w:hAnsi="Courier New" w:cs="Courier New"/>
-        </w:rPr>
-        <w:t>"GETSIZE",</w:t>
-      </w:r>
-      <w:r>
-        <w:rPr>
-          <w:rFonts w:ascii="Courier New" w:hAnsi="Courier New" w:cs="Courier New"/>
-        </w:rPr>
-        <w:br/>
-        <w:t xml:space="preserve">    "</w:t>
-      </w:r>
-      <w:proofErr w:type="spellStart"/>
-      <w:r>
-        <w:rPr>
-          <w:rFonts w:ascii="Courier New" w:hAnsi="Courier New" w:cs="Courier New"/>
-        </w:rPr>
-        <w:t>ConsultBackendIfNoDBRecord</w:t>
-      </w:r>
-      <w:proofErr w:type="spellEnd"/>
-      <w:r>
-        <w:rPr>
-          <w:rFonts w:ascii="Courier New" w:hAnsi="Courier New" w:cs="Courier New"/>
-        </w:rPr>
-        <w:t>": [Boolean, default: True,</w:t>
-      </w:r>
-      <w:r>
-        <w:rPr>
-          <w:rFonts w:ascii="Courier New" w:hAnsi="Courier New" w:cs="Courier New"/>
-        </w:rPr>
-        <w:br/>
-        <w:t xml:space="preserve">                                            since NST 2.2.0]</w:t>
-      </w:r>
-      <w:r>
-        <w:rPr>
-          <w:rFonts w:ascii="Courier New" w:hAnsi="Courier New" w:cs="Courier New"/>
-        </w:rPr>
-        <w:br/>
-      </w:r>
-      <w:r>
-        <w:rPr>
-          <w:rFonts w:ascii="Courier New" w:hAnsi="Courier New" w:cs="Courier New"/>
-        </w:rPr>
-        <w:t xml:space="preserve">    </w:t>
-      </w:r>
-      <w:r>
-        <w:rPr>
-          <w:rFonts w:ascii="Courier New" w:hAnsi="Courier New" w:cs="Courier New"/>
-        </w:rPr>
-        <w:t>&lt;STD_REQUEST&gt;,</w:t>
-      </w:r>
-      <w:r>
-        <w:rPr>
-          <w:rFonts w:ascii="Courier New" w:hAnsi="Courier New" w:cs="Courier New"/>
-        </w:rPr>
-        <w:br/>
-        <w:t xml:space="preserve">    </w:t>
-      </w:r>
-      <w:r>
-        <w:rPr>
-          <w:rFonts w:ascii="Courier New" w:hAnsi="Courier New" w:cs="Courier New"/>
-        </w:rPr>
-        <w:t>&lt;OBJECT_IDENTIFICATION&gt;</w:t>
-      </w:r>
-      <w:r>
-        <w:rPr>
-          <w:rFonts w:ascii="Courier New" w:hAnsi="Courier New" w:cs="Courier New"/>
-        </w:rPr>
-        <w:br/>
-        <w:t>}</w:t>
-      </w:r>
-    </w:p>
-    <w:p>
-      <w:pPr>
-        <w:jc w:val="both"/>
-        <w:rPr>
-          <w:b/>
-        </w:rPr>
-      </w:pPr>
-      <w:r>
-        <w:rPr>
-          <w:b/>
-        </w:rPr>
-        <w:t xml:space="preserve">Output </w:t>
-      </w:r>
-      <w:r>
-        <w:rPr>
-          <w:b/>
-        </w:rPr>
-        <w:t>message</w:t>
-      </w:r>
-      <w:r>
-        <w:rPr>
-          <w:b/>
-        </w:rPr>
-        <w:t>:</w:t>
-      </w:r>
-    </w:p>
-    <w:p>
-      <w:pPr>
-        <w:rPr>
-          <w:rFonts w:ascii="Courier New" w:hAnsi="Courier New" w:cs="Courier New"/>
-        </w:rPr>
-      </w:pPr>
-      <w:r>
-        <w:rPr>
-          <w:rFonts w:ascii="Courier New" w:hAnsi="Courier New" w:cs="Courier New"/>
-        </w:rPr>
-        <w:t>&lt;</w:t>
-      </w:r>
-      <w:r>
-        <w:rPr>
-          <w:rFonts w:ascii="Courier New" w:hAnsi="Courier New" w:cs="Courier New"/>
-        </w:rPr>
-        <w:t>GETSIZE</w:t>
-      </w:r>
-      <w:r>
-        <w:rPr>
-          <w:rFonts w:ascii="Courier New" w:hAnsi="Courier New" w:cs="Courier New"/>
-        </w:rPr>
-        <w:t>_RESPONSE</w:t>
-      </w:r>
-      <w:proofErr w:type="gramStart"/>
-      <w:r>
-        <w:rPr>
-          <w:rFonts w:ascii="Courier New" w:hAnsi="Courier New" w:cs="Courier New"/>
-        </w:rPr>
-        <w:t>&gt; :</w:t>
-      </w:r>
-      <w:proofErr w:type="gramEnd"/>
-      <w:r>
-        <w:rPr>
-          <w:rFonts w:ascii="Courier New" w:hAnsi="Courier New" w:cs="Courier New"/>
-        </w:rPr>
-        <w:t>:=</w:t>
-      </w:r>
-      <w:r>
-        <w:rPr>
-          <w:rFonts w:ascii="Courier New" w:hAnsi="Courier New" w:cs="Courier New"/>
-        </w:rPr>
-        <w:br/>
-        <w:t>{</w:t>
-      </w:r>
-      <w:r>
-        <w:rPr>
-          <w:rFonts w:ascii="Courier New" w:hAnsi="Courier New" w:cs="Courier New"/>
-        </w:rPr>
-        <w:br/>
-        <w:t xml:space="preserve">    &lt;STD_REPLY&gt;,</w:t>
-      </w:r>
-      <w:r>
-        <w:rPr>
-          <w:rFonts w:ascii="Courier New" w:hAnsi="Courier New" w:cs="Courier New"/>
-        </w:rPr>
-        <w:br/>
-        <w:t xml:space="preserve">    "</w:t>
-      </w:r>
-      <w:r>
-        <w:rPr>
-          <w:rFonts w:ascii="Courier New" w:hAnsi="Courier New" w:cs="Courier New"/>
-        </w:rPr>
-        <w:t>Size</w:t>
-      </w:r>
-      <w:r>
-        <w:rPr>
-          <w:rFonts w:ascii="Courier New" w:hAnsi="Courier New" w:cs="Courier New"/>
-        </w:rPr>
-        <w:t>": &lt;</w:t>
-      </w:r>
-      <w:proofErr w:type="spellStart"/>
-      <w:r>
-        <w:rPr>
-          <w:rFonts w:ascii="Courier New" w:hAnsi="Courier New" w:cs="Courier New"/>
-        </w:rPr>
-        <w:t>int</w:t>
-      </w:r>
-      <w:proofErr w:type="spellEnd"/>
-      <w:r>
-        <w:rPr>
-          <w:rFonts w:ascii="Courier New" w:hAnsi="Courier New" w:cs="Courier New"/>
-        </w:rPr>
-        <w:t>: unsigned</w:t>
-      </w:r>
-      <w:r>
-        <w:rPr>
-          <w:rFonts w:ascii="Courier New" w:hAnsi="Courier New" w:cs="Courier New"/>
-        </w:rPr>
-        <w:t>&gt;</w:t>
-      </w:r>
-      <w:r>
-        <w:rPr>
-          <w:rFonts w:ascii="Courier New" w:hAnsi="Courier New" w:cs="Courier New"/>
-        </w:rPr>
-        <w:br/>
-        <w:t>}</w:t>
-      </w:r>
-    </w:p>
-    <w:p>
-      <w:pPr>
-        <w:pStyle w:val="Heading4"/>
-      </w:pPr>
-      <w:bookmarkStart w:id="50" w:name="_Toc453859154"/>
-      <w:r>
-        <w:t>LOCKFTPATH</w:t>
-      </w:r>
-      <w:bookmarkEnd w:id="50"/>
-    </w:p>
-    <w:p>
-      <w:r>
-        <w:t>Locks or unlocks file track objects.</w:t>
-      </w:r>
-    </w:p>
-    <w:p>
-      <w:r>
-        <w:t>The request can appear at any moment. Implemented in NST 2.2.0 and up.</w:t>
-      </w:r>
-    </w:p>
-    <w:p>
-      <w:pPr>
-        <w:rPr>
-          <w:rFonts w:ascii="Courier New" w:hAnsi="Courier New" w:cs="Courier New"/>
-        </w:rPr>
-      </w:pPr>
-      <w:r>
-        <w:rPr>
-          <w:rFonts w:ascii="Courier New" w:hAnsi="Courier New" w:cs="Courier New"/>
-        </w:rPr>
         <w:t>&lt;LOCKFTPATH_REQUEST</w:t>
       </w:r>
       <w:proofErr w:type="gramStart"/>
@@ -21506,7 +21727,7 @@
           <v:shape id="_x0000_i1027" type="#_x0000_t75" style="width:357.85pt;height:134.35pt" o:ole="">
             <v:imagedata r:id="rId18" o:title=""/>
           </v:shape>
-          <o:OLEObject Type="Embed" ProgID="Visio.Drawing.11" ShapeID="_x0000_i1027" DrawAspect="Content" ObjectID="_1527948250" r:id="rId19"/>
+          <o:OLEObject Type="Embed" ProgID="Visio.Drawing.11" ShapeID="_x0000_i1027" DrawAspect="Content" ObjectID="_1529321123" r:id="rId19"/>
         </w:object>
       </w:r>
     </w:p>
@@ -21638,6 +21859,7 @@
               <w:jc w:val="center"/>
             </w:pPr>
             <w:r>
+              <w:lastRenderedPageBreak/>
               <w:t>Command</w:t>
             </w:r>
           </w:p>
@@ -21896,7 +22118,6 @@
         <w:rPr>
           <w:noProof/>
         </w:rPr>
-        <w:lastRenderedPageBreak/>
         <w:drawing>
           <wp:inline distT="0" distB="0" distL="0" distR="0" wp14:anchorId="2D60C3AC" wp14:editId="394D24B8">
             <wp:extent cx="5943600" cy="2505710"/>
@@ -22048,6 +22269,7 @@
       </w:pPr>
       <w:bookmarkStart w:id="56" w:name="_Toc453859160"/>
       <w:r>
+        <w:lastRenderedPageBreak/>
         <w:t>Python Module</w:t>
       </w:r>
       <w:bookmarkEnd w:id="56"/>
@@ -22302,7 +22524,6 @@
       </w:pPr>
       <w:bookmarkStart w:id="58" w:name="_Toc453859162"/>
       <w:r>
-        <w:lastRenderedPageBreak/>
         <w:t>Configuration Parameters</w:t>
       </w:r>
       <w:bookmarkEnd w:id="58"/>
@@ -22688,6 +22909,7 @@
             </w:pPr>
             <w:proofErr w:type="spellStart"/>
             <w:r>
+              <w:lastRenderedPageBreak/>
               <w:t>log_timing</w:t>
             </w:r>
             <w:proofErr w:type="spellEnd"/>
@@ -22928,7 +23150,6 @@
             </w:pPr>
             <w:proofErr w:type="spellStart"/>
             <w:r>
-              <w:lastRenderedPageBreak/>
               <w:t>data_path</w:t>
             </w:r>
             <w:proofErr w:type="spellEnd"/>
@@ -23220,6 +23441,7 @@
             </w:pPr>
             <w:proofErr w:type="spellStart"/>
             <w:r>
+              <w:lastRenderedPageBreak/>
               <w:t>T</w:t>
             </w:r>
             <w:r>
@@ -23478,7 +23700,6 @@
               <w:jc w:val="both"/>
             </w:pPr>
             <w:r>
-              <w:lastRenderedPageBreak/>
               <w:t>Timespan</w:t>
             </w:r>
           </w:p>
@@ -23840,6 +24061,7 @@
               <w:jc w:val="both"/>
             </w:pPr>
             <w:r>
+              <w:lastRenderedPageBreak/>
               <w:t>p</w:t>
             </w:r>
             <w:r>
@@ -26856,7 +27078,7 @@
 <file path=customXml/item1.xml><?xml version="1.0" encoding="utf-8"?>
 <CoverPageProperties xmlns="http://schemas.microsoft.com/office/2006/coverPageProps">
   <PublishDate>2013-04-29T00:00:00</PublishDate>
-  <Abstract>Document version: 1.50</Abstract>
+  <Abstract>Document version: 1.51</Abstract>
   <CompanyAddress/>
   <CompanyPhone/>
   <CompanyFax/>
@@ -26865,6 +27087,18 @@
 </file>
 
 <file path=customXml/item2.xml><?xml version="1.0" encoding="utf-8"?>
+<p:properties xmlns:p="http://schemas.microsoft.com/office/2006/metadata/properties" xmlns:xsi="http://www.w3.org/2001/XMLSchema-instance">
+  <documentManagement>
+    <_dlc_DocId xmlns="bebfb516-47c3-42bf-8695-c627e02fd07c">RP5EP2USD5DN-418-13</_dlc_DocId>
+    <_dlc_DocIdUrl xmlns="bebfb516-47c3-42bf-8695-c627e02fd07c">
+      <Url>https://sp.ncbi.nlm.nih.gov/IEB/ISS/_layouts/15/DocIdRedir.aspx?ID=RP5EP2USD5DN-418-13</Url>
+      <Description>RP5EP2USD5DN-418-13</Description>
+    </_dlc_DocIdUrl>
+  </documentManagement>
+</p:properties>
+</file>
+
+<file path=customXml/item3.xml><?xml version="1.0" encoding="utf-8"?>
 <ct:contentTypeSchema xmlns:ct="http://schemas.microsoft.com/office/2006/metadata/contentType" xmlns:ma="http://schemas.microsoft.com/office/2006/metadata/properties/metaAttributes" ct:_="" ma:_="" ma:contentTypeName="Document" ma:contentTypeID="0x010100804F0F871C92454BA582842CD3B861CB" ma:contentTypeVersion="1" ma:contentTypeDescription="Create a new document." ma:contentTypeScope="" ma:versionID="17108c8fb818525b19f04f03124d2db9">
   <xsd:schema xmlns:xsd="http://www.w3.org/2001/XMLSchema" xmlns:xs="http://www.w3.org/2001/XMLSchema" xmlns:p="http://schemas.microsoft.com/office/2006/metadata/properties" xmlns:ns2="bebfb516-47c3-42bf-8695-c627e02fd07c" targetNamespace="http://schemas.microsoft.com/office/2006/metadata/properties" ma:root="true" ma:fieldsID="1c56c5b5f1ead94acc500394bce569b3" ns2:_="">
     <xsd:import namespace="bebfb516-47c3-42bf-8695-c627e02fd07c"/>
@@ -27009,28 +27243,7 @@
 </ct:contentTypeSchema>
 </file>
 
-<file path=customXml/item3.xml><?xml version="1.0" encoding="utf-8"?>
-<p:properties xmlns:p="http://schemas.microsoft.com/office/2006/metadata/properties" xmlns:xsi="http://www.w3.org/2001/XMLSchema-instance">
-  <documentManagement>
-    <_dlc_DocId xmlns="bebfb516-47c3-42bf-8695-c627e02fd07c">RP5EP2USD5DN-418-13</_dlc_DocId>
-    <_dlc_DocIdUrl xmlns="bebfb516-47c3-42bf-8695-c627e02fd07c">
-      <Url>https://sp.ncbi.nlm.nih.gov/IEB/ISS/_layouts/15/DocIdRedir.aspx?ID=RP5EP2USD5DN-418-13</Url>
-      <Description>RP5EP2USD5DN-418-13</Description>
-    </_dlc_DocIdUrl>
-  </documentManagement>
-</p:properties>
-</file>
-
 <file path=customXml/item4.xml><?xml version="1.0" encoding="utf-8"?>
-<?mso-contentType ?>
-<FormTemplates xmlns="http://schemas.microsoft.com/sharepoint/v3/contenttype/forms">
-  <Display>DocumentLibraryForm</Display>
-  <Edit>DocumentLibraryForm</Edit>
-  <New>DocumentLibraryForm</New>
-</FormTemplates>
-</file>
-
-<file path=customXml/item5.xml><?xml version="1.0" encoding="utf-8"?>
 <?mso-contentType ?>
 <spe:Receivers xmlns:spe="http://schemas.microsoft.com/sharepoint/events">
   <Receiver>
@@ -27080,6 +27293,15 @@
 </spe:Receivers>
 </file>
 
+<file path=customXml/item5.xml><?xml version="1.0" encoding="utf-8"?>
+<?mso-contentType ?>
+<FormTemplates xmlns="http://schemas.microsoft.com/sharepoint/v3/contenttype/forms">
+  <Display>DocumentLibraryForm</Display>
+  <Edit>DocumentLibraryForm</Edit>
+  <New>DocumentLibraryForm</New>
+</FormTemplates>
+</file>
+
 <file path=customXml/item6.xml><?xml version="1.0" encoding="utf-8"?>
 <b:Sources xmlns:b="http://schemas.openxmlformats.org/officeDocument/2006/bibliography" xmlns="http://schemas.openxmlformats.org/officeDocument/2006/bibliography" SelectedStyle="\APA.XSL" StyleName="APA"/>
 </file>
@@ -27093,6 +27315,22 @@
 </file>
 
 <file path=customXml/itemProps2.xml><?xml version="1.0" encoding="utf-8"?>
+<ds:datastoreItem xmlns:ds="http://schemas.openxmlformats.org/officeDocument/2006/customXml" ds:itemID="{AED05E43-12FF-4C22-A572-6E3D13391423}">
+  <ds:schemaRefs>
+    <ds:schemaRef ds:uri="bebfb516-47c3-42bf-8695-c627e02fd07c"/>
+    <ds:schemaRef ds:uri="http://schemas.microsoft.com/office/2006/documentManagement/types"/>
+    <ds:schemaRef ds:uri="http://purl.org/dc/dcmitype/"/>
+    <ds:schemaRef ds:uri="http://schemas.openxmlformats.org/package/2006/metadata/core-properties"/>
+    <ds:schemaRef ds:uri="http://www.w3.org/XML/1998/namespace"/>
+    <ds:schemaRef ds:uri="http://schemas.microsoft.com/office/2006/metadata/properties"/>
+    <ds:schemaRef ds:uri="http://purl.org/dc/elements/1.1/"/>
+    <ds:schemaRef ds:uri="http://schemas.microsoft.com/office/infopath/2007/PartnerControls"/>
+    <ds:schemaRef ds:uri="http://purl.org/dc/terms/"/>
+  </ds:schemaRefs>
+</ds:datastoreItem>
+</file>
+
+<file path=customXml/itemProps3.xml><?xml version="1.0" encoding="utf-8"?>
 <ds:datastoreItem xmlns:ds="http://schemas.openxmlformats.org/officeDocument/2006/customXml" ds:itemID="{AA0E1C7F-2557-4EEC-A922-A4F9B8592289}">
   <ds:schemaRefs>
     <ds:schemaRef ds:uri="http://schemas.microsoft.com/office/2006/metadata/contentType"/>
@@ -27110,23 +27348,15 @@
 </ds:datastoreItem>
 </file>
 
-<file path=customXml/itemProps3.xml><?xml version="1.0" encoding="utf-8"?>
-<ds:datastoreItem xmlns:ds="http://schemas.openxmlformats.org/officeDocument/2006/customXml" ds:itemID="{AED05E43-12FF-4C22-A572-6E3D13391423}">
+<file path=customXml/itemProps4.xml><?xml version="1.0" encoding="utf-8"?>
+<ds:datastoreItem xmlns:ds="http://schemas.openxmlformats.org/officeDocument/2006/customXml" ds:itemID="{4BDF85BA-E69F-4D6A-AE92-E7CF998321DD}">
   <ds:schemaRefs>
-    <ds:schemaRef ds:uri="bebfb516-47c3-42bf-8695-c627e02fd07c"/>
-    <ds:schemaRef ds:uri="http://schemas.microsoft.com/office/2006/documentManagement/types"/>
-    <ds:schemaRef ds:uri="http://purl.org/dc/dcmitype/"/>
-    <ds:schemaRef ds:uri="http://schemas.openxmlformats.org/package/2006/metadata/core-properties"/>
-    <ds:schemaRef ds:uri="http://www.w3.org/XML/1998/namespace"/>
-    <ds:schemaRef ds:uri="http://schemas.microsoft.com/office/2006/metadata/properties"/>
-    <ds:schemaRef ds:uri="http://purl.org/dc/elements/1.1/"/>
-    <ds:schemaRef ds:uri="http://schemas.microsoft.com/office/infopath/2007/PartnerControls"/>
-    <ds:schemaRef ds:uri="http://purl.org/dc/terms/"/>
+    <ds:schemaRef ds:uri="http://schemas.microsoft.com/sharepoint/events"/>
   </ds:schemaRefs>
 </ds:datastoreItem>
 </file>
 
-<file path=customXml/itemProps4.xml><?xml version="1.0" encoding="utf-8"?>
+<file path=customXml/itemProps5.xml><?xml version="1.0" encoding="utf-8"?>
 <ds:datastoreItem xmlns:ds="http://schemas.openxmlformats.org/officeDocument/2006/customXml" ds:itemID="{910EA325-BFD3-40A7-B49F-A40A5596D5CE}">
   <ds:schemaRefs>
     <ds:schemaRef ds:uri="http://schemas.microsoft.com/sharepoint/v3/contenttype/forms"/>
@@ -27134,16 +27364,8 @@
 </ds:datastoreItem>
 </file>
 
-<file path=customXml/itemProps5.xml><?xml version="1.0" encoding="utf-8"?>
-<ds:datastoreItem xmlns:ds="http://schemas.openxmlformats.org/officeDocument/2006/customXml" ds:itemID="{4BDF85BA-E69F-4D6A-AE92-E7CF998321DD}">
-  <ds:schemaRefs>
-    <ds:schemaRef ds:uri="http://schemas.microsoft.com/sharepoint/events"/>
-  </ds:schemaRefs>
-</ds:datastoreItem>
-</file>
-
 <file path=customXml/itemProps6.xml><?xml version="1.0" encoding="utf-8"?>
-<ds:datastoreItem xmlns:ds="http://schemas.openxmlformats.org/officeDocument/2006/customXml" ds:itemID="{D374815B-1E84-48AE-A12A-14FC40231E5A}">
+<ds:datastoreItem xmlns:ds="http://schemas.openxmlformats.org/officeDocument/2006/customXml" ds:itemID="{0B34DE0D-9B0E-4C84-BDFE-0CDBC4DD3FAF}">
   <ds:schemaRefs>
     <ds:schemaRef ds:uri="http://schemas.openxmlformats.org/officeDocument/2006/bibliography"/>
   </ds:schemaRefs>

</xml_diff>

<commit_message>
Fix: improper request and reply names for the GETMETADATAINFO message. JIRA: CXX-8436
</commit_message>
<xml_diff>
--- a/misc/NetStorage Server Overview.docx
+++ b/misc/NetStorage Server Overview.docx
@@ -100,6 +100,7 @@
                 <w:dataBinding w:prefixMappings="xmlns:ns0='http://schemas.openxmlformats.org/package/2006/metadata/core-properties' xmlns:ns1='http://purl.org/dc/elements/1.1/'" w:xpath="/ns0:coreProperties[1]/ns1:title[1]" w:storeItemID="{6C3C8BC8-F283-45AE-878A-BAB7291924A1}"/>
                 <w:text/>
               </w:sdtPr>
+              <w:sdtEndPr/>
               <w:sdtContent>
                 <w:tc>
                   <w:tcPr>
@@ -157,6 +158,7 @@
                 <w:dataBinding w:prefixMappings="xmlns:ns0='http://schemas.openxmlformats.org/package/2006/metadata/core-properties' xmlns:ns1='http://purl.org/dc/elements/1.1/'" w:xpath="/ns0:coreProperties[1]/ns1:subject[1]" w:storeItemID="{6C3C8BC8-F283-45AE-878A-BAB7291924A1}"/>
                 <w:text/>
               </w:sdtPr>
+              <w:sdtEndPr/>
               <w:sdtContent>
                 <w:tc>
                   <w:tcPr>
@@ -223,6 +225,7 @@
                 <w:dataBinding w:prefixMappings="xmlns:ns0='http://schemas.openxmlformats.org/package/2006/metadata/core-properties' xmlns:ns1='http://purl.org/dc/elements/1.1/'" w:xpath="/ns0:coreProperties[1]/ns1:creator[1]" w:storeItemID="{6C3C8BC8-F283-45AE-878A-BAB7291924A1}"/>
                 <w:text/>
               </w:sdtPr>
+              <w:sdtEndPr/>
               <w:sdtContent>
                 <w:tc>
                   <w:tcPr>
@@ -271,6 +274,7 @@
                   <w:calendar w:val="gregorian"/>
                 </w:date>
               </w:sdtPr>
+              <w:sdtEndPr/>
               <w:sdtContent>
                 <w:tc>
                   <w:tcPr>
@@ -318,6 +322,7 @@
                 <w:dataBinding w:prefixMappings="xmlns:ns0='http://schemas.microsoft.com/office/2006/coverPageProps'" w:xpath="/ns0:CoverPageProperties[1]/ns0:Abstract[1]" w:storeItemID="{55AF091B-3C7A-41E3-B477-F2FDAA23CFDA}"/>
                 <w:text/>
               </w:sdtPr>
+              <w:sdtEndPr/>
               <w:sdtContent>
                 <w:tc>
                   <w:tcPr>
@@ -331,7 +336,7 @@
                       <w:t>Document version: 1.</w:t>
                     </w:r>
                     <w:r>
-                      <w:t>53</w:t>
+                      <w:t>54</w:t>
                     </w:r>
                   </w:p>
                 </w:tc>
@@ -2963,6 +2968,48 @@
           </w:p>
         </w:tc>
       </w:tr>
+      <w:tr>
+        <w:tc>
+          <w:tcPr>
+            <w:tcW w:w="1008" w:type="dxa"/>
+          </w:tcPr>
+          <w:p>
+            <w:r>
+              <w:t>1.54</w:t>
+            </w:r>
+          </w:p>
+        </w:tc>
+        <w:tc>
+          <w:tcPr>
+            <w:tcW w:w="1710" w:type="dxa"/>
+          </w:tcPr>
+          <w:p>
+            <w:r>
+              <w:t>Aug 5, 2016</w:t>
+            </w:r>
+          </w:p>
+        </w:tc>
+        <w:tc>
+          <w:tcPr>
+            <w:tcW w:w="2250" w:type="dxa"/>
+          </w:tcPr>
+          <w:p>
+            <w:r>
+              <w:t>Sergey Satskiy</w:t>
+            </w:r>
+          </w:p>
+        </w:tc>
+        <w:tc>
+          <w:tcPr>
+            <w:tcW w:w="4608" w:type="dxa"/>
+          </w:tcPr>
+          <w:p>
+            <w:r>
+              <w:t>Fix: improper request and reply names for the GETMETADATAINFO message</w:t>
+            </w:r>
+          </w:p>
+        </w:tc>
+      </w:tr>
     </w:tbl>
     <w:p/>
     <w:p>
@@ -2970,7 +3017,10 @@
         <w:br w:type="page"/>
       </w:r>
     </w:p>
-    <w:p/>
+    <w:p>
+      <w:bookmarkStart w:id="0" w:name="_GoBack"/>
+      <w:bookmarkEnd w:id="0"/>
+    </w:p>
     <w:sdt>
       <w:sdtPr>
         <w:rPr>
@@ -5553,14 +5603,7 @@
                 <w:noProof/>
                 <w:webHidden/>
               </w:rPr>
-              <w:t>2</w:t>
-            </w:r>
-            <w:r>
-              <w:rPr>
-                <w:noProof/>
-                <w:webHidden/>
-              </w:rPr>
-              <w:t>4</w:t>
+              <w:t>24</w:t>
             </w:r>
             <w:r>
               <w:rPr>
@@ -7453,7 +7496,7 @@
       <w:pPr>
         <w:pStyle w:val="Heading1"/>
       </w:pPr>
-      <w:bookmarkStart w:id="0" w:name="_Toc457393985"/>
+      <w:bookmarkStart w:id="1" w:name="_Toc457393985"/>
       <w:r>
         <w:t>NetS</w:t>
       </w:r>
@@ -7466,7 +7509,7 @@
       <w:r>
         <w:t xml:space="preserve"> (NST)</w:t>
       </w:r>
-      <w:bookmarkEnd w:id="0"/>
+      <w:bookmarkEnd w:id="1"/>
     </w:p>
     <w:p>
       <w:pPr>
@@ -7516,11 +7559,11 @@
       <w:pPr>
         <w:pStyle w:val="Heading1"/>
       </w:pPr>
-      <w:bookmarkStart w:id="1" w:name="_Toc457393986"/>
+      <w:bookmarkStart w:id="2" w:name="_Toc457393986"/>
       <w:r>
         <w:t>Requirements</w:t>
       </w:r>
-      <w:bookmarkEnd w:id="1"/>
+      <w:bookmarkEnd w:id="2"/>
     </w:p>
     <w:p>
       <w:pPr>
@@ -7854,11 +7897,11 @@
       <w:pPr>
         <w:pStyle w:val="Heading1"/>
       </w:pPr>
-      <w:bookmarkStart w:id="2" w:name="_Toc457393987"/>
+      <w:bookmarkStart w:id="3" w:name="_Toc457393987"/>
       <w:r>
         <w:t>Overview</w:t>
       </w:r>
-      <w:bookmarkEnd w:id="2"/>
+      <w:bookmarkEnd w:id="3"/>
     </w:p>
     <w:p>
       <w:r>
@@ -7898,7 +7941,7 @@
           <v:shape id="_x0000_i1025" type="#_x0000_t75" style="width:382.55pt;height:217.6pt" o:ole="">
             <v:imagedata r:id="rId11" o:title=""/>
           </v:shape>
-          <o:OLEObject Type="Embed" ProgID="Visio.Drawing.15" ShapeID="_x0000_i1025" DrawAspect="Content" ObjectID="_1531137632" r:id="rId12"/>
+          <o:OLEObject Type="Embed" ProgID="Visio.Drawing.15" ShapeID="_x0000_i1025" DrawAspect="Content" ObjectID="_1531911654" r:id="rId12"/>
         </w:object>
       </w:r>
     </w:p>
@@ -7941,7 +7984,7 @@
       <w:pPr>
         <w:pStyle w:val="Heading2"/>
       </w:pPr>
-      <w:bookmarkStart w:id="3" w:name="_Toc457393988"/>
+      <w:bookmarkStart w:id="4" w:name="_Toc457393988"/>
       <w:r>
         <w:t>Basic S</w:t>
       </w:r>
@@ -7960,7 +8003,7 @@
       <w:r>
         <w:t>bject</w:t>
       </w:r>
-      <w:bookmarkEnd w:id="3"/>
+      <w:bookmarkEnd w:id="4"/>
     </w:p>
     <w:p>
       <w:pPr>
@@ -7979,7 +8022,7 @@
           <v:shape id="_x0000_i1026" type="#_x0000_t75" style="width:87.6pt;height:131.1pt" o:ole="">
             <v:imagedata r:id="rId13" o:title=""/>
           </v:shape>
-          <o:OLEObject Type="Embed" ProgID="Visio.Drawing.15" ShapeID="_x0000_i1026" DrawAspect="Content" ObjectID="_1531137633" r:id="rId14"/>
+          <o:OLEObject Type="Embed" ProgID="Visio.Drawing.15" ShapeID="_x0000_i1026" DrawAspect="Content" ObjectID="_1531911655" r:id="rId14"/>
         </w:object>
       </w:r>
     </w:p>
@@ -8025,14 +8068,14 @@
       <w:pPr>
         <w:pStyle w:val="Heading2"/>
       </w:pPr>
-      <w:bookmarkStart w:id="4" w:name="_Toc457393989"/>
+      <w:bookmarkStart w:id="5" w:name="_Toc457393989"/>
       <w:r>
         <w:t>Metadata</w:t>
       </w:r>
       <w:r>
         <w:t xml:space="preserve"> Database Access</w:t>
       </w:r>
-      <w:bookmarkEnd w:id="4"/>
+      <w:bookmarkEnd w:id="5"/>
     </w:p>
     <w:p>
       <w:pPr>
@@ -8130,11 +8173,11 @@
       <w:pPr>
         <w:pStyle w:val="Heading1"/>
       </w:pPr>
-      <w:bookmarkStart w:id="5" w:name="_Toc457393990"/>
+      <w:bookmarkStart w:id="6" w:name="_Toc457393990"/>
       <w:r>
         <w:t>Communication Protocol</w:t>
       </w:r>
-      <w:bookmarkEnd w:id="5"/>
+      <w:bookmarkEnd w:id="6"/>
     </w:p>
     <w:p>
       <w:pPr>
@@ -8489,14 +8532,14 @@
       <w:pPr>
         <w:pStyle w:val="Heading2"/>
       </w:pPr>
-      <w:bookmarkStart w:id="6" w:name="_Toc457393991"/>
+      <w:bookmarkStart w:id="7" w:name="_Toc457393991"/>
       <w:r>
         <w:t xml:space="preserve">Conventions Used in This </w:t>
       </w:r>
       <w:r>
         <w:t>Protocol Description</w:t>
       </w:r>
-      <w:bookmarkEnd w:id="6"/>
+      <w:bookmarkEnd w:id="7"/>
     </w:p>
     <w:p>
       <w:pPr>
@@ -9347,34 +9390,34 @@
       <w:pPr>
         <w:pStyle w:val="Heading2"/>
       </w:pPr>
-      <w:bookmarkStart w:id="7" w:name="_Toc457393992"/>
+      <w:bookmarkStart w:id="8" w:name="_Toc457393992"/>
       <w:r>
         <w:t>Protocol Definition</w:t>
       </w:r>
-      <w:bookmarkEnd w:id="7"/>
+      <w:bookmarkEnd w:id="8"/>
     </w:p>
     <w:p>
       <w:pPr>
         <w:pStyle w:val="Heading3"/>
       </w:pPr>
-      <w:bookmarkStart w:id="8" w:name="_Toc457393993"/>
+      <w:bookmarkStart w:id="9" w:name="_Toc457393993"/>
       <w:r>
         <w:t xml:space="preserve">Common </w:t>
       </w:r>
       <w:r>
         <w:t>Fields of Client Requests</w:t>
       </w:r>
-      <w:bookmarkEnd w:id="8"/>
+      <w:bookmarkEnd w:id="9"/>
     </w:p>
     <w:p>
       <w:pPr>
         <w:pStyle w:val="Heading4"/>
       </w:pPr>
-      <w:bookmarkStart w:id="9" w:name="_Toc457393994"/>
+      <w:bookmarkStart w:id="10" w:name="_Toc457393994"/>
       <w:r>
         <w:t>SN – Serial Number</w:t>
       </w:r>
-      <w:bookmarkEnd w:id="9"/>
+      <w:bookmarkEnd w:id="10"/>
     </w:p>
     <w:p>
       <w:pPr>
@@ -9430,11 +9473,11 @@
       <w:pPr>
         <w:pStyle w:val="Heading4"/>
       </w:pPr>
-      <w:bookmarkStart w:id="10" w:name="_Toc457393995"/>
+      <w:bookmarkStart w:id="11" w:name="_Toc457393995"/>
       <w:r>
         <w:t>CLIENT_IDENTIFICATION – Indirect Client Tracking</w:t>
       </w:r>
-      <w:bookmarkEnd w:id="10"/>
+      <w:bookmarkEnd w:id="11"/>
     </w:p>
     <w:p>
       <w:r>
@@ -9612,14 +9655,14 @@
       <w:pPr>
         <w:pStyle w:val="Heading4"/>
       </w:pPr>
-      <w:bookmarkStart w:id="11" w:name="_Toc457393996"/>
+      <w:bookmarkStart w:id="12" w:name="_Toc457393996"/>
       <w:r>
         <w:t>STD_REQUEST</w:t>
       </w:r>
       <w:r>
         <w:t xml:space="preserve"> – Common Client Request Fields</w:t>
       </w:r>
-      <w:bookmarkEnd w:id="11"/>
+      <w:bookmarkEnd w:id="12"/>
     </w:p>
     <w:p>
       <w:pPr>
@@ -9686,14 +9729,14 @@
       <w:pPr>
         <w:pStyle w:val="Heading4"/>
       </w:pPr>
-      <w:bookmarkStart w:id="12" w:name="_Toc457393997"/>
+      <w:bookmarkStart w:id="13" w:name="_Toc457393997"/>
       <w:r>
         <w:t>STORAGE_FLAGS</w:t>
       </w:r>
       <w:r>
         <w:t xml:space="preserve"> – Requirements for Storage Back-ends</w:t>
       </w:r>
-      <w:bookmarkEnd w:id="12"/>
+      <w:bookmarkEnd w:id="13"/>
     </w:p>
     <w:p>
       <w:pPr>
@@ -10131,11 +10174,11 @@
       <w:pPr>
         <w:pStyle w:val="Heading4"/>
       </w:pPr>
-      <w:bookmarkStart w:id="13" w:name="_Toc457393998"/>
+      <w:bookmarkStart w:id="14" w:name="_Toc457393998"/>
       <w:r>
         <w:t>ICACHE – NetCache Settings</w:t>
       </w:r>
-      <w:bookmarkEnd w:id="13"/>
+      <w:bookmarkEnd w:id="14"/>
     </w:p>
     <w:p>
       <w:pPr>
@@ -10245,11 +10288,11 @@
       <w:pPr>
         <w:pStyle w:val="Heading4"/>
       </w:pPr>
-      <w:bookmarkStart w:id="14" w:name="_Toc457393999"/>
+      <w:bookmarkStart w:id="15" w:name="_Toc457393999"/>
       <w:r>
         <w:t>USER_KEY – User-Defined Key</w:t>
       </w:r>
-      <w:bookmarkEnd w:id="14"/>
+      <w:bookmarkEnd w:id="15"/>
     </w:p>
     <w:p>
       <w:pPr>
@@ -10361,7 +10404,7 @@
       <w:pPr>
         <w:pStyle w:val="Heading4"/>
       </w:pPr>
-      <w:bookmarkStart w:id="15" w:name="_Toc457394000"/>
+      <w:bookmarkStart w:id="16" w:name="_Toc457394000"/>
       <w:r>
         <w:t>OBJECT</w:t>
       </w:r>
@@ -10383,7 +10426,7 @@
       <w:r>
         <w:t>locator</w:t>
       </w:r>
-      <w:bookmarkEnd w:id="15"/>
+      <w:bookmarkEnd w:id="16"/>
     </w:p>
     <w:p>
       <w:pPr>
@@ -10494,7 +10537,7 @@
       <w:pPr>
         <w:pStyle w:val="Heading4"/>
       </w:pPr>
-      <w:bookmarkStart w:id="16" w:name="_Toc457394001"/>
+      <w:bookmarkStart w:id="17" w:name="_Toc457394001"/>
       <w:r>
         <w:t>OBJECT_IDENTIFICATION –</w:t>
       </w:r>
@@ -10510,7 +10553,7 @@
       <w:r>
         <w:t xml:space="preserve"> or User Key</w:t>
       </w:r>
-      <w:bookmarkEnd w:id="16"/>
+      <w:bookmarkEnd w:id="17"/>
     </w:p>
     <w:p>
       <w:pPr>
@@ -10676,21 +10719,21 @@
       <w:pPr>
         <w:pStyle w:val="Heading3"/>
       </w:pPr>
-      <w:bookmarkStart w:id="17" w:name="_Toc457394002"/>
+      <w:bookmarkStart w:id="18" w:name="_Toc457394002"/>
       <w:r>
         <w:t>Common Fields of Server Replies</w:t>
       </w:r>
-      <w:bookmarkEnd w:id="17"/>
+      <w:bookmarkEnd w:id="18"/>
     </w:p>
     <w:p>
       <w:pPr>
         <w:pStyle w:val="Heading4"/>
       </w:pPr>
-      <w:bookmarkStart w:id="18" w:name="_Toc457394003"/>
+      <w:bookmarkStart w:id="19" w:name="_Toc457394003"/>
       <w:r>
         <w:t>STATUS – Operation Result Status</w:t>
       </w:r>
-      <w:bookmarkEnd w:id="18"/>
+      <w:bookmarkEnd w:id="19"/>
     </w:p>
     <w:p>
       <w:pPr>
@@ -10750,11 +10793,11 @@
       <w:pPr>
         <w:pStyle w:val="Heading4"/>
       </w:pPr>
-      <w:bookmarkStart w:id="19" w:name="_Toc457394004"/>
+      <w:bookmarkStart w:id="20" w:name="_Toc457394004"/>
       <w:r>
         <w:t>RE – Incoming Message Reference</w:t>
       </w:r>
-      <w:bookmarkEnd w:id="19"/>
+      <w:bookmarkEnd w:id="20"/>
     </w:p>
     <w:p>
       <w:pPr>
@@ -10810,7 +10853,7 @@
       <w:pPr>
         <w:pStyle w:val="Heading4"/>
       </w:pPr>
-      <w:bookmarkStart w:id="20" w:name="_Toc457394005"/>
+      <w:bookmarkStart w:id="21" w:name="_Toc457394005"/>
       <w:r>
         <w:t>ISSUE</w:t>
       </w:r>
@@ -10826,7 +10869,7 @@
       <w:r>
         <w:t>Warning or Error Report</w:t>
       </w:r>
-      <w:bookmarkEnd w:id="20"/>
+      <w:bookmarkEnd w:id="21"/>
     </w:p>
     <w:p>
       <w:pPr>
@@ -11180,14 +11223,14 @@
       <w:pPr>
         <w:pStyle w:val="Heading4"/>
       </w:pPr>
-      <w:bookmarkStart w:id="21" w:name="_Toc457394006"/>
+      <w:bookmarkStart w:id="22" w:name="_Toc457394006"/>
       <w:r>
         <w:t>WARNINGS</w:t>
       </w:r>
       <w:r>
         <w:t xml:space="preserve"> – Non-Fatal Conditions Occurred During Request Processing</w:t>
       </w:r>
-      <w:bookmarkEnd w:id="21"/>
+      <w:bookmarkEnd w:id="22"/>
     </w:p>
     <w:p>
       <w:pPr>
@@ -11251,11 +11294,11 @@
       <w:pPr>
         <w:pStyle w:val="Heading4"/>
       </w:pPr>
-      <w:bookmarkStart w:id="22" w:name="_Toc457394007"/>
+      <w:bookmarkStart w:id="23" w:name="_Toc457394007"/>
       <w:r>
         <w:t>ERRORS – Conditions That Prevented Request from Being Processed</w:t>
       </w:r>
-      <w:bookmarkEnd w:id="22"/>
+      <w:bookmarkEnd w:id="23"/>
     </w:p>
     <w:p>
       <w:pPr>
@@ -11325,14 +11368,14 @@
       <w:pPr>
         <w:pStyle w:val="Heading4"/>
       </w:pPr>
-      <w:bookmarkStart w:id="23" w:name="_Toc457394008"/>
+      <w:bookmarkStart w:id="24" w:name="_Toc457394008"/>
       <w:r>
         <w:t>STD_REPLY</w:t>
       </w:r>
       <w:r>
         <w:t xml:space="preserve"> – Common Server Reply Fields</w:t>
       </w:r>
-      <w:bookmarkEnd w:id="23"/>
+      <w:bookmarkEnd w:id="24"/>
     </w:p>
     <w:p>
       <w:pPr>
@@ -11469,21 +11512,21 @@
       <w:pPr>
         <w:pStyle w:val="Heading3"/>
       </w:pPr>
-      <w:bookmarkStart w:id="24" w:name="_Toc457394009"/>
+      <w:bookmarkStart w:id="25" w:name="_Toc457394009"/>
       <w:r>
         <w:t>Client Requests and Server Responses</w:t>
       </w:r>
-      <w:bookmarkEnd w:id="24"/>
+      <w:bookmarkEnd w:id="25"/>
     </w:p>
     <w:p>
       <w:pPr>
         <w:pStyle w:val="Heading4"/>
       </w:pPr>
-      <w:bookmarkStart w:id="25" w:name="_Toc457394010"/>
+      <w:bookmarkStart w:id="26" w:name="_Toc457394010"/>
       <w:r>
         <w:t>INFO</w:t>
       </w:r>
-      <w:bookmarkEnd w:id="25"/>
+      <w:bookmarkEnd w:id="26"/>
     </w:p>
     <w:p>
       <w:pPr>
@@ -11912,11 +11955,11 @@
       <w:pPr>
         <w:pStyle w:val="Heading4"/>
       </w:pPr>
-      <w:bookmarkStart w:id="26" w:name="_Toc457394011"/>
+      <w:bookmarkStart w:id="27" w:name="_Toc457394011"/>
       <w:r>
         <w:t>CONFIGURATION</w:t>
       </w:r>
-      <w:bookmarkEnd w:id="26"/>
+      <w:bookmarkEnd w:id="27"/>
     </w:p>
     <w:p>
       <w:pPr>
@@ -12235,11 +12278,11 @@
       <w:pPr>
         <w:pStyle w:val="Heading4"/>
       </w:pPr>
-      <w:bookmarkStart w:id="27" w:name="_Toc457394012"/>
+      <w:bookmarkStart w:id="28" w:name="_Toc457394012"/>
       <w:r>
         <w:t>SHUTDOWN</w:t>
       </w:r>
-      <w:bookmarkEnd w:id="27"/>
+      <w:bookmarkEnd w:id="28"/>
     </w:p>
     <w:p>
       <w:pPr>
@@ -12538,11 +12581,11 @@
       <w:pPr>
         <w:pStyle w:val="Heading4"/>
       </w:pPr>
-      <w:bookmarkStart w:id="28" w:name="_Toc457394013"/>
+      <w:bookmarkStart w:id="29" w:name="_Toc457394013"/>
       <w:r>
         <w:t>HELLO</w:t>
       </w:r>
-      <w:bookmarkEnd w:id="28"/>
+      <w:bookmarkEnd w:id="29"/>
     </w:p>
     <w:p>
       <w:pPr>
@@ -13193,11 +13236,11 @@
       <w:pPr>
         <w:pStyle w:val="Heading4"/>
       </w:pPr>
-      <w:bookmarkStart w:id="29" w:name="_Toc457394014"/>
+      <w:bookmarkStart w:id="30" w:name="_Toc457394014"/>
       <w:r>
         <w:t>BYE</w:t>
       </w:r>
-      <w:bookmarkEnd w:id="29"/>
+      <w:bookmarkEnd w:id="30"/>
     </w:p>
     <w:p>
       <w:pPr>
@@ -13427,11 +13470,11 @@
       <w:pPr>
         <w:pStyle w:val="Heading4"/>
       </w:pPr>
-      <w:bookmarkStart w:id="30" w:name="_Toc457394015"/>
+      <w:bookmarkStart w:id="31" w:name="_Toc457394015"/>
       <w:r>
         <w:t>GETCLIENTSINFO</w:t>
       </w:r>
-      <w:bookmarkEnd w:id="30"/>
+      <w:bookmarkEnd w:id="31"/>
     </w:p>
     <w:p>
       <w:r>
@@ -14428,11 +14471,11 @@
       <w:pPr>
         <w:pStyle w:val="Heading4"/>
       </w:pPr>
-      <w:bookmarkStart w:id="31" w:name="_Toc457394016"/>
+      <w:bookmarkStart w:id="32" w:name="_Toc457394016"/>
       <w:r>
         <w:t>GETUSERSINFO</w:t>
       </w:r>
-      <w:bookmarkEnd w:id="31"/>
+      <w:bookmarkEnd w:id="32"/>
     </w:p>
     <w:p>
       <w:r>
@@ -14697,11 +14740,11 @@
       <w:pPr>
         <w:pStyle w:val="Heading4"/>
       </w:pPr>
-      <w:bookmarkStart w:id="32" w:name="_Toc457394017"/>
+      <w:bookmarkStart w:id="33" w:name="_Toc457394017"/>
       <w:r>
         <w:t>GETMETADATAINFO</w:t>
       </w:r>
-      <w:bookmarkEnd w:id="32"/>
+      <w:bookmarkEnd w:id="33"/>
     </w:p>
     <w:p>
       <w:r>
@@ -14744,7 +14787,19 @@
         <w:rPr>
           <w:rFonts w:ascii="Courier New" w:hAnsi="Courier New" w:cs="Courier New"/>
         </w:rPr>
-        <w:t>&lt;CLIENT_INFO_REQUEST</w:t>
+        <w:t>&lt;</w:t>
+      </w:r>
+      <w:r>
+        <w:rPr>
+          <w:rFonts w:ascii="Courier New" w:hAnsi="Courier New" w:cs="Courier New"/>
+        </w:rPr>
+        <w:t>METADATA</w:t>
+      </w:r>
+      <w:r>
+        <w:rPr>
+          <w:rFonts w:ascii="Courier New" w:hAnsi="Courier New" w:cs="Courier New"/>
+        </w:rPr>
+        <w:t>_INFO_REQUEST</w:t>
       </w:r>
       <w:proofErr w:type="gramStart"/>
       <w:r>
@@ -14855,7 +14910,13 @@
         <w:rPr>
           <w:rFonts w:ascii="Courier New" w:hAnsi="Courier New" w:cs="Courier New"/>
         </w:rPr>
-        <w:t>CLIENT_INFO_RESPONSE</w:t>
+        <w:t>METADATA</w:t>
+      </w:r>
+      <w:r>
+        <w:rPr>
+          <w:rFonts w:ascii="Courier New" w:hAnsi="Courier New" w:cs="Courier New"/>
+        </w:rPr>
+        <w:t>_INFO_RESPONSE</w:t>
       </w:r>
       <w:r>
         <w:rPr>
@@ -14976,11 +15037,11 @@
       <w:pPr>
         <w:pStyle w:val="Heading4"/>
       </w:pPr>
-      <w:bookmarkStart w:id="33" w:name="_Toc457394018"/>
+      <w:bookmarkStart w:id="34" w:name="_Toc457394018"/>
       <w:r>
         <w:t>GETOBJECTINFO</w:t>
       </w:r>
-      <w:bookmarkEnd w:id="33"/>
+      <w:bookmarkEnd w:id="34"/>
     </w:p>
     <w:p>
       <w:r>
@@ -15912,11 +15973,11 @@
       <w:pPr>
         <w:pStyle w:val="Heading4"/>
       </w:pPr>
-      <w:bookmarkStart w:id="34" w:name="_Toc457394019"/>
+      <w:bookmarkStart w:id="35" w:name="_Toc457394019"/>
       <w:r>
         <w:t>GETATTRLIST</w:t>
       </w:r>
-      <w:bookmarkEnd w:id="34"/>
+      <w:bookmarkEnd w:id="35"/>
     </w:p>
     <w:p>
       <w:pPr>
@@ -16197,11 +16258,11 @@
       <w:pPr>
         <w:pStyle w:val="Heading4"/>
       </w:pPr>
-      <w:bookmarkStart w:id="35" w:name="_Toc457394020"/>
+      <w:bookmarkStart w:id="36" w:name="_Toc457394020"/>
       <w:r>
         <w:t>GETCLIENTOBJECTS</w:t>
       </w:r>
-      <w:bookmarkEnd w:id="35"/>
+      <w:bookmarkEnd w:id="36"/>
     </w:p>
     <w:p>
       <w:pPr>
@@ -16529,7 +16590,7 @@
       <w:pPr>
         <w:pStyle w:val="Heading4"/>
       </w:pPr>
-      <w:bookmarkStart w:id="36" w:name="_Toc457394021"/>
+      <w:bookmarkStart w:id="37" w:name="_Toc457394021"/>
       <w:r>
         <w:t>GE</w:t>
       </w:r>
@@ -16542,7 +16603,7 @@
       <w:r>
         <w:t>OBJECTS</w:t>
       </w:r>
-      <w:bookmarkEnd w:id="36"/>
+      <w:bookmarkEnd w:id="37"/>
     </w:p>
     <w:p>
       <w:pPr>
@@ -16604,8 +16665,6 @@
         </w:rPr>
         <w:t>:</w:t>
       </w:r>
-      <w:bookmarkStart w:id="37" w:name="_GoBack"/>
-      <w:bookmarkEnd w:id="37"/>
     </w:p>
     <w:p>
       <w:pPr>
@@ -22617,7 +22676,7 @@
           <v:shape id="_x0000_i1027" type="#_x0000_t75" style="width:357.85pt;height:134.35pt" o:ole="">
             <v:imagedata r:id="rId18" o:title=""/>
           </v:shape>
-          <o:OLEObject Type="Embed" ProgID="Visio.Drawing.11" ShapeID="_x0000_i1027" DrawAspect="Content" ObjectID="_1531137634" r:id="rId19"/>
+          <o:OLEObject Type="Embed" ProgID="Visio.Drawing.11" ShapeID="_x0000_i1027" DrawAspect="Content" ObjectID="_1531911656" r:id="rId19"/>
         </w:object>
       </w:r>
     </w:p>
@@ -27963,7 +28022,7 @@
 <file path=customXml/item1.xml><?xml version="1.0" encoding="utf-8"?>
 <CoverPageProperties xmlns="http://schemas.microsoft.com/office/2006/coverPageProps">
   <PublishDate>2013-04-29T00:00:00</PublishDate>
-  <Abstract>Document version: 1.53</Abstract>
+  <Abstract>Document version: 1.54</Abstract>
   <CompanyAddress/>
   <CompanyPhone/>
   <CompanyFax/>
@@ -28117,6 +28176,27 @@
 </file>
 
 <file path=customXml/item3.xml><?xml version="1.0" encoding="utf-8"?>
+<p:properties xmlns:p="http://schemas.microsoft.com/office/2006/metadata/properties" xmlns:xsi="http://www.w3.org/2001/XMLSchema-instance">
+  <documentManagement>
+    <_dlc_DocId xmlns="bebfb516-47c3-42bf-8695-c627e02fd07c">RP5EP2USD5DN-418-13</_dlc_DocId>
+    <_dlc_DocIdUrl xmlns="bebfb516-47c3-42bf-8695-c627e02fd07c">
+      <Url>https://sp.ncbi.nlm.nih.gov/IEB/ISS/_layouts/15/DocIdRedir.aspx?ID=RP5EP2USD5DN-418-13</Url>
+      <Description>RP5EP2USD5DN-418-13</Description>
+    </_dlc_DocIdUrl>
+  </documentManagement>
+</p:properties>
+</file>
+
+<file path=customXml/item4.xml><?xml version="1.0" encoding="utf-8"?>
+<?mso-contentType ?>
+<FormTemplates xmlns="http://schemas.microsoft.com/sharepoint/v3/contenttype/forms">
+  <Display>DocumentLibraryForm</Display>
+  <Edit>DocumentLibraryForm</Edit>
+  <New>DocumentLibraryForm</New>
+</FormTemplates>
+</file>
+
+<file path=customXml/item5.xml><?xml version="1.0" encoding="utf-8"?>
 <?mso-contentType ?>
 <spe:Receivers xmlns:spe="http://schemas.microsoft.com/sharepoint/events">
   <Receiver>
@@ -28166,27 +28246,6 @@
 </spe:Receivers>
 </file>
 
-<file path=customXml/item4.xml><?xml version="1.0" encoding="utf-8"?>
-<?mso-contentType ?>
-<FormTemplates xmlns="http://schemas.microsoft.com/sharepoint/v3/contenttype/forms">
-  <Display>DocumentLibraryForm</Display>
-  <Edit>DocumentLibraryForm</Edit>
-  <New>DocumentLibraryForm</New>
-</FormTemplates>
-</file>
-
-<file path=customXml/item5.xml><?xml version="1.0" encoding="utf-8"?>
-<p:properties xmlns:p="http://schemas.microsoft.com/office/2006/metadata/properties" xmlns:xsi="http://www.w3.org/2001/XMLSchema-instance">
-  <documentManagement>
-    <_dlc_DocId xmlns="bebfb516-47c3-42bf-8695-c627e02fd07c">RP5EP2USD5DN-418-13</_dlc_DocId>
-    <_dlc_DocIdUrl xmlns="bebfb516-47c3-42bf-8695-c627e02fd07c">
-      <Url>https://sp.ncbi.nlm.nih.gov/IEB/ISS/_layouts/15/DocIdRedir.aspx?ID=RP5EP2USD5DN-418-13</Url>
-      <Description>RP5EP2USD5DN-418-13</Description>
-    </_dlc_DocIdUrl>
-  </documentManagement>
-</p:properties>
-</file>
-
 <file path=customXml/item6.xml><?xml version="1.0" encoding="utf-8"?>
 <b:Sources xmlns:b="http://schemas.openxmlformats.org/officeDocument/2006/bibliography" xmlns="http://schemas.openxmlformats.org/officeDocument/2006/bibliography" SelectedStyle="\APA.XSL" StyleName="APA"/>
 </file>
@@ -28218,22 +28277,6 @@
 </file>
 
 <file path=customXml/itemProps3.xml><?xml version="1.0" encoding="utf-8"?>
-<ds:datastoreItem xmlns:ds="http://schemas.openxmlformats.org/officeDocument/2006/customXml" ds:itemID="{4BDF85BA-E69F-4D6A-AE92-E7CF998321DD}">
-  <ds:schemaRefs>
-    <ds:schemaRef ds:uri="http://schemas.microsoft.com/sharepoint/events"/>
-  </ds:schemaRefs>
-</ds:datastoreItem>
-</file>
-
-<file path=customXml/itemProps4.xml><?xml version="1.0" encoding="utf-8"?>
-<ds:datastoreItem xmlns:ds="http://schemas.openxmlformats.org/officeDocument/2006/customXml" ds:itemID="{910EA325-BFD3-40A7-B49F-A40A5596D5CE}">
-  <ds:schemaRefs>
-    <ds:schemaRef ds:uri="http://schemas.microsoft.com/sharepoint/v3/contenttype/forms"/>
-  </ds:schemaRefs>
-</ds:datastoreItem>
-</file>
-
-<file path=customXml/itemProps5.xml><?xml version="1.0" encoding="utf-8"?>
 <ds:datastoreItem xmlns:ds="http://schemas.openxmlformats.org/officeDocument/2006/customXml" ds:itemID="{AED05E43-12FF-4C22-A572-6E3D13391423}">
   <ds:schemaRefs>
     <ds:schemaRef ds:uri="bebfb516-47c3-42bf-8695-c627e02fd07c"/>
@@ -28249,8 +28292,24 @@
 </ds:datastoreItem>
 </file>
 
+<file path=customXml/itemProps4.xml><?xml version="1.0" encoding="utf-8"?>
+<ds:datastoreItem xmlns:ds="http://schemas.openxmlformats.org/officeDocument/2006/customXml" ds:itemID="{910EA325-BFD3-40A7-B49F-A40A5596D5CE}">
+  <ds:schemaRefs>
+    <ds:schemaRef ds:uri="http://schemas.microsoft.com/sharepoint/v3/contenttype/forms"/>
+  </ds:schemaRefs>
+</ds:datastoreItem>
+</file>
+
+<file path=customXml/itemProps5.xml><?xml version="1.0" encoding="utf-8"?>
+<ds:datastoreItem xmlns:ds="http://schemas.openxmlformats.org/officeDocument/2006/customXml" ds:itemID="{4BDF85BA-E69F-4D6A-AE92-E7CF998321DD}">
+  <ds:schemaRefs>
+    <ds:schemaRef ds:uri="http://schemas.microsoft.com/sharepoint/events"/>
+  </ds:schemaRefs>
+</ds:datastoreItem>
+</file>
+
 <file path=customXml/itemProps6.xml><?xml version="1.0" encoding="utf-8"?>
-<ds:datastoreItem xmlns:ds="http://schemas.openxmlformats.org/officeDocument/2006/customXml" ds:itemID="{3CF7BE5A-0472-4BD6-91E2-0DAEA48CCDC8}">
+<ds:datastoreItem xmlns:ds="http://schemas.openxmlformats.org/officeDocument/2006/customXml" ds:itemID="{1C4FDAC9-B18F-4802-BEE6-3A341E2E37B0}">
   <ds:schemaRefs>
     <ds:schemaRef ds:uri="http://schemas.openxmlformats.org/officeDocument/2006/bibliography"/>
   </ds:schemaRefs>

</xml_diff>